<commit_message>
stavka 6, fali još drugi dio
</commit_message>
<xml_diff>
--- a/DRAOS 2 - Finalni Izvještaj - POGLEDATI, SKORO GOTOVO.docx
+++ b/DRAOS 2 - Finalni Izvještaj - POGLEDATI, SKORO GOTOVO.docx
@@ -1,6 +1,6 @@
 
 <file path=word/document.xml><?xml version="1.0" encoding="utf-8"?>
-<w:document xmlns:wpc="http://schemas.microsoft.com/office/word/2010/wordprocessingCanvas" xmlns:mc="http://schemas.openxmlformats.org/markup-compatibility/2006" xmlns:o="urn:schemas-microsoft-com:office:office" xmlns:r="http://schemas.openxmlformats.org/officeDocument/2006/relationships" xmlns:m="http://schemas.openxmlformats.org/officeDocument/2006/math" xmlns:v="urn:schemas-microsoft-com:vml" xmlns:wp14="http://schemas.microsoft.com/office/word/2010/wordprocessingDrawing" xmlns:wp="http://schemas.openxmlformats.org/drawingml/2006/wordprocessingDrawing" xmlns:w10="urn:schemas-microsoft-com:office:word" xmlns:w="http://schemas.openxmlformats.org/wordprocessingml/2006/main" xmlns:w14="http://schemas.microsoft.com/office/word/2010/wordml" xmlns:w15="http://schemas.microsoft.com/office/word/2012/wordml" xmlns:wpg="http://schemas.microsoft.com/office/word/2010/wordprocessingGroup" xmlns:wpi="http://schemas.microsoft.com/office/word/2010/wordprocessingInk" xmlns:wne="http://schemas.microsoft.com/office/word/2006/wordml" xmlns:wps="http://schemas.microsoft.com/office/word/2010/wordprocessingShape" mc:Ignorable="w14 w15 wp14">
+<w:document xmlns:ve="http://schemas.openxmlformats.org/markup-compatibility/2006" xmlns:o="urn:schemas-microsoft-com:office:office" xmlns:r="http://schemas.openxmlformats.org/officeDocument/2006/relationships" xmlns:m="http://schemas.openxmlformats.org/officeDocument/2006/math" xmlns:v="urn:schemas-microsoft-com:vml" xmlns:wp="http://schemas.openxmlformats.org/drawingml/2006/wordprocessingDrawing" xmlns:w10="urn:schemas-microsoft-com:office:word" xmlns:w="http://schemas.openxmlformats.org/wordprocessingml/2006/main" xmlns:wne="http://schemas.microsoft.com/office/word/2006/wordml">
   <w:body>
     <w:p>
       <w:pPr>
@@ -1043,10 +1043,9 @@
         <w:rPr>
           <w:rFonts w:ascii="Times New Roman" w:hAnsi="Times New Roman" w:cs="Times New Roman"/>
           <w:noProof/>
-          <w:lang w:val="en-US"/>
         </w:rPr>
         <w:drawing>
-          <wp:inline distT="0" distB="0" distL="0" distR="0" wp14:anchorId="48BF2A4C" wp14:editId="68C6904E">
+          <wp:inline distT="0" distB="0" distL="0" distR="0">
             <wp:extent cx="1382939" cy="2124000"/>
             <wp:effectExtent l="19050" t="0" r="7711" b="0"/>
             <wp:docPr id="33" name="Picture 33"/>
@@ -1101,10 +1100,9 @@
         <w:rPr>
           <w:rFonts w:ascii="Times New Roman" w:hAnsi="Times New Roman" w:cs="Times New Roman"/>
           <w:noProof/>
-          <w:lang w:val="en-US"/>
         </w:rPr>
         <w:drawing>
-          <wp:inline distT="0" distB="0" distL="0" distR="0" wp14:anchorId="249AF35A" wp14:editId="67769690">
+          <wp:inline distT="0" distB="0" distL="0" distR="0">
             <wp:extent cx="1382939" cy="2124000"/>
             <wp:effectExtent l="19050" t="0" r="7711" b="0"/>
             <wp:docPr id="39" name="Picture 39"/>
@@ -1159,10 +1157,9 @@
         <w:rPr>
           <w:rFonts w:ascii="Times New Roman" w:hAnsi="Times New Roman" w:cs="Times New Roman"/>
           <w:noProof/>
-          <w:lang w:val="en-US"/>
         </w:rPr>
         <w:drawing>
-          <wp:inline distT="0" distB="0" distL="0" distR="0" wp14:anchorId="4B7B0E78" wp14:editId="4AE6EA9C">
+          <wp:inline distT="0" distB="0" distL="0" distR="0">
             <wp:extent cx="1382939" cy="2124000"/>
             <wp:effectExtent l="19050" t="0" r="7711" b="0"/>
             <wp:docPr id="42" name="Picture 42"/>
@@ -1211,10 +1208,9 @@
         <w:rPr>
           <w:rFonts w:ascii="Times New Roman" w:hAnsi="Times New Roman" w:cs="Times New Roman"/>
           <w:noProof/>
-          <w:lang w:val="en-US"/>
         </w:rPr>
         <w:drawing>
-          <wp:inline distT="0" distB="0" distL="0" distR="0" wp14:anchorId="17C3346C" wp14:editId="36BECD3B">
+          <wp:inline distT="0" distB="0" distL="0" distR="0">
             <wp:extent cx="1386904" cy="2124000"/>
             <wp:effectExtent l="19050" t="0" r="3746" b="0"/>
             <wp:docPr id="45" name="Picture 45"/>
@@ -1331,10 +1327,9 @@
         <w:rPr>
           <w:rFonts w:ascii="Times New Roman" w:hAnsi="Times New Roman" w:cs="Times New Roman"/>
           <w:noProof/>
-          <w:lang w:val="en-US"/>
         </w:rPr>
         <w:drawing>
-          <wp:inline distT="0" distB="0" distL="0" distR="0" wp14:anchorId="50D41A89" wp14:editId="740AEC42">
+          <wp:inline distT="0" distB="0" distL="0" distR="0">
             <wp:extent cx="1407527" cy="2160000"/>
             <wp:effectExtent l="19050" t="0" r="2173" b="0"/>
             <wp:docPr id="51" name="Picture 51"/>
@@ -1383,10 +1378,9 @@
         <w:rPr>
           <w:rFonts w:ascii="Times New Roman" w:hAnsi="Times New Roman" w:cs="Times New Roman"/>
           <w:noProof/>
-          <w:lang w:val="en-US"/>
         </w:rPr>
         <w:drawing>
-          <wp:inline distT="0" distB="0" distL="0" distR="0" wp14:anchorId="62168ECB" wp14:editId="1670F477">
+          <wp:inline distT="0" distB="0" distL="0" distR="0">
             <wp:extent cx="1407527" cy="2160000"/>
             <wp:effectExtent l="19050" t="0" r="2173" b="0"/>
             <wp:docPr id="48" name="Picture 48"/>
@@ -1435,10 +1429,9 @@
         <w:rPr>
           <w:rFonts w:ascii="Times New Roman" w:hAnsi="Times New Roman" w:cs="Times New Roman"/>
           <w:noProof/>
-          <w:lang w:val="en-US"/>
         </w:rPr>
         <w:drawing>
-          <wp:inline distT="0" distB="0" distL="0" distR="0" wp14:anchorId="065F303B" wp14:editId="0CCA075A">
+          <wp:inline distT="0" distB="0" distL="0" distR="0">
             <wp:extent cx="1407857" cy="2160000"/>
             <wp:effectExtent l="19050" t="0" r="1843" b="0"/>
             <wp:docPr id="17" name="Picture 26"/>
@@ -1487,10 +1480,9 @@
         <w:rPr>
           <w:rFonts w:ascii="Times New Roman" w:hAnsi="Times New Roman" w:cs="Times New Roman"/>
           <w:noProof/>
-          <w:lang w:val="en-US"/>
         </w:rPr>
         <w:drawing>
-          <wp:inline distT="0" distB="0" distL="0" distR="0" wp14:anchorId="3D88B8D9" wp14:editId="41283CAA">
+          <wp:inline distT="0" distB="0" distL="0" distR="0">
             <wp:extent cx="1409143" cy="2160000"/>
             <wp:effectExtent l="19050" t="0" r="557" b="0"/>
             <wp:docPr id="18" name="Picture 30"/>
@@ -1620,10 +1612,9 @@
         <w:rPr>
           <w:rFonts w:ascii="Times New Roman" w:hAnsi="Times New Roman" w:cs="Times New Roman"/>
           <w:noProof/>
-          <w:lang w:val="en-US"/>
         </w:rPr>
         <w:drawing>
-          <wp:inline distT="0" distB="0" distL="0" distR="0" wp14:anchorId="3FAC2BCF" wp14:editId="4B198D2C">
+          <wp:inline distT="0" distB="0" distL="0" distR="0">
             <wp:extent cx="1407857" cy="2160000"/>
             <wp:effectExtent l="19050" t="0" r="1843" b="0"/>
             <wp:docPr id="13" name="Picture 1"/>
@@ -1672,10 +1663,9 @@
         <w:rPr>
           <w:rFonts w:ascii="Times New Roman" w:hAnsi="Times New Roman" w:cs="Times New Roman"/>
           <w:noProof/>
-          <w:lang w:val="en-US"/>
         </w:rPr>
         <w:drawing>
-          <wp:inline distT="0" distB="0" distL="0" distR="0" wp14:anchorId="2E49BD2F" wp14:editId="5DEB72A3">
+          <wp:inline distT="0" distB="0" distL="0" distR="0">
             <wp:extent cx="1407857" cy="2160000"/>
             <wp:effectExtent l="19050" t="0" r="1843" b="0"/>
             <wp:docPr id="14" name="Picture 4"/>
@@ -1724,10 +1714,9 @@
         <w:rPr>
           <w:rFonts w:ascii="Times New Roman" w:hAnsi="Times New Roman" w:cs="Times New Roman"/>
           <w:noProof/>
-          <w:lang w:val="en-US"/>
         </w:rPr>
         <w:drawing>
-          <wp:inline distT="0" distB="0" distL="0" distR="0" wp14:anchorId="2C99CAC1" wp14:editId="23042B67">
+          <wp:inline distT="0" distB="0" distL="0" distR="0">
             <wp:extent cx="1407857" cy="2160000"/>
             <wp:effectExtent l="19050" t="0" r="1843" b="0"/>
             <wp:docPr id="15" name="Picture 25"/>
@@ -1776,10 +1765,9 @@
         <w:rPr>
           <w:rFonts w:ascii="Times New Roman" w:hAnsi="Times New Roman" w:cs="Times New Roman"/>
           <w:noProof/>
-          <w:lang w:val="en-US"/>
         </w:rPr>
         <w:drawing>
-          <wp:inline distT="0" distB="0" distL="0" distR="0" wp14:anchorId="7201C75C" wp14:editId="494A166C">
+          <wp:inline distT="0" distB="0" distL="0" distR="0">
             <wp:extent cx="1407857" cy="2160000"/>
             <wp:effectExtent l="19050" t="0" r="1843" b="0"/>
             <wp:docPr id="16" name="Picture 26"/>
@@ -1837,10 +1825,9 @@
         <w:rPr>
           <w:rFonts w:ascii="Times New Roman" w:hAnsi="Times New Roman" w:cs="Times New Roman"/>
           <w:noProof/>
-          <w:lang w:val="en-US"/>
         </w:rPr>
         <w:drawing>
-          <wp:inline distT="0" distB="0" distL="0" distR="0" wp14:anchorId="3A4B0CC5" wp14:editId="6C35ABBE">
+          <wp:inline distT="0" distB="0" distL="0" distR="0">
             <wp:extent cx="1404444" cy="2160000"/>
             <wp:effectExtent l="19050" t="0" r="5256" b="0"/>
             <wp:docPr id="19" name="Picture 27"/>
@@ -1889,10 +1876,9 @@
         <w:rPr>
           <w:rFonts w:ascii="Times New Roman" w:hAnsi="Times New Roman" w:cs="Times New Roman"/>
           <w:noProof/>
-          <w:lang w:val="en-US"/>
         </w:rPr>
         <w:drawing>
-          <wp:inline distT="0" distB="0" distL="0" distR="0" wp14:anchorId="620A917B" wp14:editId="4A7C0675">
+          <wp:inline distT="0" distB="0" distL="0" distR="0">
             <wp:extent cx="1409143" cy="2160000"/>
             <wp:effectExtent l="19050" t="0" r="557" b="0"/>
             <wp:docPr id="20" name="Picture 30"/>
@@ -2053,10 +2039,9 @@
         <w:rPr>
           <w:rFonts w:ascii="Times New Roman" w:hAnsi="Times New Roman" w:cs="Times New Roman"/>
           <w:noProof/>
-          <w:lang w:val="en-US"/>
         </w:rPr>
         <w:drawing>
-          <wp:inline distT="0" distB="0" distL="0" distR="0" wp14:anchorId="13108A20" wp14:editId="7C8FBC5F">
+          <wp:inline distT="0" distB="0" distL="0" distR="0">
             <wp:extent cx="1407857" cy="2160000"/>
             <wp:effectExtent l="19050" t="0" r="1843" b="0"/>
             <wp:docPr id="21" name="Picture 25"/>
@@ -2105,10 +2090,9 @@
         <w:rPr>
           <w:rFonts w:ascii="Times New Roman" w:hAnsi="Times New Roman" w:cs="Times New Roman"/>
           <w:noProof/>
-          <w:lang w:val="en-US"/>
         </w:rPr>
         <w:drawing>
-          <wp:inline distT="0" distB="0" distL="0" distR="0" wp14:anchorId="313A850B" wp14:editId="2D0ECCA4">
+          <wp:inline distT="0" distB="0" distL="0" distR="0">
             <wp:extent cx="1407857" cy="2160000"/>
             <wp:effectExtent l="19050" t="0" r="1843" b="0"/>
             <wp:docPr id="22" name="Picture 26"/>
@@ -2157,10 +2141,9 @@
         <w:rPr>
           <w:rFonts w:ascii="Times New Roman" w:hAnsi="Times New Roman" w:cs="Times New Roman"/>
           <w:noProof/>
-          <w:lang w:val="en-US"/>
         </w:rPr>
         <w:drawing>
-          <wp:inline distT="0" distB="0" distL="0" distR="0" wp14:anchorId="2BCD7AA8" wp14:editId="04E75906">
+          <wp:inline distT="0" distB="0" distL="0" distR="0">
             <wp:extent cx="1404444" cy="2160000"/>
             <wp:effectExtent l="19050" t="0" r="5256" b="0"/>
             <wp:docPr id="23" name="Picture 27"/>
@@ -2209,10 +2192,9 @@
         <w:rPr>
           <w:rFonts w:ascii="Times New Roman" w:hAnsi="Times New Roman" w:cs="Times New Roman"/>
           <w:noProof/>
-          <w:lang w:val="en-US"/>
         </w:rPr>
         <w:drawing>
-          <wp:inline distT="0" distB="0" distL="0" distR="0" wp14:anchorId="3A4EF46D" wp14:editId="0203CAC0">
+          <wp:inline distT="0" distB="0" distL="0" distR="0">
             <wp:extent cx="1409143" cy="2160000"/>
             <wp:effectExtent l="19050" t="0" r="557" b="0"/>
             <wp:docPr id="24" name="Picture 30"/>
@@ -2270,10 +2252,9 @@
         <w:rPr>
           <w:rFonts w:ascii="Times New Roman" w:hAnsi="Times New Roman" w:cs="Times New Roman"/>
           <w:noProof/>
-          <w:lang w:val="en-US"/>
         </w:rPr>
         <w:drawing>
-          <wp:inline distT="0" distB="0" distL="0" distR="0" wp14:anchorId="6685D05C" wp14:editId="3697447F">
+          <wp:inline distT="0" distB="0" distL="0" distR="0">
             <wp:extent cx="1407527" cy="2160000"/>
             <wp:effectExtent l="19050" t="0" r="2173" b="0"/>
             <wp:docPr id="54" name="Picture 54"/>
@@ -2322,10 +2303,9 @@
         <w:rPr>
           <w:rFonts w:ascii="Times New Roman" w:hAnsi="Times New Roman" w:cs="Times New Roman"/>
           <w:noProof/>
-          <w:lang w:val="en-US"/>
         </w:rPr>
         <w:drawing>
-          <wp:inline distT="0" distB="0" distL="0" distR="0" wp14:anchorId="642B9C45" wp14:editId="7816DEA0">
+          <wp:inline distT="0" distB="0" distL="0" distR="0">
             <wp:extent cx="1407527" cy="2160000"/>
             <wp:effectExtent l="19050" t="0" r="2173" b="0"/>
             <wp:docPr id="57" name="Picture 57"/>
@@ -2736,7 +2716,6 @@
         <w:rPr>
           <w:rFonts w:ascii="Times New Roman" w:hAnsi="Times New Roman" w:cs="Times New Roman"/>
           <w:noProof/>
-          <w:lang w:val="en-US"/>
         </w:rPr>
         <w:drawing>
           <wp:inline distT="0" distB="0" distL="0" distR="0">
@@ -2788,7 +2767,6 @@
         <w:rPr>
           <w:rFonts w:ascii="Times New Roman" w:hAnsi="Times New Roman" w:cs="Times New Roman"/>
           <w:noProof/>
-          <w:lang w:val="en-US"/>
         </w:rPr>
         <w:drawing>
           <wp:inline distT="0" distB="0" distL="0" distR="0">
@@ -2840,7 +2818,6 @@
         <w:rPr>
           <w:rFonts w:ascii="Times New Roman" w:hAnsi="Times New Roman" w:cs="Times New Roman"/>
           <w:noProof/>
-          <w:lang w:val="en-US"/>
         </w:rPr>
         <w:drawing>
           <wp:inline distT="0" distB="0" distL="0" distR="0">
@@ -3104,10 +3081,9 @@
         <w:rPr>
           <w:rFonts w:ascii="Times New Roman" w:hAnsi="Times New Roman" w:cs="Times New Roman"/>
           <w:noProof/>
-          <w:lang w:val="en-US"/>
         </w:rPr>
         <w:drawing>
-          <wp:inline distT="0" distB="0" distL="0" distR="0" wp14:anchorId="5B2AD282" wp14:editId="14DAB6F8">
+          <wp:inline distT="0" distB="0" distL="0" distR="0">
             <wp:extent cx="3410426" cy="1590897"/>
             <wp:effectExtent l="0" t="0" r="0" b="0"/>
             <wp:docPr id="7" name="Picture 7"/>
@@ -3125,7 +3101,7 @@
                     <a:blip r:embed="rId21" cstate="print">
                       <a:extLst>
                         <a:ext uri="{28A0092B-C50C-407E-A947-70E740481C1C}">
-                          <a14:useLocalDpi xmlns:a14="http://schemas.microsoft.com/office/drawing/2010/main" val="0"/>
+                          <a14:useLocalDpi xmlns:a14="http://schemas.microsoft.com/office/drawing/2010/main" xmlns:wps="http://schemas.microsoft.com/office/word/2010/wordprocessingShape" xmlns:wpi="http://schemas.microsoft.com/office/word/2010/wordprocessingInk" xmlns:wpg="http://schemas.microsoft.com/office/word/2010/wordprocessingGroup" xmlns:w15="http://schemas.microsoft.com/office/word/2012/wordml" xmlns:w14="http://schemas.microsoft.com/office/word/2010/wordml" xmlns:w="http://schemas.openxmlformats.org/wordprocessingml/2006/main" xmlns:w10="urn:schemas-microsoft-com:office:word" xmlns:wp14="http://schemas.microsoft.com/office/word/2010/wordprocessingDrawing" xmlns:v="urn:schemas-microsoft-com:vml" xmlns:o="urn:schemas-microsoft-com:office:office" xmlns:mc="http://schemas.openxmlformats.org/markup-compatibility/2006" xmlns:wpc="http://schemas.microsoft.com/office/word/2010/wordprocessingCanvas" xmlns="" val="0"/>
                         </a:ext>
                       </a:extLst>
                     </a:blip>
@@ -3305,10 +3281,9 @@
         <w:rPr>
           <w:rFonts w:ascii="Times New Roman" w:hAnsi="Times New Roman" w:cs="Times New Roman"/>
           <w:noProof/>
-          <w:lang w:val="en-US"/>
         </w:rPr>
         <w:drawing>
-          <wp:inline distT="0" distB="0" distL="0" distR="0" wp14:anchorId="0DD28F9E" wp14:editId="61DC6149">
+          <wp:inline distT="0" distB="0" distL="0" distR="0">
             <wp:extent cx="3410426" cy="1829055"/>
             <wp:effectExtent l="0" t="0" r="0" b="0"/>
             <wp:docPr id="11" name="Picture 11"/>
@@ -3326,7 +3301,7 @@
                     <a:blip r:embed="rId22" cstate="print">
                       <a:extLst>
                         <a:ext uri="{28A0092B-C50C-407E-A947-70E740481C1C}">
-                          <a14:useLocalDpi xmlns:a14="http://schemas.microsoft.com/office/drawing/2010/main" val="0"/>
+                          <a14:useLocalDpi xmlns:a14="http://schemas.microsoft.com/office/drawing/2010/main" xmlns:wps="http://schemas.microsoft.com/office/word/2010/wordprocessingShape" xmlns:wpi="http://schemas.microsoft.com/office/word/2010/wordprocessingInk" xmlns:wpg="http://schemas.microsoft.com/office/word/2010/wordprocessingGroup" xmlns:w15="http://schemas.microsoft.com/office/word/2012/wordml" xmlns:w14="http://schemas.microsoft.com/office/word/2010/wordml" xmlns:w="http://schemas.openxmlformats.org/wordprocessingml/2006/main" xmlns:w10="urn:schemas-microsoft-com:office:word" xmlns:wp14="http://schemas.microsoft.com/office/word/2010/wordprocessingDrawing" xmlns:v="urn:schemas-microsoft-com:vml" xmlns:o="urn:schemas-microsoft-com:office:office" xmlns:mc="http://schemas.openxmlformats.org/markup-compatibility/2006" xmlns:wpc="http://schemas.microsoft.com/office/word/2010/wordprocessingCanvas" xmlns="" val="0"/>
                         </a:ext>
                       </a:extLst>
                     </a:blip>
@@ -3561,7 +3536,6 @@
         <w:rPr>
           <w:rFonts w:ascii="Times New Roman" w:hAnsi="Times New Roman" w:cs="Times New Roman"/>
           <w:noProof/>
-          <w:lang w:val="en-US"/>
         </w:rPr>
         <w:drawing>
           <wp:inline distT="0" distB="0" distL="0" distR="0">
@@ -3708,7 +3682,6 @@
         <w:rPr>
           <w:rFonts w:ascii="Times New Roman" w:hAnsi="Times New Roman" w:cs="Times New Roman"/>
           <w:noProof/>
-          <w:lang w:val="en-US"/>
         </w:rPr>
         <w:drawing>
           <wp:inline distT="0" distB="0" distL="0" distR="0">
@@ -3766,7 +3739,6 @@
         <w:rPr>
           <w:rFonts w:ascii="Times New Roman" w:hAnsi="Times New Roman" w:cs="Times New Roman"/>
           <w:noProof/>
-          <w:lang w:val="en-US"/>
         </w:rPr>
         <w:drawing>
           <wp:inline distT="0" distB="0" distL="0" distR="0">
@@ -4028,13 +4000,7 @@
         <w:rPr>
           <w:rFonts w:ascii="Times New Roman" w:hAnsi="Times New Roman" w:cs="Times New Roman"/>
         </w:rPr>
-        <w:t xml:space="preserve"> – </w:t>
-      </w:r>
-      <w:r>
-        <w:rPr>
-          <w:rFonts w:ascii="Times New Roman" w:hAnsi="Times New Roman" w:cs="Times New Roman"/>
-        </w:rPr>
-        <w:t>Prikaz japanskih znakova</w:t>
+        <w:t xml:space="preserve"> – Prikaz japanskih znakova</w:t>
       </w:r>
     </w:p>
     <w:p>
@@ -4818,7 +4784,6 @@
         <w:rPr>
           <w:rFonts w:ascii="Times New Roman" w:hAnsi="Times New Roman" w:cs="Times New Roman"/>
           <w:noProof/>
-          <w:lang w:val="en-US"/>
         </w:rPr>
         <w:drawing>
           <wp:inline distT="0" distB="0" distL="0" distR="0">
@@ -4931,7 +4896,6 @@
         <w:rPr>
           <w:rFonts w:ascii="Times New Roman" w:hAnsi="Times New Roman" w:cs="Times New Roman"/>
           <w:noProof/>
-          <w:lang w:val="en-US"/>
         </w:rPr>
         <w:drawing>
           <wp:inline distT="0" distB="0" distL="0" distR="0">
@@ -4983,7 +4947,6 @@
         <w:rPr>
           <w:rFonts w:ascii="Times New Roman" w:hAnsi="Times New Roman" w:cs="Times New Roman"/>
           <w:noProof/>
-          <w:lang w:val="en-US"/>
         </w:rPr>
         <w:drawing>
           <wp:inline distT="0" distB="0" distL="0" distR="0">
@@ -5035,7 +4998,6 @@
         <w:rPr>
           <w:rFonts w:ascii="Times New Roman" w:hAnsi="Times New Roman" w:cs="Times New Roman"/>
           <w:noProof/>
-          <w:lang w:val="en-US"/>
         </w:rPr>
         <w:drawing>
           <wp:inline distT="0" distB="0" distL="0" distR="0">
@@ -5104,7 +5066,6 @@
         <w:rPr>
           <w:rFonts w:ascii="Times New Roman" w:hAnsi="Times New Roman" w:cs="Times New Roman"/>
           <w:noProof/>
-          <w:lang w:val="en-US"/>
         </w:rPr>
         <w:drawing>
           <wp:inline distT="0" distB="0" distL="0" distR="0">
@@ -5170,7 +5131,6 @@
         <w:rPr>
           <w:rFonts w:ascii="Times New Roman" w:hAnsi="Times New Roman" w:cs="Times New Roman"/>
           <w:noProof/>
-          <w:lang w:val="en-US"/>
         </w:rPr>
         <w:drawing>
           <wp:inline distT="0" distB="0" distL="0" distR="0">
@@ -5222,7 +5182,6 @@
         <w:rPr>
           <w:rFonts w:ascii="Times New Roman" w:hAnsi="Times New Roman" w:cs="Times New Roman"/>
           <w:noProof/>
-          <w:lang w:val="en-US"/>
         </w:rPr>
         <w:drawing>
           <wp:inline distT="0" distB="0" distL="0" distR="0">
@@ -5283,7 +5242,6 @@
         <w:rPr>
           <w:rFonts w:ascii="Times New Roman" w:hAnsi="Times New Roman" w:cs="Times New Roman"/>
           <w:noProof/>
-          <w:lang w:val="en-US"/>
         </w:rPr>
         <w:drawing>
           <wp:inline distT="0" distB="0" distL="0" distR="0">
@@ -5335,7 +5293,6 @@
         <w:rPr>
           <w:rFonts w:ascii="Times New Roman" w:hAnsi="Times New Roman" w:cs="Times New Roman"/>
           <w:noProof/>
-          <w:lang w:val="en-US"/>
         </w:rPr>
         <w:drawing>
           <wp:inline distT="0" distB="0" distL="0" distR="0">
@@ -5387,7 +5344,6 @@
         <w:rPr>
           <w:rFonts w:ascii="Times New Roman" w:hAnsi="Times New Roman" w:cs="Times New Roman"/>
           <w:noProof/>
-          <w:lang w:val="en-US"/>
         </w:rPr>
         <w:drawing>
           <wp:inline distT="0" distB="0" distL="0" distR="0">
@@ -5518,7 +5474,7 @@
         <w:rPr>
           <w:rFonts w:ascii="Times New Roman" w:hAnsi="Times New Roman" w:cs="Times New Roman"/>
           <w:b/>
-          <w:color w:val="E36C0A" w:themeColor="accent6" w:themeShade="BF"/>
+          <w:color w:val="00B050"/>
         </w:rPr>
         <w:t xml:space="preserve">– </w:t>
       </w:r>
@@ -5526,15 +5482,15 @@
         <w:rPr>
           <w:rFonts w:ascii="Times New Roman" w:hAnsi="Times New Roman" w:cs="Times New Roman"/>
           <w:b/>
-          <w:color w:val="E36C0A" w:themeColor="accent6" w:themeShade="BF"/>
-        </w:rPr>
-        <w:t xml:space="preserve">NIJE </w:t>
-      </w:r>
-      <w:r>
-        <w:rPr>
-          <w:rFonts w:ascii="Times New Roman" w:hAnsi="Times New Roman" w:cs="Times New Roman"/>
-          <w:b/>
-          <w:color w:val="E36C0A" w:themeColor="accent6" w:themeShade="BF"/>
+          <w:color w:val="00B050"/>
+        </w:rPr>
+        <w:t xml:space="preserve">SKORO </w:t>
+      </w:r>
+      <w:r>
+        <w:rPr>
+          <w:rFonts w:ascii="Times New Roman" w:hAnsi="Times New Roman" w:cs="Times New Roman"/>
+          <w:b/>
+          <w:color w:val="00B050"/>
         </w:rPr>
         <w:t>GOTOVO</w:t>
       </w:r>
@@ -5545,15 +5501,47 @@
         <w:jc w:val="both"/>
         <w:rPr>
           <w:rFonts w:ascii="Times New Roman" w:hAnsi="Times New Roman" w:cs="Times New Roman"/>
-          <w:i/>
-        </w:rPr>
-      </w:pPr>
-      <w:r>
-        <w:rPr>
-          <w:rFonts w:ascii="Times New Roman" w:hAnsi="Times New Roman" w:cs="Times New Roman"/>
-          <w:i/>
-        </w:rPr>
-        <w:t>Pitanja na koja trebate odgovoriti :</w:t>
+        </w:rPr>
+      </w:pPr>
+      <w:r>
+        <w:rPr>
+          <w:rFonts w:ascii="Times New Roman" w:hAnsi="Times New Roman" w:cs="Times New Roman"/>
+        </w:rPr>
+        <w:t>U ovom poglavlju će biti detaljno obrađena tematika projektnih uzoraka, te će se detaljno biti govora o projektnim uzorcima koji su korišteni pri izgradnji ove aplikacije uz dodatna objašnjenja, te će biti spomenuti uzorci koji bi se mogli primjeniti kada bi bio u pitanju porfesionalni razvoj softvera, bez ograničenja vremena izrade i drugih resursa.</w:t>
+      </w:r>
+    </w:p>
+    <w:p>
+      <w:pPr>
+        <w:spacing w:after="0"/>
+        <w:jc w:val="both"/>
+        <w:rPr>
+          <w:rFonts w:ascii="Times New Roman" w:hAnsi="Times New Roman" w:cs="Times New Roman"/>
+          <w:b/>
+          <w:i/>
+        </w:rPr>
+      </w:pPr>
+      <w:r>
+        <w:rPr>
+          <w:rFonts w:ascii="Times New Roman" w:hAnsi="Times New Roman" w:cs="Times New Roman"/>
+          <w:b/>
+          <w:i/>
+        </w:rPr>
+        <w:t xml:space="preserve">Navedite sve projektne uzorke koje ste primijenili u svom radu i to u skladu sa klasifikacijom datom na predavanju. Za svaki projektni uzorak obrazložite zašto ste ga upotrijebili, koji problem ste time riješili. </w:t>
+      </w:r>
+    </w:p>
+    <w:p>
+      <w:pPr>
+        <w:spacing w:after="120"/>
+        <w:jc w:val="both"/>
+        <w:rPr>
+          <w:rFonts w:ascii="Times New Roman" w:hAnsi="Times New Roman" w:cs="Times New Roman"/>
+        </w:rPr>
+      </w:pPr>
+      <w:r>
+        <w:rPr>
+          <w:rFonts w:ascii="Times New Roman" w:hAnsi="Times New Roman" w:cs="Times New Roman"/>
+        </w:rPr>
+        <w:t>Kao što znamo, kod porjektovanja softver, projektni uzorak je u biti obrazac kako riješiti uobičajene probleme iz dizajna softvera. To nije gotov dizajn koji se može direktno transformisati u kôd. I jedan takav primjer rješenja se može upotrijebiti u različitim aplikacijama. Opis uzoraka će se vršiti po načinu kako je to dato na predavanjima. Klasifikacija koja je data na predavanjima je prikazana ispod. Prilikom opisa svakog uzorka se mora odgovoriti na sljedeća pitanja prilagođena za našu aplikaciju, te detaljno objasniti koje smo probleme riješili upotrebom istih.</w:t>
       </w:r>
     </w:p>
     <w:p>
@@ -5561,21 +5549,63 @@
         <w:pStyle w:val="ListParagraph"/>
         <w:numPr>
           <w:ilvl w:val="0"/>
-          <w:numId w:val="12"/>
+          <w:numId w:val="22"/>
         </w:numPr>
-        <w:spacing w:after="0"/>
+        <w:spacing w:after="120"/>
         <w:jc w:val="both"/>
         <w:rPr>
           <w:rFonts w:ascii="Times New Roman" w:hAnsi="Times New Roman" w:cs="Times New Roman"/>
-          <w:i/>
-        </w:rPr>
-      </w:pPr>
-      <w:r>
-        <w:rPr>
-          <w:rFonts w:ascii="Times New Roman" w:hAnsi="Times New Roman" w:cs="Times New Roman"/>
-          <w:i/>
-        </w:rPr>
-        <w:t xml:space="preserve">Navedite sve projektne uzorke koje ste primijenili u svom radu i to u skladu sa klasifikacijom datom na predavanju. </w:t>
+        </w:rPr>
+      </w:pPr>
+      <w:r>
+        <w:rPr>
+          <w:rFonts w:ascii="Times New Roman" w:hAnsi="Times New Roman" w:cs="Times New Roman"/>
+          <w:b/>
+          <w:i/>
+        </w:rPr>
+        <w:t>Šta?</w:t>
+      </w:r>
+      <w:r>
+        <w:rPr>
+          <w:rFonts w:ascii="Times New Roman" w:hAnsi="Times New Roman" w:cs="Times New Roman"/>
+        </w:rPr>
+        <w:t xml:space="preserve"> –</w:t>
+      </w:r>
+      <w:r>
+        <w:rPr>
+          <w:rFonts w:ascii="Times New Roman" w:hAnsi="Times New Roman" w:cs="Times New Roman"/>
+        </w:rPr>
+        <w:t xml:space="preserve"> Mora se</w:t>
+      </w:r>
+      <w:r>
+        <w:rPr>
+          <w:rFonts w:ascii="Times New Roman" w:hAnsi="Times New Roman" w:cs="Times New Roman"/>
+        </w:rPr>
+        <w:t xml:space="preserve"> opisati ime i cilj upotrebe tog projektnog uzorka</w:t>
+      </w:r>
+      <w:r>
+        <w:rPr>
+          <w:rFonts w:ascii="Times New Roman" w:hAnsi="Times New Roman" w:cs="Times New Roman"/>
+        </w:rPr>
+        <w:t xml:space="preserve"> tj. identificira</w:t>
+      </w:r>
+      <w:r>
+        <w:rPr>
+          <w:rFonts w:ascii="Times New Roman" w:hAnsi="Times New Roman" w:cs="Times New Roman"/>
+        </w:rPr>
+        <w:t>t</w:t>
+      </w:r>
+      <w:r>
+        <w:rPr>
+          <w:rFonts w:ascii="Times New Roman" w:hAnsi="Times New Roman" w:cs="Times New Roman"/>
+        </w:rPr>
+        <w:t>i i imenovati problem koji se r</w:t>
+      </w:r>
+      <w:r>
+        <w:rPr>
+          <w:rFonts w:ascii="Times New Roman" w:hAnsi="Times New Roman" w:cs="Times New Roman"/>
+        </w:rPr>
+        <w:t>ješava upotrebom istog.</w:t>
       </w:r>
     </w:p>
     <w:p>
@@ -5583,35 +5613,33 @@
         <w:pStyle w:val="ListParagraph"/>
         <w:numPr>
           <w:ilvl w:val="0"/>
-          <w:numId w:val="12"/>
+          <w:numId w:val="22"/>
         </w:numPr>
-        <w:spacing w:after="0"/>
+        <w:spacing w:after="120"/>
         <w:jc w:val="both"/>
         <w:rPr>
           <w:rFonts w:ascii="Times New Roman" w:hAnsi="Times New Roman" w:cs="Times New Roman"/>
-          <w:i/>
-        </w:rPr>
-      </w:pPr>
-      <w:r>
-        <w:rPr>
-          <w:rFonts w:ascii="Times New Roman" w:hAnsi="Times New Roman" w:cs="Times New Roman"/>
-          <w:i/>
-        </w:rPr>
-        <w:t>Za svaki projektni</w:t>
-      </w:r>
-      <w:r>
-        <w:rPr>
-          <w:rFonts w:ascii="Times New Roman" w:hAnsi="Times New Roman" w:cs="Times New Roman"/>
-          <w:i/>
-        </w:rPr>
-        <w:t xml:space="preserve"> uzorak obrazložite zašto ste g</w:t>
-      </w:r>
-      <w:r>
-        <w:rPr>
-          <w:rFonts w:ascii="Times New Roman" w:hAnsi="Times New Roman" w:cs="Times New Roman"/>
-          <w:i/>
-        </w:rPr>
-        <w:t xml:space="preserve">a upotrijebili, koji problem ste time riješili. </w:t>
+        </w:rPr>
+      </w:pPr>
+      <w:r>
+        <w:rPr>
+          <w:rFonts w:ascii="Times New Roman" w:hAnsi="Times New Roman" w:cs="Times New Roman"/>
+          <w:b/>
+          <w:i/>
+        </w:rPr>
+        <w:t>Zašto?</w:t>
+      </w:r>
+      <w:r>
+        <w:rPr>
+          <w:rFonts w:ascii="Times New Roman" w:hAnsi="Times New Roman" w:cs="Times New Roman"/>
+        </w:rPr>
+        <w:t xml:space="preserve"> –  </w:t>
+      </w:r>
+      <w:r>
+        <w:rPr>
+          <w:rFonts w:ascii="Times New Roman" w:hAnsi="Times New Roman" w:cs="Times New Roman"/>
+        </w:rPr>
+        <w:t>Mora se opisati problem , kao i suprostavljeni zahtjevi koje treba pomiriti u rješenju, ali treba biti i sadržan opis osnovnih osobina koje rješenje problema mora imati.</w:t>
       </w:r>
     </w:p>
     <w:p>
@@ -5619,23 +5647,2014 @@
         <w:pStyle w:val="ListParagraph"/>
         <w:numPr>
           <w:ilvl w:val="0"/>
-          <w:numId w:val="12"/>
+          <w:numId w:val="22"/>
         </w:numPr>
+        <w:spacing w:after="120"/>
+        <w:jc w:val="both"/>
+        <w:rPr>
+          <w:rFonts w:ascii="Times New Roman" w:hAnsi="Times New Roman" w:cs="Times New Roman"/>
+        </w:rPr>
+      </w:pPr>
+      <w:r>
+        <w:rPr>
+          <w:rFonts w:ascii="Times New Roman" w:hAnsi="Times New Roman" w:cs="Times New Roman"/>
+          <w:b/>
+          <w:i/>
+        </w:rPr>
+        <w:t>Kada?</w:t>
+      </w:r>
+      <w:r>
+        <w:rPr>
+          <w:rFonts w:ascii="Times New Roman" w:hAnsi="Times New Roman" w:cs="Times New Roman"/>
+        </w:rPr>
+        <w:t xml:space="preserve"> –</w:t>
+      </w:r>
+      <w:r>
+        <w:rPr>
+          <w:rFonts w:ascii="Times New Roman" w:hAnsi="Times New Roman" w:cs="Times New Roman"/>
+        </w:rPr>
+        <w:t xml:space="preserve"> Moraju se dati primijeri situacija kada je rješenje primjenivo.</w:t>
+      </w:r>
+    </w:p>
+    <w:p>
+      <w:pPr>
+        <w:spacing w:after="120"/>
+        <w:jc w:val="both"/>
+        <w:rPr>
+          <w:rFonts w:ascii="Times New Roman" w:hAnsi="Times New Roman" w:cs="Times New Roman"/>
+        </w:rPr>
+      </w:pPr>
+      <w:r>
+        <w:rPr>
+          <w:rFonts w:ascii="Times New Roman" w:hAnsi="Times New Roman" w:cs="Times New Roman"/>
+        </w:rPr>
+        <w:t>Primjenjeni projektni uzorci u našoj aplikaciji su sljedeći:</w:t>
+      </w:r>
+    </w:p>
+    <w:tbl>
+      <w:tblPr>
+        <w:tblStyle w:val="TableGrid"/>
+        <w:tblW w:w="0" w:type="auto"/>
+        <w:tblLook w:val="04A0"/>
+      </w:tblPr>
+      <w:tblGrid>
+        <w:gridCol w:w="2376"/>
+        <w:gridCol w:w="6912"/>
+      </w:tblGrid>
+      <w:tr>
+        <w:tc>
+          <w:tcPr>
+            <w:tcW w:w="9288" w:type="dxa"/>
+            <w:gridSpan w:val="2"/>
+            <w:shd w:val="clear" w:color="auto" w:fill="D9D9D9" w:themeFill="background1" w:themeFillShade="D9"/>
+            <w:vAlign w:val="center"/>
+          </w:tcPr>
+          <w:p>
+            <w:pPr>
+              <w:jc w:val="both"/>
+              <w:rPr>
+                <w:rFonts w:ascii="Times New Roman" w:hAnsi="Times New Roman" w:cs="Times New Roman"/>
+                <w:b/>
+                <w:i/>
+              </w:rPr>
+            </w:pPr>
+            <w:r>
+              <w:rPr>
+                <w:rFonts w:ascii="Times New Roman" w:hAnsi="Times New Roman" w:cs="Times New Roman"/>
+                <w:b/>
+                <w:i/>
+              </w:rPr>
+              <w:t>1. Navigacija</w:t>
+            </w:r>
+          </w:p>
+        </w:tc>
+      </w:tr>
+      <w:tr>
+        <w:tc>
+          <w:tcPr>
+            <w:tcW w:w="2376" w:type="dxa"/>
+            <w:vMerge w:val="restart"/>
+            <w:vAlign w:val="center"/>
+          </w:tcPr>
+          <w:p>
+            <w:pPr>
+              <w:jc w:val="both"/>
+              <w:rPr>
+                <w:rFonts w:ascii="Times New Roman" w:hAnsi="Times New Roman" w:cs="Times New Roman"/>
+                <w:b/>
+                <w:i/>
+              </w:rPr>
+            </w:pPr>
+            <w:r>
+              <w:rPr>
+                <w:rFonts w:ascii="Times New Roman" w:hAnsi="Times New Roman" w:cs="Times New Roman"/>
+                <w:b/>
+                <w:i/>
+              </w:rPr>
+              <w:t>Jasna polazna mjesta</w:t>
+            </w:r>
+          </w:p>
+        </w:tc>
+        <w:tc>
+          <w:tcPr>
+            <w:tcW w:w="6912" w:type="dxa"/>
+            <w:vAlign w:val="center"/>
+          </w:tcPr>
+          <w:p>
+            <w:pPr>
+              <w:spacing w:after="120"/>
+              <w:jc w:val="both"/>
+              <w:rPr>
+                <w:rFonts w:ascii="Times New Roman" w:hAnsi="Times New Roman" w:cs="Times New Roman"/>
+              </w:rPr>
+            </w:pPr>
+            <w:r>
+              <w:rPr>
+                <w:rFonts w:ascii="Times New Roman" w:hAnsi="Times New Roman" w:cs="Times New Roman"/>
+                <w:b/>
+                <w:i/>
+              </w:rPr>
+              <w:t>Šta?</w:t>
+            </w:r>
+            <w:r>
+              <w:rPr>
+                <w:rFonts w:ascii="Times New Roman" w:hAnsi="Times New Roman" w:cs="Times New Roman"/>
+              </w:rPr>
+              <w:t xml:space="preserve"> – U aplikaciji za učenje japanskog jezika su veoma dobro definisana polazna mjesta i generalno je dobro odrađena navigacija. Osnovno polazno mjesto je glavni meni</w:t>
+            </w:r>
+            <w:r>
+              <w:rPr>
+                <w:rFonts w:ascii="Times New Roman" w:hAnsi="Times New Roman" w:cs="Times New Roman"/>
+              </w:rPr>
+              <w:t xml:space="preserve"> </w:t>
+            </w:r>
+            <w:r>
+              <w:rPr>
+                <w:rFonts w:ascii="Times New Roman" w:hAnsi="Times New Roman" w:cs="Times New Roman"/>
+              </w:rPr>
+              <w:t>(poslije logovanja korisnika) sa kojeg se može pristupiti bilo kojoj mogućnosti i sve stranice se vraćaju</w:t>
+            </w:r>
+            <w:r>
+              <w:rPr>
+                <w:rFonts w:ascii="Times New Roman" w:hAnsi="Times New Roman" w:cs="Times New Roman"/>
+              </w:rPr>
+              <w:t xml:space="preserve"> na njega preko implementirani</w:t>
+            </w:r>
+            <w:r>
+              <w:rPr>
+                <w:rFonts w:ascii="Times New Roman" w:hAnsi="Times New Roman" w:cs="Times New Roman"/>
+              </w:rPr>
+              <w:t xml:space="preserve">h </w:t>
+            </w:r>
+            <w:r>
+              <w:rPr>
+                <w:rFonts w:ascii="Times New Roman" w:hAnsi="Times New Roman" w:cs="Times New Roman"/>
+                <w:i/>
+              </w:rPr>
+              <w:t>Home</w:t>
+            </w:r>
+            <w:r>
+              <w:rPr>
+                <w:rFonts w:ascii="Times New Roman" w:hAnsi="Times New Roman" w:cs="Times New Roman"/>
+              </w:rPr>
+              <w:t xml:space="preserve"> dugm</w:t>
+            </w:r>
+            <w:r>
+              <w:rPr>
+                <w:rFonts w:ascii="Times New Roman" w:hAnsi="Times New Roman" w:cs="Times New Roman"/>
+              </w:rPr>
+              <w:t>a</w:t>
+            </w:r>
+            <w:r>
+              <w:rPr>
+                <w:rFonts w:ascii="Times New Roman" w:hAnsi="Times New Roman" w:cs="Times New Roman"/>
+              </w:rPr>
+              <w:t>di</w:t>
+            </w:r>
+            <w:r>
+              <w:rPr>
+                <w:rFonts w:ascii="Times New Roman" w:hAnsi="Times New Roman" w:cs="Times New Roman"/>
+              </w:rPr>
+              <w:t>.</w:t>
+            </w:r>
+          </w:p>
+          <w:p>
+            <w:pPr>
+              <w:spacing w:after="120"/>
+              <w:jc w:val="center"/>
+              <w:rPr>
+                <w:rFonts w:ascii="Times New Roman" w:hAnsi="Times New Roman" w:cs="Times New Roman"/>
+              </w:rPr>
+            </w:pPr>
+            <w:r>
+              <w:rPr>
+                <w:rFonts w:ascii="Times New Roman" w:hAnsi="Times New Roman" w:cs="Times New Roman"/>
+                <w:noProof/>
+              </w:rPr>
+              <w:drawing>
+                <wp:inline distT="0" distB="0" distL="0" distR="0">
+                  <wp:extent cx="1382939" cy="2124000"/>
+                  <wp:effectExtent l="19050" t="0" r="7711" b="0"/>
+                  <wp:docPr id="25" name="Picture 33"/>
+                  <wp:cNvGraphicFramePr>
+                    <a:graphicFrameLocks xmlns:a="http://schemas.openxmlformats.org/drawingml/2006/main" noChangeAspect="1"/>
+                  </wp:cNvGraphicFramePr>
+                  <a:graphic xmlns:a="http://schemas.openxmlformats.org/drawingml/2006/main">
+                    <a:graphicData uri="http://schemas.openxmlformats.org/drawingml/2006/picture">
+                      <pic:pic xmlns:pic="http://schemas.openxmlformats.org/drawingml/2006/picture">
+                        <pic:nvPicPr>
+                          <pic:cNvPr id="0" name="Picture 33"/>
+                          <pic:cNvPicPr>
+                            <a:picLocks noChangeAspect="1" noChangeArrowheads="1"/>
+                          </pic:cNvPicPr>
+                        </pic:nvPicPr>
+                        <pic:blipFill>
+                          <a:blip r:embed="rId6" cstate="print"/>
+                          <a:srcRect/>
+                          <a:stretch>
+                            <a:fillRect/>
+                          </a:stretch>
+                        </pic:blipFill>
+                        <pic:spPr bwMode="auto">
+                          <a:xfrm>
+                            <a:off x="0" y="0"/>
+                            <a:ext cx="1382939" cy="2124000"/>
+                          </a:xfrm>
+                          <a:prstGeom prst="rect">
+                            <a:avLst/>
+                          </a:prstGeom>
+                          <a:noFill/>
+                          <a:ln w="9525">
+                            <a:noFill/>
+                            <a:miter lim="800000"/>
+                            <a:headEnd/>
+                            <a:tailEnd/>
+                          </a:ln>
+                        </pic:spPr>
+                      </pic:pic>
+                    </a:graphicData>
+                  </a:graphic>
+                </wp:inline>
+              </w:drawing>
+            </w:r>
+          </w:p>
+        </w:tc>
+      </w:tr>
+      <w:tr>
+        <w:tc>
+          <w:tcPr>
+            <w:tcW w:w="2376" w:type="dxa"/>
+            <w:vMerge/>
+            <w:vAlign w:val="center"/>
+          </w:tcPr>
+          <w:p>
+            <w:pPr>
+              <w:jc w:val="both"/>
+              <w:rPr>
+                <w:rFonts w:ascii="Times New Roman" w:hAnsi="Times New Roman" w:cs="Times New Roman"/>
+              </w:rPr>
+            </w:pPr>
+          </w:p>
+        </w:tc>
+        <w:tc>
+          <w:tcPr>
+            <w:tcW w:w="6912" w:type="dxa"/>
+            <w:vAlign w:val="center"/>
+          </w:tcPr>
+          <w:p>
+            <w:pPr>
+              <w:spacing w:after="120"/>
+              <w:jc w:val="both"/>
+              <w:rPr>
+                <w:rFonts w:ascii="Times New Roman" w:hAnsi="Times New Roman" w:cs="Times New Roman"/>
+              </w:rPr>
+            </w:pPr>
+            <w:r>
+              <w:rPr>
+                <w:rFonts w:ascii="Times New Roman" w:hAnsi="Times New Roman" w:cs="Times New Roman"/>
+                <w:b/>
+                <w:i/>
+              </w:rPr>
+              <w:t>Zašto?</w:t>
+            </w:r>
+            <w:r>
+              <w:rPr>
+                <w:rFonts w:ascii="Times New Roman" w:hAnsi="Times New Roman" w:cs="Times New Roman"/>
+              </w:rPr>
+              <w:t xml:space="preserve"> –</w:t>
+            </w:r>
+            <w:r>
+              <w:rPr>
+                <w:rFonts w:ascii="Times New Roman" w:hAnsi="Times New Roman" w:cs="Times New Roman"/>
+              </w:rPr>
+              <w:t xml:space="preserve"> Pošto aplikacija sadrži dosta opcija kao što su razne vrste lekcija, razne vrste testova, grafika, podešavanja, ovim jasnim polaznim mjestom se izbjegava da se  korisnik pretrpa velikim brojem moućnosti, već da se može odlučiti za istraživanje jedne funkcionalnosti u jednom trenutku.</w:t>
+            </w:r>
+          </w:p>
+        </w:tc>
+      </w:tr>
+      <w:tr>
+        <w:tc>
+          <w:tcPr>
+            <w:tcW w:w="2376" w:type="dxa"/>
+            <w:vMerge/>
+            <w:vAlign w:val="center"/>
+          </w:tcPr>
+          <w:p>
+            <w:pPr>
+              <w:jc w:val="both"/>
+              <w:rPr>
+                <w:rFonts w:ascii="Times New Roman" w:hAnsi="Times New Roman" w:cs="Times New Roman"/>
+              </w:rPr>
+            </w:pPr>
+          </w:p>
+        </w:tc>
+        <w:tc>
+          <w:tcPr>
+            <w:tcW w:w="6912" w:type="dxa"/>
+            <w:vAlign w:val="center"/>
+          </w:tcPr>
+          <w:p>
+            <w:pPr>
+              <w:spacing w:after="120"/>
+              <w:jc w:val="both"/>
+              <w:rPr>
+                <w:rFonts w:ascii="Times New Roman" w:hAnsi="Times New Roman" w:cs="Times New Roman"/>
+              </w:rPr>
+            </w:pPr>
+            <w:r>
+              <w:rPr>
+                <w:rFonts w:ascii="Times New Roman" w:hAnsi="Times New Roman" w:cs="Times New Roman"/>
+                <w:b/>
+                <w:i/>
+              </w:rPr>
+              <w:t>Kada?</w:t>
+            </w:r>
+            <w:r>
+              <w:rPr>
+                <w:rFonts w:ascii="Times New Roman" w:hAnsi="Times New Roman" w:cs="Times New Roman"/>
+              </w:rPr>
+              <w:t xml:space="preserve"> –</w:t>
+            </w:r>
+            <w:r>
+              <w:rPr>
+                <w:rFonts w:ascii="Times New Roman" w:hAnsi="Times New Roman" w:cs="Times New Roman"/>
+              </w:rPr>
+              <w:t xml:space="preserve"> Pošto je aplikacija namijenjena korisnicima svih uzrasta i svih nivo iskustva, veoma je bitno kreirati takvu aplikaciju da odgovara svim korisnicima. Zbog toga je bilo veoma korisno da se ovaj projektni uzorak iskoristi za jednu ovakvu aplikaciju.</w:t>
+            </w:r>
+          </w:p>
+        </w:tc>
+      </w:tr>
+      <w:tr>
+        <w:tc>
+          <w:tcPr>
+            <w:tcW w:w="2376" w:type="dxa"/>
+            <w:vMerge w:val="restart"/>
+            <w:vAlign w:val="center"/>
+          </w:tcPr>
+          <w:p>
+            <w:pPr>
+              <w:jc w:val="both"/>
+              <w:rPr>
+                <w:rFonts w:ascii="Times New Roman" w:hAnsi="Times New Roman" w:cs="Times New Roman"/>
+                <w:b/>
+                <w:i/>
+              </w:rPr>
+            </w:pPr>
+            <w:r>
+              <w:rPr>
+                <w:rFonts w:ascii="Times New Roman" w:hAnsi="Times New Roman" w:cs="Times New Roman"/>
+                <w:b/>
+                <w:i/>
+              </w:rPr>
+              <w:lastRenderedPageBreak/>
+              <w:t>Globalna navigacija</w:t>
+            </w:r>
+          </w:p>
+        </w:tc>
+        <w:tc>
+          <w:tcPr>
+            <w:tcW w:w="6912" w:type="dxa"/>
+            <w:vAlign w:val="center"/>
+          </w:tcPr>
+          <w:p>
+            <w:pPr>
+              <w:spacing w:after="120"/>
+              <w:jc w:val="both"/>
+              <w:rPr>
+                <w:rFonts w:ascii="Times New Roman" w:hAnsi="Times New Roman" w:cs="Times New Roman"/>
+              </w:rPr>
+            </w:pPr>
+            <w:r>
+              <w:rPr>
+                <w:rFonts w:ascii="Times New Roman" w:hAnsi="Times New Roman" w:cs="Times New Roman"/>
+                <w:b/>
+                <w:i/>
+              </w:rPr>
+              <w:t>Šta?</w:t>
+            </w:r>
+            <w:r>
+              <w:rPr>
+                <w:rFonts w:ascii="Times New Roman" w:hAnsi="Times New Roman" w:cs="Times New Roman"/>
+              </w:rPr>
+              <w:t xml:space="preserve"> – U aplikaciji za učenje japanskog jezika su veoma dobro definisana polazna mjesta i generalno je dobro odrađena navigacija. </w:t>
+            </w:r>
+            <w:r>
+              <w:rPr>
+                <w:rFonts w:ascii="Times New Roman" w:hAnsi="Times New Roman" w:cs="Times New Roman"/>
+              </w:rPr>
+              <w:t xml:space="preserve">Svaki ekran sadrži jedinstven navigacioni bar preko kojeg se može kretati naprijed i nazad, vratiti se na polazno mjesto tj. </w:t>
+            </w:r>
+            <w:r>
+              <w:rPr>
+                <w:rFonts w:ascii="Times New Roman" w:hAnsi="Times New Roman" w:cs="Times New Roman"/>
+                <w:i/>
+              </w:rPr>
+              <w:t>Home</w:t>
+            </w:r>
+            <w:r>
+              <w:rPr>
+                <w:rFonts w:ascii="Times New Roman" w:hAnsi="Times New Roman" w:cs="Times New Roman"/>
+              </w:rPr>
+              <w:t xml:space="preserve"> stranicu, prikazati statistiku ili uraditi </w:t>
+            </w:r>
+            <w:r>
+              <w:rPr>
+                <w:rFonts w:ascii="Times New Roman" w:hAnsi="Times New Roman" w:cs="Times New Roman"/>
+                <w:i/>
+              </w:rPr>
+              <w:t>log out</w:t>
+            </w:r>
+            <w:r>
+              <w:rPr>
+                <w:rFonts w:ascii="Times New Roman" w:hAnsi="Times New Roman" w:cs="Times New Roman"/>
+              </w:rPr>
+              <w:t xml:space="preserve">. Ikonice su uvijek na istoj poziciji čime se pokazuje i visok nivo konzistentnosti. </w:t>
+            </w:r>
+          </w:p>
+          <w:p>
+            <w:pPr>
+              <w:spacing w:after="120"/>
+              <w:jc w:val="center"/>
+              <w:rPr>
+                <w:rFonts w:ascii="Times New Roman" w:hAnsi="Times New Roman" w:cs="Times New Roman"/>
+              </w:rPr>
+            </w:pPr>
+            <w:r>
+              <w:object w:dxaOrig="6360" w:dyaOrig="1260">
+                <v:shapetype id="_x0000_t75" coordsize="21600,21600" o:spt="75" o:preferrelative="t" path="m@4@5l@4@11@9@11@9@5xe" filled="f" stroked="f">
+                  <v:stroke joinstyle="miter"/>
+                  <v:formulas>
+                    <v:f eqn="if lineDrawn pixelLineWidth 0"/>
+                    <v:f eqn="sum @0 1 0"/>
+                    <v:f eqn="sum 0 0 @1"/>
+                    <v:f eqn="prod @2 1 2"/>
+                    <v:f eqn="prod @3 21600 pixelWidth"/>
+                    <v:f eqn="prod @3 21600 pixelHeight"/>
+                    <v:f eqn="sum @0 0 1"/>
+                    <v:f eqn="prod @6 1 2"/>
+                    <v:f eqn="prod @7 21600 pixelWidth"/>
+                    <v:f eqn="sum @8 21600 0"/>
+                    <v:f eqn="prod @7 21600 pixelHeight"/>
+                    <v:f eqn="sum @10 21600 0"/>
+                  </v:formulas>
+                  <v:path o:extrusionok="f" gradientshapeok="t" o:connecttype="rect"/>
+                  <o:lock v:ext="edit" aspectratio="t"/>
+                </v:shapetype>
+                <v:shape id="_x0000_i1025" type="#_x0000_t75" style="width:318pt;height:63pt" o:ole="">
+                  <v:imagedata r:id="rId36" o:title=""/>
+                </v:shape>
+                <o:OLEObject Type="Embed" ProgID="PBrush" ShapeID="_x0000_i1025" DrawAspect="Content" ObjectID="_1523212077" r:id="rId37"/>
+              </w:object>
+            </w:r>
+          </w:p>
+        </w:tc>
+      </w:tr>
+      <w:tr>
+        <w:tc>
+          <w:tcPr>
+            <w:tcW w:w="2376" w:type="dxa"/>
+            <w:vMerge/>
+            <w:vAlign w:val="center"/>
+          </w:tcPr>
+          <w:p>
+            <w:pPr>
+              <w:jc w:val="both"/>
+              <w:rPr>
+                <w:rFonts w:ascii="Times New Roman" w:hAnsi="Times New Roman" w:cs="Times New Roman"/>
+              </w:rPr>
+            </w:pPr>
+          </w:p>
+        </w:tc>
+        <w:tc>
+          <w:tcPr>
+            <w:tcW w:w="6912" w:type="dxa"/>
+            <w:vAlign w:val="center"/>
+          </w:tcPr>
+          <w:p>
+            <w:pPr>
+              <w:spacing w:after="120"/>
+              <w:jc w:val="both"/>
+              <w:rPr>
+                <w:rFonts w:ascii="Times New Roman" w:hAnsi="Times New Roman" w:cs="Times New Roman"/>
+              </w:rPr>
+            </w:pPr>
+            <w:r>
+              <w:rPr>
+                <w:rFonts w:ascii="Times New Roman" w:hAnsi="Times New Roman" w:cs="Times New Roman"/>
+                <w:b/>
+                <w:i/>
+              </w:rPr>
+              <w:t>Zašto?</w:t>
+            </w:r>
+            <w:r>
+              <w:rPr>
+                <w:rFonts w:ascii="Times New Roman" w:hAnsi="Times New Roman" w:cs="Times New Roman"/>
+              </w:rPr>
+              <w:t xml:space="preserve"> –</w:t>
+            </w:r>
+            <w:r>
+              <w:rPr>
+                <w:rFonts w:ascii="Times New Roman" w:hAnsi="Times New Roman" w:cs="Times New Roman"/>
+              </w:rPr>
+              <w:t xml:space="preserve"> Pošto je aplikacija malo kompleksnija i sadrži dosta odvojenih ekrana (mana mobilne aplikacije je ograničen prostor) i različitih menija koji su slični po izgledu, ovaj uzorak rješava dosta problema koji bi mogli stvarati konfuziju o tome gdje se korisnik nalazi i gdje se treba nastaviti kretati. Na ekranu ima dovoljno prostora za jedan ovakav </w:t>
+            </w:r>
+            <w:r>
+              <w:rPr>
+                <w:rFonts w:ascii="Times New Roman" w:hAnsi="Times New Roman" w:cs="Times New Roman"/>
+                <w:i/>
+              </w:rPr>
+              <w:t>bar</w:t>
+            </w:r>
+            <w:r>
+              <w:rPr>
+                <w:rFonts w:ascii="Times New Roman" w:hAnsi="Times New Roman" w:cs="Times New Roman"/>
+              </w:rPr>
+              <w:t>.</w:t>
+            </w:r>
+          </w:p>
+        </w:tc>
+      </w:tr>
+      <w:tr>
+        <w:trPr>
+          <w:trHeight w:val="70"/>
+        </w:trPr>
+        <w:tc>
+          <w:tcPr>
+            <w:tcW w:w="2376" w:type="dxa"/>
+            <w:vMerge/>
+            <w:vAlign w:val="center"/>
+          </w:tcPr>
+          <w:p>
+            <w:pPr>
+              <w:jc w:val="both"/>
+              <w:rPr>
+                <w:rFonts w:ascii="Times New Roman" w:hAnsi="Times New Roman" w:cs="Times New Roman"/>
+              </w:rPr>
+            </w:pPr>
+          </w:p>
+        </w:tc>
+        <w:tc>
+          <w:tcPr>
+            <w:tcW w:w="6912" w:type="dxa"/>
+            <w:vAlign w:val="center"/>
+          </w:tcPr>
+          <w:p>
+            <w:pPr>
+              <w:spacing w:after="120"/>
+              <w:jc w:val="both"/>
+              <w:rPr>
+                <w:rFonts w:ascii="Times New Roman" w:hAnsi="Times New Roman" w:cs="Times New Roman"/>
+              </w:rPr>
+            </w:pPr>
+            <w:r>
+              <w:rPr>
+                <w:rFonts w:ascii="Times New Roman" w:hAnsi="Times New Roman" w:cs="Times New Roman"/>
+                <w:b/>
+                <w:i/>
+              </w:rPr>
+              <w:t>Kada?</w:t>
+            </w:r>
+            <w:r>
+              <w:rPr>
+                <w:rFonts w:ascii="Times New Roman" w:hAnsi="Times New Roman" w:cs="Times New Roman"/>
+              </w:rPr>
+              <w:t xml:space="preserve"> –</w:t>
+            </w:r>
+            <w:r>
+              <w:rPr>
+                <w:rFonts w:ascii="Times New Roman" w:hAnsi="Times New Roman" w:cs="Times New Roman"/>
+              </w:rPr>
+              <w:t xml:space="preserve"> Iako jeovo uglavnom standard koji je veliku primjenu našao u web aplikacijama, ovdje je upotrijebljen zbog olakšanja lociranja samog korisnika te su sve akcije </w:t>
+            </w:r>
+            <w:r>
+              <w:rPr>
+                <w:rFonts w:ascii="Times New Roman" w:hAnsi="Times New Roman" w:cs="Times New Roman"/>
+                <w:i/>
+              </w:rPr>
+              <w:t>'one-click away'</w:t>
+            </w:r>
+            <w:r>
+              <w:rPr>
+                <w:rFonts w:ascii="Times New Roman" w:hAnsi="Times New Roman" w:cs="Times New Roman"/>
+              </w:rPr>
+              <w:t xml:space="preserve"> što i opravdava upotrebu ovog uzorka u našoj situaciji.</w:t>
+            </w:r>
+          </w:p>
+        </w:tc>
+      </w:tr>
+      <w:tr>
+        <w:trPr>
+          <w:trHeight w:val="70"/>
+        </w:trPr>
+        <w:tc>
+          <w:tcPr>
+            <w:tcW w:w="2376" w:type="dxa"/>
+            <w:vMerge w:val="restart"/>
+            <w:vAlign w:val="center"/>
+          </w:tcPr>
+          <w:p>
+            <w:pPr>
+              <w:jc w:val="both"/>
+              <w:rPr>
+                <w:rFonts w:ascii="Times New Roman" w:hAnsi="Times New Roman" w:cs="Times New Roman"/>
+              </w:rPr>
+            </w:pPr>
+            <w:r>
+              <w:rPr>
+                <w:rFonts w:ascii="Times New Roman" w:hAnsi="Times New Roman" w:cs="Times New Roman"/>
+                <w:b/>
+                <w:i/>
+              </w:rPr>
+              <w:t>Kodiranje bojom</w:t>
+            </w:r>
+          </w:p>
+        </w:tc>
+        <w:tc>
+          <w:tcPr>
+            <w:tcW w:w="6912" w:type="dxa"/>
+            <w:vAlign w:val="center"/>
+          </w:tcPr>
+          <w:p>
+            <w:pPr>
+              <w:spacing w:after="120"/>
+              <w:jc w:val="both"/>
+              <w:rPr>
+                <w:rFonts w:ascii="Times New Roman" w:hAnsi="Times New Roman" w:cs="Times New Roman"/>
+              </w:rPr>
+            </w:pPr>
+            <w:r>
+              <w:rPr>
+                <w:rFonts w:ascii="Times New Roman" w:hAnsi="Times New Roman" w:cs="Times New Roman"/>
+                <w:b/>
+                <w:i/>
+              </w:rPr>
+              <w:t>Šta?</w:t>
+            </w:r>
+            <w:r>
+              <w:rPr>
+                <w:rFonts w:ascii="Times New Roman" w:hAnsi="Times New Roman" w:cs="Times New Roman"/>
+              </w:rPr>
+              <w:t xml:space="preserve"> – U aplikaciji </w:t>
+            </w:r>
+            <w:r>
+              <w:rPr>
+                <w:rFonts w:ascii="Times New Roman" w:hAnsi="Times New Roman" w:cs="Times New Roman"/>
+              </w:rPr>
+              <w:t>različite sekcije su obojene različitim bojama i svaka boja označava zasebnu logičku cjelinu u kojoj se korisnik nalazi. U aplikaciji za učenje japanskog jezika imamo osnovne postavke i menije koji su obojeni plavom bojom, učenje pisanja koje je obojeno narandžastom bojom, testove koji su obojeni ljubičastom bojom itd.</w:t>
+            </w:r>
+          </w:p>
+          <w:p>
+            <w:pPr>
+              <w:spacing w:after="120"/>
+              <w:jc w:val="center"/>
+              <w:rPr>
+                <w:rFonts w:ascii="Times New Roman" w:hAnsi="Times New Roman" w:cs="Times New Roman"/>
+              </w:rPr>
+            </w:pPr>
+            <w:r>
+              <w:rPr>
+                <w:rFonts w:ascii="Times New Roman" w:hAnsi="Times New Roman" w:cs="Times New Roman"/>
+                <w:noProof/>
+              </w:rPr>
+              <w:drawing>
+                <wp:inline distT="0" distB="0" distL="0" distR="0">
+                  <wp:extent cx="916500" cy="1404000"/>
+                  <wp:effectExtent l="19050" t="0" r="0" b="0"/>
+                  <wp:docPr id="28" name="Picture 20"/>
+                  <wp:cNvGraphicFramePr>
+                    <a:graphicFrameLocks xmlns:a="http://schemas.openxmlformats.org/drawingml/2006/main" noChangeAspect="1"/>
+                  </wp:cNvGraphicFramePr>
+                  <a:graphic xmlns:a="http://schemas.openxmlformats.org/drawingml/2006/main">
+                    <a:graphicData uri="http://schemas.openxmlformats.org/drawingml/2006/picture">
+                      <pic:pic xmlns:pic="http://schemas.openxmlformats.org/drawingml/2006/picture">
+                        <pic:nvPicPr>
+                          <pic:cNvPr id="0" name="Picture 20"/>
+                          <pic:cNvPicPr>
+                            <a:picLocks noChangeAspect="1" noChangeArrowheads="1"/>
+                          </pic:cNvPicPr>
+                        </pic:nvPicPr>
+                        <pic:blipFill>
+                          <a:blip r:embed="rId38" cstate="print"/>
+                          <a:srcRect/>
+                          <a:stretch>
+                            <a:fillRect/>
+                          </a:stretch>
+                        </pic:blipFill>
+                        <pic:spPr bwMode="auto">
+                          <a:xfrm>
+                            <a:off x="0" y="0"/>
+                            <a:ext cx="916500" cy="1404000"/>
+                          </a:xfrm>
+                          <a:prstGeom prst="rect">
+                            <a:avLst/>
+                          </a:prstGeom>
+                          <a:noFill/>
+                          <a:ln w="9525">
+                            <a:noFill/>
+                            <a:miter lim="800000"/>
+                            <a:headEnd/>
+                            <a:tailEnd/>
+                          </a:ln>
+                        </pic:spPr>
+                      </pic:pic>
+                    </a:graphicData>
+                  </a:graphic>
+                </wp:inline>
+              </w:drawing>
+            </w:r>
+            <w:r>
+              <w:rPr>
+                <w:noProof/>
+              </w:rPr>
+              <w:drawing>
+                <wp:inline distT="0" distB="0" distL="0" distR="0">
+                  <wp:extent cx="916500" cy="1404000"/>
+                  <wp:effectExtent l="19050" t="0" r="0" b="0"/>
+                  <wp:docPr id="30" name="Picture 33"/>
+                  <wp:cNvGraphicFramePr>
+                    <a:graphicFrameLocks xmlns:a="http://schemas.openxmlformats.org/drawingml/2006/main" noChangeAspect="1"/>
+                  </wp:cNvGraphicFramePr>
+                  <a:graphic xmlns:a="http://schemas.openxmlformats.org/drawingml/2006/main">
+                    <a:graphicData uri="http://schemas.openxmlformats.org/drawingml/2006/picture">
+                      <pic:pic xmlns:pic="http://schemas.openxmlformats.org/drawingml/2006/picture">
+                        <pic:nvPicPr>
+                          <pic:cNvPr id="0" name="Picture 33"/>
+                          <pic:cNvPicPr>
+                            <a:picLocks noChangeAspect="1" noChangeArrowheads="1"/>
+                          </pic:cNvPicPr>
+                        </pic:nvPicPr>
+                        <pic:blipFill>
+                          <a:blip r:embed="rId6" cstate="print"/>
+                          <a:srcRect/>
+                          <a:stretch>
+                            <a:fillRect/>
+                          </a:stretch>
+                        </pic:blipFill>
+                        <pic:spPr bwMode="auto">
+                          <a:xfrm>
+                            <a:off x="0" y="0"/>
+                            <a:ext cx="916500" cy="1404000"/>
+                          </a:xfrm>
+                          <a:prstGeom prst="rect">
+                            <a:avLst/>
+                          </a:prstGeom>
+                          <a:noFill/>
+                          <a:ln w="9525">
+                            <a:noFill/>
+                            <a:miter lim="800000"/>
+                            <a:headEnd/>
+                            <a:tailEnd/>
+                          </a:ln>
+                        </pic:spPr>
+                      </pic:pic>
+                    </a:graphicData>
+                  </a:graphic>
+                </wp:inline>
+              </w:drawing>
+            </w:r>
+            <w:r>
+              <w:rPr>
+                <w:rFonts w:ascii="Times New Roman" w:hAnsi="Times New Roman" w:cs="Times New Roman"/>
+                <w:noProof/>
+              </w:rPr>
+              <w:drawing>
+                <wp:inline distT="0" distB="0" distL="0" distR="0">
+                  <wp:extent cx="916500" cy="1404000"/>
+                  <wp:effectExtent l="19050" t="0" r="0" b="0"/>
+                  <wp:docPr id="31" name="Picture 5"/>
+                  <wp:cNvGraphicFramePr>
+                    <a:graphicFrameLocks xmlns:a="http://schemas.openxmlformats.org/drawingml/2006/main" noChangeAspect="1"/>
+                  </wp:cNvGraphicFramePr>
+                  <a:graphic xmlns:a="http://schemas.openxmlformats.org/drawingml/2006/main">
+                    <a:graphicData uri="http://schemas.openxmlformats.org/drawingml/2006/picture">
+                      <pic:pic xmlns:pic="http://schemas.openxmlformats.org/drawingml/2006/picture">
+                        <pic:nvPicPr>
+                          <pic:cNvPr id="0" name="Picture 5"/>
+                          <pic:cNvPicPr>
+                            <a:picLocks noChangeAspect="1" noChangeArrowheads="1"/>
+                          </pic:cNvPicPr>
+                        </pic:nvPicPr>
+                        <pic:blipFill>
+                          <a:blip r:embed="rId39" cstate="print"/>
+                          <a:srcRect/>
+                          <a:stretch>
+                            <a:fillRect/>
+                          </a:stretch>
+                        </pic:blipFill>
+                        <pic:spPr bwMode="auto">
+                          <a:xfrm>
+                            <a:off x="0" y="0"/>
+                            <a:ext cx="916500" cy="1404000"/>
+                          </a:xfrm>
+                          <a:prstGeom prst="rect">
+                            <a:avLst/>
+                          </a:prstGeom>
+                          <a:noFill/>
+                          <a:ln w="9525">
+                            <a:noFill/>
+                            <a:miter lim="800000"/>
+                            <a:headEnd/>
+                            <a:tailEnd/>
+                          </a:ln>
+                        </pic:spPr>
+                      </pic:pic>
+                    </a:graphicData>
+                  </a:graphic>
+                </wp:inline>
+              </w:drawing>
+            </w:r>
+          </w:p>
+          <w:p>
+            <w:pPr>
+              <w:spacing w:after="120"/>
+              <w:jc w:val="center"/>
+              <w:rPr>
+                <w:rFonts w:ascii="Times New Roman" w:hAnsi="Times New Roman" w:cs="Times New Roman"/>
+              </w:rPr>
+            </w:pPr>
+            <w:r>
+              <w:rPr>
+                <w:rFonts w:ascii="Times New Roman" w:hAnsi="Times New Roman" w:cs="Times New Roman"/>
+                <w:noProof/>
+              </w:rPr>
+              <w:drawing>
+                <wp:inline distT="0" distB="0" distL="0" distR="0">
+                  <wp:extent cx="916500" cy="1404000"/>
+                  <wp:effectExtent l="19050" t="0" r="0" b="0"/>
+                  <wp:docPr id="32" name="Picture 14"/>
+                  <wp:cNvGraphicFramePr>
+                    <a:graphicFrameLocks xmlns:a="http://schemas.openxmlformats.org/drawingml/2006/main" noChangeAspect="1"/>
+                  </wp:cNvGraphicFramePr>
+                  <a:graphic xmlns:a="http://schemas.openxmlformats.org/drawingml/2006/main">
+                    <a:graphicData uri="http://schemas.openxmlformats.org/drawingml/2006/picture">
+                      <pic:pic xmlns:pic="http://schemas.openxmlformats.org/drawingml/2006/picture">
+                        <pic:nvPicPr>
+                          <pic:cNvPr id="0" name="Picture 14"/>
+                          <pic:cNvPicPr>
+                            <a:picLocks noChangeAspect="1" noChangeArrowheads="1"/>
+                          </pic:cNvPicPr>
+                        </pic:nvPicPr>
+                        <pic:blipFill>
+                          <a:blip r:embed="rId40" cstate="print"/>
+                          <a:srcRect/>
+                          <a:stretch>
+                            <a:fillRect/>
+                          </a:stretch>
+                        </pic:blipFill>
+                        <pic:spPr bwMode="auto">
+                          <a:xfrm>
+                            <a:off x="0" y="0"/>
+                            <a:ext cx="916500" cy="1404000"/>
+                          </a:xfrm>
+                          <a:prstGeom prst="rect">
+                            <a:avLst/>
+                          </a:prstGeom>
+                          <a:noFill/>
+                          <a:ln w="9525">
+                            <a:noFill/>
+                            <a:miter lim="800000"/>
+                            <a:headEnd/>
+                            <a:tailEnd/>
+                          </a:ln>
+                        </pic:spPr>
+                      </pic:pic>
+                    </a:graphicData>
+                  </a:graphic>
+                </wp:inline>
+              </w:drawing>
+            </w:r>
+            <w:r>
+              <w:rPr>
+                <w:rFonts w:ascii="Times New Roman" w:hAnsi="Times New Roman" w:cs="Times New Roman"/>
+                <w:noProof/>
+              </w:rPr>
+              <w:drawing>
+                <wp:inline distT="0" distB="0" distL="0" distR="0">
+                  <wp:extent cx="920503" cy="1404000"/>
+                  <wp:effectExtent l="19050" t="0" r="0" b="0"/>
+                  <wp:docPr id="34" name="Picture 17"/>
+                  <wp:cNvGraphicFramePr>
+                    <a:graphicFrameLocks xmlns:a="http://schemas.openxmlformats.org/drawingml/2006/main" noChangeAspect="1"/>
+                  </wp:cNvGraphicFramePr>
+                  <a:graphic xmlns:a="http://schemas.openxmlformats.org/drawingml/2006/main">
+                    <a:graphicData uri="http://schemas.openxmlformats.org/drawingml/2006/picture">
+                      <pic:pic xmlns:pic="http://schemas.openxmlformats.org/drawingml/2006/picture">
+                        <pic:nvPicPr>
+                          <pic:cNvPr id="0" name="Picture 17"/>
+                          <pic:cNvPicPr>
+                            <a:picLocks noChangeAspect="1" noChangeArrowheads="1"/>
+                          </pic:cNvPicPr>
+                        </pic:nvPicPr>
+                        <pic:blipFill>
+                          <a:blip r:embed="rId41" cstate="print"/>
+                          <a:srcRect/>
+                          <a:stretch>
+                            <a:fillRect/>
+                          </a:stretch>
+                        </pic:blipFill>
+                        <pic:spPr bwMode="auto">
+                          <a:xfrm>
+                            <a:off x="0" y="0"/>
+                            <a:ext cx="920503" cy="1404000"/>
+                          </a:xfrm>
+                          <a:prstGeom prst="rect">
+                            <a:avLst/>
+                          </a:prstGeom>
+                          <a:noFill/>
+                          <a:ln w="9525">
+                            <a:noFill/>
+                            <a:miter lim="800000"/>
+                            <a:headEnd/>
+                            <a:tailEnd/>
+                          </a:ln>
+                        </pic:spPr>
+                      </pic:pic>
+                    </a:graphicData>
+                  </a:graphic>
+                </wp:inline>
+              </w:drawing>
+            </w:r>
+          </w:p>
+        </w:tc>
+      </w:tr>
+      <w:tr>
+        <w:trPr>
+          <w:trHeight w:val="70"/>
+        </w:trPr>
+        <w:tc>
+          <w:tcPr>
+            <w:tcW w:w="2376" w:type="dxa"/>
+            <w:vMerge/>
+            <w:vAlign w:val="center"/>
+          </w:tcPr>
+          <w:p>
+            <w:pPr>
+              <w:jc w:val="both"/>
+              <w:rPr>
+                <w:rFonts w:ascii="Times New Roman" w:hAnsi="Times New Roman" w:cs="Times New Roman"/>
+                <w:b/>
+                <w:i/>
+              </w:rPr>
+            </w:pPr>
+          </w:p>
+        </w:tc>
+        <w:tc>
+          <w:tcPr>
+            <w:tcW w:w="6912" w:type="dxa"/>
+            <w:vAlign w:val="center"/>
+          </w:tcPr>
+          <w:p>
+            <w:pPr>
+              <w:spacing w:after="120"/>
+              <w:jc w:val="both"/>
+              <w:rPr>
+                <w:rFonts w:ascii="Times New Roman" w:hAnsi="Times New Roman" w:cs="Times New Roman"/>
+              </w:rPr>
+            </w:pPr>
+            <w:r>
+              <w:rPr>
+                <w:rFonts w:ascii="Times New Roman" w:hAnsi="Times New Roman" w:cs="Times New Roman"/>
+                <w:b/>
+                <w:i/>
+              </w:rPr>
+              <w:t>Zašto?</w:t>
+            </w:r>
+            <w:r>
+              <w:rPr>
+                <w:rFonts w:ascii="Times New Roman" w:hAnsi="Times New Roman" w:cs="Times New Roman"/>
+              </w:rPr>
+              <w:t xml:space="preserve"> –</w:t>
+            </w:r>
+            <w:r>
+              <w:rPr>
+                <w:rFonts w:ascii="Times New Roman" w:hAnsi="Times New Roman" w:cs="Times New Roman"/>
+              </w:rPr>
+              <w:t xml:space="preserve"> Kao što je već spomenuto aplikacija je po samom pitanju broja ekrana i njihove sličnosti dosta konfuzna ako nema dodatnih pomagala, a tu je ulogu u ovom slučaju kodiranje bojom dosta dobro odradilo. Svaka sekcija je kodirana posebnom bojom da bi korisnik uvijek imao predstavu gdje se trenutno nalazi i šta trenutno radi.</w:t>
+            </w:r>
+          </w:p>
+        </w:tc>
+      </w:tr>
+      <w:tr>
+        <w:trPr>
+          <w:trHeight w:val="70"/>
+        </w:trPr>
+        <w:tc>
+          <w:tcPr>
+            <w:tcW w:w="2376" w:type="dxa"/>
+            <w:vMerge/>
+            <w:vAlign w:val="center"/>
+          </w:tcPr>
+          <w:p>
+            <w:pPr>
+              <w:jc w:val="both"/>
+              <w:rPr>
+                <w:rFonts w:ascii="Times New Roman" w:hAnsi="Times New Roman" w:cs="Times New Roman"/>
+                <w:b/>
+                <w:i/>
+              </w:rPr>
+            </w:pPr>
+          </w:p>
+        </w:tc>
+        <w:tc>
+          <w:tcPr>
+            <w:tcW w:w="6912" w:type="dxa"/>
+            <w:vAlign w:val="center"/>
+          </w:tcPr>
+          <w:p>
+            <w:pPr>
+              <w:spacing w:after="120"/>
+              <w:jc w:val="both"/>
+              <w:rPr>
+                <w:rFonts w:ascii="Times New Roman" w:hAnsi="Times New Roman" w:cs="Times New Roman"/>
+              </w:rPr>
+            </w:pPr>
+            <w:r>
+              <w:rPr>
+                <w:rFonts w:ascii="Times New Roman" w:hAnsi="Times New Roman" w:cs="Times New Roman"/>
+                <w:b/>
+                <w:i/>
+              </w:rPr>
+              <w:t>Kada?</w:t>
+            </w:r>
+            <w:r>
+              <w:rPr>
+                <w:rFonts w:ascii="Times New Roman" w:hAnsi="Times New Roman" w:cs="Times New Roman"/>
+              </w:rPr>
+              <w:t xml:space="preserve"> –</w:t>
+            </w:r>
+            <w:r>
+              <w:rPr>
+                <w:rFonts w:ascii="Times New Roman" w:hAnsi="Times New Roman" w:cs="Times New Roman"/>
+              </w:rPr>
+              <w:t xml:space="preserve"> Kao što je navedeno u predavanjima ovaj uzorak se koristi kada je bitno da korisnik zna u kojem dijelu aplikacije se nalazi, te stoga se ovaj uzorak veoma dobro uklopio u našu aplikaciju.</w:t>
+            </w:r>
+          </w:p>
+        </w:tc>
+      </w:tr>
+    </w:tbl>
+    <w:tbl>
+      <w:tblPr>
+        <w:tblStyle w:val="TableGrid"/>
+        <w:tblpPr w:leftFromText="180" w:rightFromText="180" w:vertAnchor="text" w:horzAnchor="margin" w:tblpY="85"/>
+        <w:tblW w:w="0" w:type="auto"/>
+        <w:tblLook w:val="04A0"/>
+      </w:tblPr>
+      <w:tblGrid>
+        <w:gridCol w:w="2376"/>
+        <w:gridCol w:w="6912"/>
+      </w:tblGrid>
+      <w:tr>
+        <w:tc>
+          <w:tcPr>
+            <w:tcW w:w="9288" w:type="dxa"/>
+            <w:gridSpan w:val="2"/>
+            <w:shd w:val="clear" w:color="auto" w:fill="D9D9D9" w:themeFill="background1" w:themeFillShade="D9"/>
+            <w:vAlign w:val="center"/>
+          </w:tcPr>
+          <w:p>
+            <w:pPr>
+              <w:jc w:val="both"/>
+              <w:rPr>
+                <w:rFonts w:ascii="Times New Roman" w:hAnsi="Times New Roman" w:cs="Times New Roman"/>
+                <w:b/>
+                <w:i/>
+              </w:rPr>
+            </w:pPr>
+            <w:r>
+              <w:rPr>
+                <w:rFonts w:ascii="Times New Roman" w:hAnsi="Times New Roman" w:cs="Times New Roman"/>
+                <w:b/>
+                <w:i/>
+              </w:rPr>
+              <w:lastRenderedPageBreak/>
+              <w:t xml:space="preserve">2. </w:t>
+            </w:r>
+            <w:r>
+              <w:rPr>
+                <w:rFonts w:ascii="Times New Roman" w:hAnsi="Times New Roman" w:cs="Times New Roman"/>
+                <w:b/>
+                <w:i/>
+              </w:rPr>
+              <w:t>Organizacija sadržaja</w:t>
+            </w:r>
+          </w:p>
+        </w:tc>
+      </w:tr>
+      <w:tr>
+        <w:tc>
+          <w:tcPr>
+            <w:tcW w:w="2376" w:type="dxa"/>
+            <w:vMerge w:val="restart"/>
+            <w:vAlign w:val="center"/>
+          </w:tcPr>
+          <w:p>
+            <w:pPr>
+              <w:jc w:val="both"/>
+              <w:rPr>
+                <w:rFonts w:ascii="Times New Roman" w:hAnsi="Times New Roman" w:cs="Times New Roman"/>
+                <w:b/>
+                <w:i/>
+              </w:rPr>
+            </w:pPr>
+            <w:r>
+              <w:rPr>
+                <w:rFonts w:ascii="Times New Roman" w:hAnsi="Times New Roman" w:cs="Times New Roman"/>
+                <w:b/>
+                <w:i/>
+              </w:rPr>
+              <w:t>Izmjena prozora</w:t>
+            </w:r>
+          </w:p>
+        </w:tc>
+        <w:tc>
+          <w:tcPr>
+            <w:tcW w:w="6912" w:type="dxa"/>
+            <w:vAlign w:val="center"/>
+          </w:tcPr>
+          <w:p>
+            <w:pPr>
+              <w:spacing w:after="120"/>
+              <w:jc w:val="both"/>
+              <w:rPr>
+                <w:rFonts w:ascii="Times New Roman" w:hAnsi="Times New Roman" w:cs="Times New Roman"/>
+              </w:rPr>
+            </w:pPr>
+            <w:r>
+              <w:rPr>
+                <w:rFonts w:ascii="Times New Roman" w:hAnsi="Times New Roman" w:cs="Times New Roman"/>
+                <w:b/>
+                <w:i/>
+              </w:rPr>
+              <w:t>Šta?</w:t>
+            </w:r>
+            <w:r>
+              <w:rPr>
+                <w:rFonts w:ascii="Times New Roman" w:hAnsi="Times New Roman" w:cs="Times New Roman"/>
+              </w:rPr>
+              <w:t xml:space="preserve"> – U aplikaciji za učenje japanskog jezika </w:t>
+            </w:r>
+            <w:r>
+              <w:rPr>
+                <w:rFonts w:ascii="Times New Roman" w:hAnsi="Times New Roman" w:cs="Times New Roman"/>
+              </w:rPr>
+              <w:t>je korisnički interfejs organizovan kao skupina ekrana sa različitim sadržajima, gdje korisnik, kroz navigaciju, jedan ekran zamjenjuje kompletno sa drugim ekranom različitog sadržaja. Ide u dubinu i vraća se kroz ekrana, a u jednom trenutku radi samo sa izabranim skupom informacija. To je prije svega iz činjenice da je prostor u mobilnoj aplikaciji ograničen, pa je jedina smislena organizacija sadržaja ova ili animirani prelazi sa zumiranjem specifičnog sadržaja.</w:t>
+            </w:r>
+          </w:p>
+        </w:tc>
+      </w:tr>
+      <w:tr>
+        <w:tc>
+          <w:tcPr>
+            <w:tcW w:w="2376" w:type="dxa"/>
+            <w:vMerge/>
+            <w:vAlign w:val="center"/>
+          </w:tcPr>
+          <w:p>
+            <w:pPr>
+              <w:jc w:val="both"/>
+              <w:rPr>
+                <w:rFonts w:ascii="Times New Roman" w:hAnsi="Times New Roman" w:cs="Times New Roman"/>
+              </w:rPr>
+            </w:pPr>
+          </w:p>
+        </w:tc>
+        <w:tc>
+          <w:tcPr>
+            <w:tcW w:w="6912" w:type="dxa"/>
+            <w:vAlign w:val="center"/>
+          </w:tcPr>
+          <w:p>
+            <w:pPr>
+              <w:spacing w:after="120"/>
+              <w:jc w:val="both"/>
+              <w:rPr>
+                <w:rFonts w:ascii="Times New Roman" w:hAnsi="Times New Roman" w:cs="Times New Roman"/>
+              </w:rPr>
+            </w:pPr>
+            <w:r>
+              <w:rPr>
+                <w:rFonts w:ascii="Times New Roman" w:hAnsi="Times New Roman" w:cs="Times New Roman"/>
+                <w:b/>
+                <w:i/>
+              </w:rPr>
+              <w:t>Zašto?</w:t>
+            </w:r>
+            <w:r>
+              <w:rPr>
+                <w:rFonts w:ascii="Times New Roman" w:hAnsi="Times New Roman" w:cs="Times New Roman"/>
+              </w:rPr>
+              <w:t xml:space="preserve"> –</w:t>
+            </w:r>
+            <w:r>
+              <w:rPr>
+                <w:rFonts w:ascii="Times New Roman" w:hAnsi="Times New Roman" w:cs="Times New Roman"/>
+              </w:rPr>
+              <w:t xml:space="preserve"> Pošto aplikacija sadrži dosta ekrana koji su organizirani hijerarhijski i projekat je namijenjen za sa uređaj sa malim ekranom što je u našem slučaju pametni telefon. Hijerarhija ekrana je data ispod.</w:t>
+            </w:r>
+          </w:p>
+          <w:p>
+            <w:pPr>
+              <w:spacing w:after="120"/>
+              <w:jc w:val="center"/>
+              <w:rPr>
+                <w:rFonts w:ascii="Times New Roman" w:hAnsi="Times New Roman" w:cs="Times New Roman"/>
+              </w:rPr>
+            </w:pPr>
+            <w:r>
+              <w:object w:dxaOrig="7425" w:dyaOrig="6600">
+                <v:shape id="_x0000_i1026" type="#_x0000_t75" style="width:121.5pt;height:108pt" o:ole="">
+                  <v:imagedata r:id="rId42" o:title=""/>
+                </v:shape>
+                <o:OLEObject Type="Embed" ProgID="PBrush" ShapeID="_x0000_i1026" DrawAspect="Content" ObjectID="_1523212078" r:id="rId43"/>
+              </w:object>
+            </w:r>
+          </w:p>
+        </w:tc>
+      </w:tr>
+      <w:tr>
+        <w:tc>
+          <w:tcPr>
+            <w:tcW w:w="2376" w:type="dxa"/>
+            <w:vMerge/>
+            <w:vAlign w:val="center"/>
+          </w:tcPr>
+          <w:p>
+            <w:pPr>
+              <w:jc w:val="both"/>
+              <w:rPr>
+                <w:rFonts w:ascii="Times New Roman" w:hAnsi="Times New Roman" w:cs="Times New Roman"/>
+              </w:rPr>
+            </w:pPr>
+          </w:p>
+        </w:tc>
+        <w:tc>
+          <w:tcPr>
+            <w:tcW w:w="6912" w:type="dxa"/>
+            <w:vAlign w:val="center"/>
+          </w:tcPr>
+          <w:p>
+            <w:pPr>
+              <w:spacing w:after="120"/>
+              <w:jc w:val="both"/>
+              <w:rPr>
+                <w:rFonts w:ascii="Times New Roman" w:hAnsi="Times New Roman" w:cs="Times New Roman"/>
+              </w:rPr>
+            </w:pPr>
+            <w:r>
+              <w:rPr>
+                <w:rFonts w:ascii="Times New Roman" w:hAnsi="Times New Roman" w:cs="Times New Roman"/>
+                <w:b/>
+                <w:i/>
+              </w:rPr>
+              <w:t>Kada?</w:t>
+            </w:r>
+            <w:r>
+              <w:rPr>
+                <w:rFonts w:ascii="Times New Roman" w:hAnsi="Times New Roman" w:cs="Times New Roman"/>
+              </w:rPr>
+              <w:t xml:space="preserve"> –</w:t>
+            </w:r>
+            <w:r>
+              <w:rPr>
+                <w:rFonts w:ascii="Times New Roman" w:hAnsi="Times New Roman" w:cs="Times New Roman"/>
+              </w:rPr>
+              <w:t xml:space="preserve">  Kao što je navedeno u predavanjima ovaj uzorak se koristi kada je nedostatak prostora za prikaz svog sadržaja pa zbog toga se dobro uklapa prilikom projektovanja aplikacije za mobilne uređaje.</w:t>
+            </w:r>
+          </w:p>
+        </w:tc>
+      </w:tr>
+    </w:tbl>
+    <w:p>
+      <w:pPr>
         <w:spacing w:after="0"/>
         <w:jc w:val="both"/>
         <w:rPr>
           <w:rFonts w:ascii="Times New Roman" w:hAnsi="Times New Roman" w:cs="Times New Roman"/>
-          <w:i/>
-        </w:rPr>
-      </w:pPr>
-      <w:r>
-        <w:rPr>
-          <w:rFonts w:ascii="Times New Roman" w:hAnsi="Times New Roman" w:cs="Times New Roman"/>
-          <w:i/>
-        </w:rPr>
-        <w:t xml:space="preserve">Navedite projektne uzorke koji bi se mogli primijeniti kod profesionalnog proizvoda bez ograničenja vremene izrade i drugih resursa kao kod studentskog rada. </w:t>
-      </w:r>
-    </w:p>
+        </w:rPr>
+      </w:pPr>
+    </w:p>
+    <w:tbl>
+      <w:tblPr>
+        <w:tblStyle w:val="TableGrid"/>
+        <w:tblW w:w="0" w:type="auto"/>
+        <w:tblLook w:val="04A0"/>
+      </w:tblPr>
+      <w:tblGrid>
+        <w:gridCol w:w="2376"/>
+        <w:gridCol w:w="6912"/>
+      </w:tblGrid>
+      <w:tr>
+        <w:tc>
+          <w:tcPr>
+            <w:tcW w:w="9288" w:type="dxa"/>
+            <w:gridSpan w:val="2"/>
+            <w:shd w:val="clear" w:color="auto" w:fill="D9D9D9" w:themeFill="background1" w:themeFillShade="D9"/>
+            <w:vAlign w:val="center"/>
+          </w:tcPr>
+          <w:p>
+            <w:pPr>
+              <w:jc w:val="both"/>
+              <w:rPr>
+                <w:rFonts w:ascii="Times New Roman" w:hAnsi="Times New Roman" w:cs="Times New Roman"/>
+                <w:b/>
+                <w:i/>
+              </w:rPr>
+            </w:pPr>
+            <w:r>
+              <w:rPr>
+                <w:rFonts w:ascii="Times New Roman" w:hAnsi="Times New Roman" w:cs="Times New Roman"/>
+                <w:b/>
+                <w:i/>
+              </w:rPr>
+              <w:t xml:space="preserve">3. </w:t>
+            </w:r>
+            <w:r>
+              <w:rPr>
+                <w:rFonts w:ascii="Times New Roman" w:hAnsi="Times New Roman" w:cs="Times New Roman"/>
+                <w:b/>
+                <w:i/>
+              </w:rPr>
+              <w:t xml:space="preserve">Organizacija </w:t>
+            </w:r>
+            <w:r>
+              <w:rPr>
+                <w:rFonts w:ascii="Times New Roman" w:hAnsi="Times New Roman" w:cs="Times New Roman"/>
+                <w:b/>
+                <w:i/>
+              </w:rPr>
+              <w:t>ekrana/stranice</w:t>
+            </w:r>
+          </w:p>
+        </w:tc>
+      </w:tr>
+      <w:tr>
+        <w:tc>
+          <w:tcPr>
+            <w:tcW w:w="2376" w:type="dxa"/>
+            <w:vMerge w:val="restart"/>
+            <w:vAlign w:val="center"/>
+          </w:tcPr>
+          <w:p>
+            <w:pPr>
+              <w:jc w:val="center"/>
+              <w:rPr>
+                <w:rFonts w:ascii="Times New Roman" w:hAnsi="Times New Roman" w:cs="Times New Roman"/>
+                <w:b/>
+                <w:i/>
+              </w:rPr>
+            </w:pPr>
+            <w:r>
+              <w:rPr>
+                <w:rFonts w:ascii="Times New Roman" w:hAnsi="Times New Roman" w:cs="Times New Roman"/>
+                <w:b/>
+                <w:i/>
+              </w:rPr>
+              <w:t>Konzistentan vizuelni okvir</w:t>
+            </w:r>
+          </w:p>
+        </w:tc>
+        <w:tc>
+          <w:tcPr>
+            <w:tcW w:w="6912" w:type="dxa"/>
+            <w:vAlign w:val="center"/>
+          </w:tcPr>
+          <w:p>
+            <w:pPr>
+              <w:spacing w:after="120"/>
+              <w:jc w:val="both"/>
+              <w:rPr>
+                <w:rFonts w:ascii="Times New Roman" w:hAnsi="Times New Roman" w:cs="Times New Roman"/>
+              </w:rPr>
+            </w:pPr>
+            <w:r>
+              <w:rPr>
+                <w:rFonts w:ascii="Times New Roman" w:hAnsi="Times New Roman" w:cs="Times New Roman"/>
+                <w:b/>
+                <w:i/>
+              </w:rPr>
+              <w:t>Šta?</w:t>
+            </w:r>
+            <w:r>
+              <w:rPr>
+                <w:rFonts w:ascii="Times New Roman" w:hAnsi="Times New Roman" w:cs="Times New Roman"/>
+              </w:rPr>
+              <w:t xml:space="preserve"> – U aplikaciji za učenje japanskog jezika </w:t>
+            </w:r>
+            <w:r>
+              <w:rPr>
+                <w:rFonts w:ascii="Times New Roman" w:hAnsi="Times New Roman" w:cs="Times New Roman"/>
+              </w:rPr>
+              <w:t xml:space="preserve">je primjenjem donekle i uzorak konzistentnog vizuelnog okvira pri čemu se mijenjaju smo boje pozadine u zavisnosti pozicije korisnika, ali raspored dugmadi i navigacije ostaje isti što je veoma bitno radi izbjegavanja konfuzije. Na slici je prikazan način odabira poglavlja za </w:t>
+            </w:r>
+            <w:r>
+              <w:rPr>
+                <w:rFonts w:ascii="Times New Roman" w:hAnsi="Times New Roman" w:cs="Times New Roman"/>
+                <w:i/>
+              </w:rPr>
+              <w:t>story</w:t>
+            </w:r>
+            <w:r>
+              <w:rPr>
+                <w:rFonts w:ascii="Times New Roman" w:hAnsi="Times New Roman" w:cs="Times New Roman"/>
+              </w:rPr>
+              <w:t xml:space="preserve">, </w:t>
+            </w:r>
+            <w:r>
+              <w:rPr>
+                <w:rFonts w:ascii="Times New Roman" w:hAnsi="Times New Roman" w:cs="Times New Roman"/>
+                <w:i/>
+              </w:rPr>
+              <w:t>writing</w:t>
+            </w:r>
+            <w:r>
+              <w:rPr>
+                <w:rFonts w:ascii="Times New Roman" w:hAnsi="Times New Roman" w:cs="Times New Roman"/>
+              </w:rPr>
+              <w:t xml:space="preserve"> i </w:t>
+            </w:r>
+            <w:r>
+              <w:rPr>
+                <w:rFonts w:ascii="Times New Roman" w:hAnsi="Times New Roman" w:cs="Times New Roman"/>
+                <w:i/>
+              </w:rPr>
+              <w:t>test</w:t>
+            </w:r>
+            <w:r>
+              <w:rPr>
+                <w:rFonts w:ascii="Times New Roman" w:hAnsi="Times New Roman" w:cs="Times New Roman"/>
+              </w:rPr>
+              <w:t xml:space="preserve"> sekcije.</w:t>
+            </w:r>
+          </w:p>
+          <w:p>
+            <w:pPr>
+              <w:spacing w:after="120"/>
+              <w:jc w:val="center"/>
+              <w:rPr>
+                <w:rFonts w:ascii="Times New Roman" w:hAnsi="Times New Roman" w:cs="Times New Roman"/>
+              </w:rPr>
+            </w:pPr>
+            <w:r>
+              <w:rPr>
+                <w:rFonts w:ascii="Times New Roman" w:hAnsi="Times New Roman" w:cs="Times New Roman"/>
+                <w:noProof/>
+              </w:rPr>
+              <w:drawing>
+                <wp:inline distT="0" distB="0" distL="0" distR="0">
+                  <wp:extent cx="1243941" cy="1908000"/>
+                  <wp:effectExtent l="19050" t="0" r="0" b="0"/>
+                  <wp:docPr id="53" name="Picture 35"/>
+                  <wp:cNvGraphicFramePr>
+                    <a:graphicFrameLocks xmlns:a="http://schemas.openxmlformats.org/drawingml/2006/main" noChangeAspect="1"/>
+                  </wp:cNvGraphicFramePr>
+                  <a:graphic xmlns:a="http://schemas.openxmlformats.org/drawingml/2006/main">
+                    <a:graphicData uri="http://schemas.openxmlformats.org/drawingml/2006/picture">
+                      <pic:pic xmlns:pic="http://schemas.openxmlformats.org/drawingml/2006/picture">
+                        <pic:nvPicPr>
+                          <pic:cNvPr id="0" name="Picture 35"/>
+                          <pic:cNvPicPr>
+                            <a:picLocks noChangeAspect="1" noChangeArrowheads="1"/>
+                          </pic:cNvPicPr>
+                        </pic:nvPicPr>
+                        <pic:blipFill>
+                          <a:blip r:embed="rId44" cstate="print"/>
+                          <a:srcRect/>
+                          <a:stretch>
+                            <a:fillRect/>
+                          </a:stretch>
+                        </pic:blipFill>
+                        <pic:spPr bwMode="auto">
+                          <a:xfrm>
+                            <a:off x="0" y="0"/>
+                            <a:ext cx="1243941" cy="1908000"/>
+                          </a:xfrm>
+                          <a:prstGeom prst="rect">
+                            <a:avLst/>
+                          </a:prstGeom>
+                          <a:noFill/>
+                          <a:ln w="9525">
+                            <a:noFill/>
+                            <a:miter lim="800000"/>
+                            <a:headEnd/>
+                            <a:tailEnd/>
+                          </a:ln>
+                        </pic:spPr>
+                      </pic:pic>
+                    </a:graphicData>
+                  </a:graphic>
+                </wp:inline>
+              </w:drawing>
+            </w:r>
+            <w:r>
+              <w:rPr>
+                <w:rFonts w:ascii="Times New Roman" w:hAnsi="Times New Roman" w:cs="Times New Roman"/>
+                <w:noProof/>
+              </w:rPr>
+              <w:drawing>
+                <wp:inline distT="0" distB="0" distL="0" distR="0">
+                  <wp:extent cx="1250940" cy="1908000"/>
+                  <wp:effectExtent l="19050" t="0" r="6360" b="0"/>
+                  <wp:docPr id="56" name="Picture 41"/>
+                  <wp:cNvGraphicFramePr>
+                    <a:graphicFrameLocks xmlns:a="http://schemas.openxmlformats.org/drawingml/2006/main" noChangeAspect="1"/>
+                  </wp:cNvGraphicFramePr>
+                  <a:graphic xmlns:a="http://schemas.openxmlformats.org/drawingml/2006/main">
+                    <a:graphicData uri="http://schemas.openxmlformats.org/drawingml/2006/picture">
+                      <pic:pic xmlns:pic="http://schemas.openxmlformats.org/drawingml/2006/picture">
+                        <pic:nvPicPr>
+                          <pic:cNvPr id="0" name="Picture 41"/>
+                          <pic:cNvPicPr>
+                            <a:picLocks noChangeAspect="1" noChangeArrowheads="1"/>
+                          </pic:cNvPicPr>
+                        </pic:nvPicPr>
+                        <pic:blipFill>
+                          <a:blip r:embed="rId45" cstate="print"/>
+                          <a:srcRect/>
+                          <a:stretch>
+                            <a:fillRect/>
+                          </a:stretch>
+                        </pic:blipFill>
+                        <pic:spPr bwMode="auto">
+                          <a:xfrm>
+                            <a:off x="0" y="0"/>
+                            <a:ext cx="1250940" cy="1908000"/>
+                          </a:xfrm>
+                          <a:prstGeom prst="rect">
+                            <a:avLst/>
+                          </a:prstGeom>
+                          <a:noFill/>
+                          <a:ln w="9525">
+                            <a:noFill/>
+                            <a:miter lim="800000"/>
+                            <a:headEnd/>
+                            <a:tailEnd/>
+                          </a:ln>
+                        </pic:spPr>
+                      </pic:pic>
+                    </a:graphicData>
+                  </a:graphic>
+                </wp:inline>
+              </w:drawing>
+            </w:r>
+            <w:r>
+              <w:rPr>
+                <w:rFonts w:ascii="Times New Roman" w:hAnsi="Times New Roman" w:cs="Times New Roman"/>
+                <w:noProof/>
+              </w:rPr>
+              <w:drawing>
+                <wp:inline distT="0" distB="0" distL="0" distR="0">
+                  <wp:extent cx="1238305" cy="1908000"/>
+                  <wp:effectExtent l="19050" t="0" r="0" b="0"/>
+                  <wp:docPr id="55" name="Picture 38"/>
+                  <wp:cNvGraphicFramePr>
+                    <a:graphicFrameLocks xmlns:a="http://schemas.openxmlformats.org/drawingml/2006/main" noChangeAspect="1"/>
+                  </wp:cNvGraphicFramePr>
+                  <a:graphic xmlns:a="http://schemas.openxmlformats.org/drawingml/2006/main">
+                    <a:graphicData uri="http://schemas.openxmlformats.org/drawingml/2006/picture">
+                      <pic:pic xmlns:pic="http://schemas.openxmlformats.org/drawingml/2006/picture">
+                        <pic:nvPicPr>
+                          <pic:cNvPr id="0" name="Picture 38"/>
+                          <pic:cNvPicPr>
+                            <a:picLocks noChangeAspect="1" noChangeArrowheads="1"/>
+                          </pic:cNvPicPr>
+                        </pic:nvPicPr>
+                        <pic:blipFill>
+                          <a:blip r:embed="rId46" cstate="print"/>
+                          <a:srcRect/>
+                          <a:stretch>
+                            <a:fillRect/>
+                          </a:stretch>
+                        </pic:blipFill>
+                        <pic:spPr bwMode="auto">
+                          <a:xfrm>
+                            <a:off x="0" y="0"/>
+                            <a:ext cx="1238305" cy="1908000"/>
+                          </a:xfrm>
+                          <a:prstGeom prst="rect">
+                            <a:avLst/>
+                          </a:prstGeom>
+                          <a:noFill/>
+                          <a:ln w="9525">
+                            <a:noFill/>
+                            <a:miter lim="800000"/>
+                            <a:headEnd/>
+                            <a:tailEnd/>
+                          </a:ln>
+                        </pic:spPr>
+                      </pic:pic>
+                    </a:graphicData>
+                  </a:graphic>
+                </wp:inline>
+              </w:drawing>
+            </w:r>
+          </w:p>
+        </w:tc>
+      </w:tr>
+      <w:tr>
+        <w:tc>
+          <w:tcPr>
+            <w:tcW w:w="2376" w:type="dxa"/>
+            <w:vMerge/>
+            <w:vAlign w:val="center"/>
+          </w:tcPr>
+          <w:p>
+            <w:pPr>
+              <w:jc w:val="both"/>
+              <w:rPr>
+                <w:rFonts w:ascii="Times New Roman" w:hAnsi="Times New Roman" w:cs="Times New Roman"/>
+              </w:rPr>
+            </w:pPr>
+          </w:p>
+        </w:tc>
+        <w:tc>
+          <w:tcPr>
+            <w:tcW w:w="6912" w:type="dxa"/>
+            <w:vAlign w:val="center"/>
+          </w:tcPr>
+          <w:p>
+            <w:pPr>
+              <w:spacing w:after="120"/>
+              <w:jc w:val="both"/>
+              <w:rPr>
+                <w:rFonts w:ascii="Times New Roman" w:hAnsi="Times New Roman" w:cs="Times New Roman"/>
+              </w:rPr>
+            </w:pPr>
+            <w:r>
+              <w:rPr>
+                <w:rFonts w:ascii="Times New Roman" w:hAnsi="Times New Roman" w:cs="Times New Roman"/>
+                <w:b/>
+                <w:i/>
+              </w:rPr>
+              <w:t>Zašto?</w:t>
+            </w:r>
+            <w:r>
+              <w:rPr>
+                <w:rFonts w:ascii="Times New Roman" w:hAnsi="Times New Roman" w:cs="Times New Roman"/>
+              </w:rPr>
+              <w:t xml:space="preserve"> –</w:t>
+            </w:r>
+            <w:r>
+              <w:rPr>
+                <w:rFonts w:ascii="Times New Roman" w:hAnsi="Times New Roman" w:cs="Times New Roman"/>
+              </w:rPr>
+              <w:t xml:space="preserve"> Pošto aplikacija sadrži dosta opcija kao što su razne vrste lekcija, razne vrste testova, grafika, podešavanja, ovim jasnim polaznim mjestom se izbjegava da se  korisnik pretrpa velikim brojem moućnosti, već da se može odlučiti za istraživanje jedne funkcionalnosti u jednom trenutku.</w:t>
+            </w:r>
+          </w:p>
+        </w:tc>
+      </w:tr>
+      <w:tr>
+        <w:tc>
+          <w:tcPr>
+            <w:tcW w:w="2376" w:type="dxa"/>
+            <w:vMerge/>
+            <w:vAlign w:val="center"/>
+          </w:tcPr>
+          <w:p>
+            <w:pPr>
+              <w:jc w:val="both"/>
+              <w:rPr>
+                <w:rFonts w:ascii="Times New Roman" w:hAnsi="Times New Roman" w:cs="Times New Roman"/>
+              </w:rPr>
+            </w:pPr>
+          </w:p>
+        </w:tc>
+        <w:tc>
+          <w:tcPr>
+            <w:tcW w:w="6912" w:type="dxa"/>
+            <w:vAlign w:val="center"/>
+          </w:tcPr>
+          <w:p>
+            <w:pPr>
+              <w:spacing w:after="120"/>
+              <w:jc w:val="both"/>
+              <w:rPr>
+                <w:rFonts w:ascii="Times New Roman" w:hAnsi="Times New Roman" w:cs="Times New Roman"/>
+              </w:rPr>
+            </w:pPr>
+            <w:r>
+              <w:rPr>
+                <w:rFonts w:ascii="Times New Roman" w:hAnsi="Times New Roman" w:cs="Times New Roman"/>
+                <w:b/>
+                <w:i/>
+              </w:rPr>
+              <w:t>Kada?</w:t>
+            </w:r>
+            <w:r>
+              <w:rPr>
+                <w:rFonts w:ascii="Times New Roman" w:hAnsi="Times New Roman" w:cs="Times New Roman"/>
+              </w:rPr>
+              <w:t xml:space="preserve"> –</w:t>
+            </w:r>
+            <w:r>
+              <w:rPr>
+                <w:rFonts w:ascii="Times New Roman" w:hAnsi="Times New Roman" w:cs="Times New Roman"/>
+              </w:rPr>
+              <w:t xml:space="preserve"> Pošto je aplikacija namijenjena korisnicima svih uzrasta i svih nivo iskustva, veoma je bitno kreirati takvu aplikaciju da odgovara svim korisnicima. Zbog toga je bilo veoma korisno da se ovaj projektni uzorak iskoristi za jednu ovakvu aplikaciju.</w:t>
+            </w:r>
+          </w:p>
+        </w:tc>
+      </w:tr>
+      <w:tr>
+        <w:tc>
+          <w:tcPr>
+            <w:tcW w:w="2376" w:type="dxa"/>
+            <w:vMerge w:val="restart"/>
+            <w:vAlign w:val="center"/>
+          </w:tcPr>
+          <w:p>
+            <w:pPr>
+              <w:jc w:val="both"/>
+              <w:rPr>
+                <w:rFonts w:ascii="Times New Roman" w:hAnsi="Times New Roman" w:cs="Times New Roman"/>
+              </w:rPr>
+            </w:pPr>
+            <w:r>
+              <w:rPr>
+                <w:rFonts w:ascii="Times New Roman" w:hAnsi="Times New Roman" w:cs="Times New Roman"/>
+                <w:b/>
+                <w:i/>
+              </w:rPr>
+              <w:lastRenderedPageBreak/>
+              <w:t>Naslovljene sekcije</w:t>
+            </w:r>
+          </w:p>
+        </w:tc>
+        <w:tc>
+          <w:tcPr>
+            <w:tcW w:w="6912" w:type="dxa"/>
+            <w:vAlign w:val="center"/>
+          </w:tcPr>
+          <w:p>
+            <w:pPr>
+              <w:spacing w:after="120"/>
+              <w:jc w:val="both"/>
+              <w:rPr>
+                <w:rFonts w:ascii="Times New Roman" w:hAnsi="Times New Roman" w:cs="Times New Roman"/>
+              </w:rPr>
+            </w:pPr>
+            <w:r>
+              <w:rPr>
+                <w:rFonts w:ascii="Times New Roman" w:hAnsi="Times New Roman" w:cs="Times New Roman"/>
+                <w:b/>
+                <w:i/>
+              </w:rPr>
+              <w:t>Šta?</w:t>
+            </w:r>
+            <w:r>
+              <w:rPr>
+                <w:rFonts w:ascii="Times New Roman" w:hAnsi="Times New Roman" w:cs="Times New Roman"/>
+              </w:rPr>
+              <w:t xml:space="preserve"> – U aplikaciji za učenje japanskog jezika </w:t>
+            </w:r>
+            <w:r>
+              <w:rPr>
+                <w:rFonts w:ascii="Times New Roman" w:hAnsi="Times New Roman" w:cs="Times New Roman"/>
+              </w:rPr>
+              <w:t xml:space="preserve">je svaki različiti ekran označen sa svojim vlastitim naslovom da bi se tačno znalo o čemu se nalaze podaci na datom ekranu. Primjer je dat ispod u vidu testa. U svakom trenutku, ačno piše koja je vrsta testa i koje je pitanje po redu. </w:t>
+            </w:r>
+          </w:p>
+          <w:p>
+            <w:pPr>
+              <w:spacing w:after="120"/>
+              <w:jc w:val="center"/>
+              <w:rPr>
+                <w:rFonts w:ascii="Times New Roman" w:hAnsi="Times New Roman" w:cs="Times New Roman"/>
+              </w:rPr>
+            </w:pPr>
+            <w:r>
+              <w:rPr>
+                <w:rFonts w:ascii="Times New Roman" w:hAnsi="Times New Roman" w:cs="Times New Roman"/>
+                <w:noProof/>
+              </w:rPr>
+              <w:drawing>
+                <wp:inline distT="0" distB="0" distL="0" distR="0">
+                  <wp:extent cx="2085975" cy="3200400"/>
+                  <wp:effectExtent l="19050" t="0" r="9525" b="0"/>
+                  <wp:docPr id="35" name="Picture 25"/>
+                  <wp:cNvGraphicFramePr>
+                    <a:graphicFrameLocks xmlns:a="http://schemas.openxmlformats.org/drawingml/2006/main" noChangeAspect="1"/>
+                  </wp:cNvGraphicFramePr>
+                  <a:graphic xmlns:a="http://schemas.openxmlformats.org/drawingml/2006/main">
+                    <a:graphicData uri="http://schemas.openxmlformats.org/drawingml/2006/picture">
+                      <pic:pic xmlns:pic="http://schemas.openxmlformats.org/drawingml/2006/picture">
+                        <pic:nvPicPr>
+                          <pic:cNvPr id="0" name="Picture 25"/>
+                          <pic:cNvPicPr>
+                            <a:picLocks noChangeAspect="1" noChangeArrowheads="1"/>
+                          </pic:cNvPicPr>
+                        </pic:nvPicPr>
+                        <pic:blipFill>
+                          <a:blip r:embed="rId16" cstate="print"/>
+                          <a:srcRect/>
+                          <a:stretch>
+                            <a:fillRect/>
+                          </a:stretch>
+                        </pic:blipFill>
+                        <pic:spPr bwMode="auto">
+                          <a:xfrm>
+                            <a:off x="0" y="0"/>
+                            <a:ext cx="2085975" cy="3200400"/>
+                          </a:xfrm>
+                          <a:prstGeom prst="rect">
+                            <a:avLst/>
+                          </a:prstGeom>
+                          <a:noFill/>
+                          <a:ln w="9525">
+                            <a:noFill/>
+                            <a:miter lim="800000"/>
+                            <a:headEnd/>
+                            <a:tailEnd/>
+                          </a:ln>
+                        </pic:spPr>
+                      </pic:pic>
+                    </a:graphicData>
+                  </a:graphic>
+                </wp:inline>
+              </w:drawing>
+            </w:r>
+            <w:r>
+              <w:rPr>
+                <w:rFonts w:ascii="Times New Roman" w:hAnsi="Times New Roman" w:cs="Times New Roman"/>
+                <w:noProof/>
+              </w:rPr>
+              <w:drawing>
+                <wp:inline distT="0" distB="0" distL="0" distR="0">
+                  <wp:extent cx="2066865" cy="3200400"/>
+                  <wp:effectExtent l="19050" t="0" r="0" b="0"/>
+                  <wp:docPr id="36" name="Picture 54"/>
+                  <wp:cNvGraphicFramePr>
+                    <a:graphicFrameLocks xmlns:a="http://schemas.openxmlformats.org/drawingml/2006/main" noChangeAspect="1"/>
+                  </wp:cNvGraphicFramePr>
+                  <a:graphic xmlns:a="http://schemas.openxmlformats.org/drawingml/2006/main">
+                    <a:graphicData uri="http://schemas.openxmlformats.org/drawingml/2006/picture">
+                      <pic:pic xmlns:pic="http://schemas.openxmlformats.org/drawingml/2006/picture">
+                        <pic:nvPicPr>
+                          <pic:cNvPr id="0" name="Picture 54"/>
+                          <pic:cNvPicPr>
+                            <a:picLocks noChangeAspect="1" noChangeArrowheads="1"/>
+                          </pic:cNvPicPr>
+                        </pic:nvPicPr>
+                        <pic:blipFill>
+                          <a:blip r:embed="rId18" cstate="print"/>
+                          <a:srcRect/>
+                          <a:stretch>
+                            <a:fillRect/>
+                          </a:stretch>
+                        </pic:blipFill>
+                        <pic:spPr bwMode="auto">
+                          <a:xfrm>
+                            <a:off x="0" y="0"/>
+                            <a:ext cx="2065305" cy="3197984"/>
+                          </a:xfrm>
+                          <a:prstGeom prst="rect">
+                            <a:avLst/>
+                          </a:prstGeom>
+                          <a:noFill/>
+                          <a:ln w="9525">
+                            <a:noFill/>
+                            <a:miter lim="800000"/>
+                            <a:headEnd/>
+                            <a:tailEnd/>
+                          </a:ln>
+                        </pic:spPr>
+                      </pic:pic>
+                    </a:graphicData>
+                  </a:graphic>
+                </wp:inline>
+              </w:drawing>
+            </w:r>
+          </w:p>
+        </w:tc>
+      </w:tr>
+      <w:tr>
+        <w:tc>
+          <w:tcPr>
+            <w:tcW w:w="2376" w:type="dxa"/>
+            <w:vMerge/>
+            <w:vAlign w:val="center"/>
+          </w:tcPr>
+          <w:p>
+            <w:pPr>
+              <w:jc w:val="both"/>
+              <w:rPr>
+                <w:rFonts w:ascii="Times New Roman" w:hAnsi="Times New Roman" w:cs="Times New Roman"/>
+              </w:rPr>
+            </w:pPr>
+          </w:p>
+        </w:tc>
+        <w:tc>
+          <w:tcPr>
+            <w:tcW w:w="6912" w:type="dxa"/>
+            <w:vAlign w:val="center"/>
+          </w:tcPr>
+          <w:p>
+            <w:pPr>
+              <w:spacing w:after="120"/>
+              <w:jc w:val="both"/>
+              <w:rPr>
+                <w:rFonts w:ascii="Times New Roman" w:hAnsi="Times New Roman" w:cs="Times New Roman"/>
+                <w:b/>
+                <w:i/>
+              </w:rPr>
+            </w:pPr>
+            <w:r>
+              <w:rPr>
+                <w:rFonts w:ascii="Times New Roman" w:hAnsi="Times New Roman" w:cs="Times New Roman"/>
+                <w:b/>
+                <w:i/>
+              </w:rPr>
+              <w:t>Zašto?</w:t>
+            </w:r>
+            <w:r>
+              <w:rPr>
+                <w:rFonts w:ascii="Times New Roman" w:hAnsi="Times New Roman" w:cs="Times New Roman"/>
+              </w:rPr>
+              <w:t xml:space="preserve"> –</w:t>
+            </w:r>
+            <w:r>
+              <w:rPr>
+                <w:rFonts w:ascii="Times New Roman" w:hAnsi="Times New Roman" w:cs="Times New Roman"/>
+              </w:rPr>
+              <w:t xml:space="preserve"> Pošto aplikacija sadrži dosta opcija kao što su razne vrste lekcija, razne vrste testova, grafika, podešavanja, ovim jasnim naslovljavanjem se korisniku olakšava rad i pomaže mu da pronađe akcije i podatke koji njemu trebaju. Takođe pomaže pri vizuelnom grupisanju i svrstavanju ekrana u pojedine klase. Pri tome takođe pomaže i kodiranje bojom. </w:t>
+            </w:r>
+          </w:p>
+        </w:tc>
+      </w:tr>
+      <w:tr>
+        <w:tc>
+          <w:tcPr>
+            <w:tcW w:w="2376" w:type="dxa"/>
+            <w:vMerge/>
+            <w:vAlign w:val="center"/>
+          </w:tcPr>
+          <w:p>
+            <w:pPr>
+              <w:jc w:val="both"/>
+              <w:rPr>
+                <w:rFonts w:ascii="Times New Roman" w:hAnsi="Times New Roman" w:cs="Times New Roman"/>
+              </w:rPr>
+            </w:pPr>
+          </w:p>
+        </w:tc>
+        <w:tc>
+          <w:tcPr>
+            <w:tcW w:w="6912" w:type="dxa"/>
+            <w:vAlign w:val="center"/>
+          </w:tcPr>
+          <w:p>
+            <w:pPr>
+              <w:spacing w:after="120"/>
+              <w:jc w:val="both"/>
+              <w:rPr>
+                <w:rFonts w:ascii="Times New Roman" w:hAnsi="Times New Roman" w:cs="Times New Roman"/>
+                <w:b/>
+                <w:i/>
+              </w:rPr>
+            </w:pPr>
+            <w:r>
+              <w:rPr>
+                <w:rFonts w:ascii="Times New Roman" w:hAnsi="Times New Roman" w:cs="Times New Roman"/>
+                <w:b/>
+                <w:i/>
+              </w:rPr>
+              <w:t>Kada?</w:t>
+            </w:r>
+            <w:r>
+              <w:rPr>
+                <w:rFonts w:ascii="Times New Roman" w:hAnsi="Times New Roman" w:cs="Times New Roman"/>
+              </w:rPr>
+              <w:t xml:space="preserve"> –</w:t>
+            </w:r>
+            <w:r>
+              <w:rPr>
+                <w:rFonts w:ascii="Times New Roman" w:hAnsi="Times New Roman" w:cs="Times New Roman"/>
+              </w:rPr>
+              <w:t xml:space="preserve"> Pošto je aplikacija radi sa velikom količinom podataka koje korisnik treba da preradi, ovo je veoma koristan uzorak za primjeniti u takvim situacijama jer i pore obojenih prozora korisnik ima dodatno osiguranje da zna gdje se nalazi čitajući naslove na pojedinačnim prozorima.</w:t>
+            </w:r>
+          </w:p>
+        </w:tc>
+      </w:tr>
+    </w:tbl>
     <w:p>
       <w:pPr>
         <w:spacing w:after="0"/>
@@ -5645,6 +7664,410 @@
         </w:rPr>
       </w:pPr>
     </w:p>
+    <w:tbl>
+      <w:tblPr>
+        <w:tblStyle w:val="TableGrid"/>
+        <w:tblW w:w="0" w:type="auto"/>
+        <w:tblLook w:val="04A0"/>
+      </w:tblPr>
+      <w:tblGrid>
+        <w:gridCol w:w="2376"/>
+        <w:gridCol w:w="6912"/>
+      </w:tblGrid>
+      <w:tr>
+        <w:tc>
+          <w:tcPr>
+            <w:tcW w:w="9288" w:type="dxa"/>
+            <w:gridSpan w:val="2"/>
+            <w:shd w:val="clear" w:color="auto" w:fill="D9D9D9" w:themeFill="background1" w:themeFillShade="D9"/>
+            <w:vAlign w:val="center"/>
+          </w:tcPr>
+          <w:p>
+            <w:pPr>
+              <w:jc w:val="both"/>
+              <w:rPr>
+                <w:rFonts w:ascii="Times New Roman" w:hAnsi="Times New Roman" w:cs="Times New Roman"/>
+                <w:b/>
+                <w:i/>
+              </w:rPr>
+            </w:pPr>
+            <w:r>
+              <w:rPr>
+                <w:rFonts w:ascii="Times New Roman" w:hAnsi="Times New Roman" w:cs="Times New Roman"/>
+                <w:b/>
+                <w:i/>
+              </w:rPr>
+              <w:t>5. Komande i akcije</w:t>
+            </w:r>
+          </w:p>
+        </w:tc>
+      </w:tr>
+      <w:tr>
+        <w:tc>
+          <w:tcPr>
+            <w:tcW w:w="2376" w:type="dxa"/>
+            <w:vMerge w:val="restart"/>
+            <w:vAlign w:val="center"/>
+          </w:tcPr>
+          <w:p>
+            <w:pPr>
+              <w:jc w:val="center"/>
+              <w:rPr>
+                <w:rFonts w:ascii="Times New Roman" w:hAnsi="Times New Roman" w:cs="Times New Roman"/>
+                <w:b/>
+                <w:i/>
+              </w:rPr>
+            </w:pPr>
+            <w:r>
+              <w:rPr>
+                <w:rFonts w:ascii="Times New Roman" w:hAnsi="Times New Roman" w:cs="Times New Roman"/>
+                <w:b/>
+                <w:i/>
+              </w:rPr>
+              <w:t>Grupa dugmadi</w:t>
+            </w:r>
+          </w:p>
+        </w:tc>
+        <w:tc>
+          <w:tcPr>
+            <w:tcW w:w="6912" w:type="dxa"/>
+            <w:vAlign w:val="center"/>
+          </w:tcPr>
+          <w:p>
+            <w:pPr>
+              <w:spacing w:after="120"/>
+              <w:jc w:val="both"/>
+              <w:rPr>
+                <w:rFonts w:ascii="Times New Roman" w:hAnsi="Times New Roman" w:cs="Times New Roman"/>
+              </w:rPr>
+            </w:pPr>
+            <w:r>
+              <w:rPr>
+                <w:rFonts w:ascii="Times New Roman" w:hAnsi="Times New Roman" w:cs="Times New Roman"/>
+                <w:b/>
+                <w:i/>
+              </w:rPr>
+              <w:t>Šta?</w:t>
+            </w:r>
+            <w:r>
+              <w:rPr>
+                <w:rFonts w:ascii="Times New Roman" w:hAnsi="Times New Roman" w:cs="Times New Roman"/>
+              </w:rPr>
+              <w:t xml:space="preserve"> – U aplikaciji za učenje japanskog j</w:t>
+            </w:r>
+            <w:r>
+              <w:rPr>
+                <w:rFonts w:ascii="Times New Roman" w:hAnsi="Times New Roman" w:cs="Times New Roman"/>
+              </w:rPr>
+              <w:t>e izvršeno grupisanje dugmadi, a to se pgotovo vidi u navigacionom baru koji je opisan ranije u dokumentu. Ono što je jako bitno naglasiti da se tokom čitave aplikacije raspored dugmadi ne mijenja i stoga se ostvaruje svrha ovog uzorka.</w:t>
+            </w:r>
+          </w:p>
+          <w:p>
+            <w:pPr>
+              <w:spacing w:after="120"/>
+              <w:jc w:val="center"/>
+              <w:rPr>
+                <w:rFonts w:ascii="Times New Roman" w:hAnsi="Times New Roman" w:cs="Times New Roman"/>
+              </w:rPr>
+            </w:pPr>
+            <w:r>
+              <w:object w:dxaOrig="6360" w:dyaOrig="1260">
+                <v:shape id="_x0000_i1027" type="#_x0000_t75" style="width:318pt;height:63pt" o:ole="">
+                  <v:imagedata r:id="rId36" o:title=""/>
+                </v:shape>
+                <o:OLEObject Type="Embed" ProgID="PBrush" ShapeID="_x0000_i1027" DrawAspect="Content" ObjectID="_1523212079" r:id="rId47"/>
+              </w:object>
+            </w:r>
+          </w:p>
+        </w:tc>
+      </w:tr>
+      <w:tr>
+        <w:tc>
+          <w:tcPr>
+            <w:tcW w:w="2376" w:type="dxa"/>
+            <w:vMerge/>
+            <w:vAlign w:val="center"/>
+          </w:tcPr>
+          <w:p>
+            <w:pPr>
+              <w:jc w:val="both"/>
+              <w:rPr>
+                <w:rFonts w:ascii="Times New Roman" w:hAnsi="Times New Roman" w:cs="Times New Roman"/>
+              </w:rPr>
+            </w:pPr>
+          </w:p>
+        </w:tc>
+        <w:tc>
+          <w:tcPr>
+            <w:tcW w:w="6912" w:type="dxa"/>
+            <w:vAlign w:val="center"/>
+          </w:tcPr>
+          <w:p>
+            <w:pPr>
+              <w:spacing w:after="120"/>
+              <w:jc w:val="both"/>
+              <w:rPr>
+                <w:rFonts w:ascii="Times New Roman" w:hAnsi="Times New Roman" w:cs="Times New Roman"/>
+              </w:rPr>
+            </w:pPr>
+            <w:r>
+              <w:rPr>
+                <w:rFonts w:ascii="Times New Roman" w:hAnsi="Times New Roman" w:cs="Times New Roman"/>
+                <w:b/>
+                <w:i/>
+              </w:rPr>
+              <w:t>Zašto?</w:t>
+            </w:r>
+            <w:r>
+              <w:rPr>
+                <w:rFonts w:ascii="Times New Roman" w:hAnsi="Times New Roman" w:cs="Times New Roman"/>
+              </w:rPr>
+              <w:t xml:space="preserve"> –</w:t>
+            </w:r>
+            <w:r>
+              <w:rPr>
+                <w:rFonts w:ascii="Times New Roman" w:hAnsi="Times New Roman" w:cs="Times New Roman"/>
+              </w:rPr>
+              <w:t xml:space="preserve"> Veoma je važno istaći ovu dugmad jer predstavljaju navigaciju na globalnom nivou, te su njihove akcije povezane, pa ih je dobro grupirati kao što je to i urađeno u aplikaciji.</w:t>
+            </w:r>
+          </w:p>
+        </w:tc>
+      </w:tr>
+      <w:tr>
+        <w:tc>
+          <w:tcPr>
+            <w:tcW w:w="2376" w:type="dxa"/>
+            <w:vMerge/>
+            <w:vAlign w:val="center"/>
+          </w:tcPr>
+          <w:p>
+            <w:pPr>
+              <w:jc w:val="both"/>
+              <w:rPr>
+                <w:rFonts w:ascii="Times New Roman" w:hAnsi="Times New Roman" w:cs="Times New Roman"/>
+              </w:rPr>
+            </w:pPr>
+          </w:p>
+        </w:tc>
+        <w:tc>
+          <w:tcPr>
+            <w:tcW w:w="6912" w:type="dxa"/>
+            <w:vAlign w:val="center"/>
+          </w:tcPr>
+          <w:p>
+            <w:pPr>
+              <w:spacing w:after="120"/>
+              <w:jc w:val="both"/>
+              <w:rPr>
+                <w:rFonts w:ascii="Times New Roman" w:hAnsi="Times New Roman" w:cs="Times New Roman"/>
+              </w:rPr>
+            </w:pPr>
+            <w:r>
+              <w:rPr>
+                <w:rFonts w:ascii="Times New Roman" w:hAnsi="Times New Roman" w:cs="Times New Roman"/>
+                <w:b/>
+                <w:i/>
+              </w:rPr>
+              <w:t>Kada?</w:t>
+            </w:r>
+            <w:r>
+              <w:rPr>
+                <w:rFonts w:ascii="Times New Roman" w:hAnsi="Times New Roman" w:cs="Times New Roman"/>
+              </w:rPr>
+              <w:t xml:space="preserve"> –</w:t>
+            </w:r>
+            <w:r>
+              <w:rPr>
+                <w:rFonts w:ascii="Times New Roman" w:hAnsi="Times New Roman" w:cs="Times New Roman"/>
+              </w:rPr>
+              <w:t xml:space="preserve"> Pošto aplikacija ima manji broj akcija koje su logički povezane i koje služe za globalnu navigaciju, bitno je da su one stalno vidljive i konzistentne pa se ovaj uzorak dobro uklopio u našu aplikaciju.  </w:t>
+            </w:r>
+          </w:p>
+        </w:tc>
+      </w:tr>
+      <w:tr>
+        <w:tc>
+          <w:tcPr>
+            <w:tcW w:w="2376" w:type="dxa"/>
+            <w:vMerge w:val="restart"/>
+            <w:vAlign w:val="center"/>
+          </w:tcPr>
+          <w:p>
+            <w:pPr>
+              <w:jc w:val="center"/>
+              <w:rPr>
+                <w:rFonts w:ascii="Times New Roman" w:hAnsi="Times New Roman" w:cs="Times New Roman"/>
+              </w:rPr>
+            </w:pPr>
+            <w:r>
+              <w:rPr>
+                <w:rFonts w:ascii="Times New Roman" w:hAnsi="Times New Roman" w:cs="Times New Roman"/>
+                <w:b/>
+                <w:i/>
+              </w:rPr>
+              <w:lastRenderedPageBreak/>
+              <w:t>Naglašeno dugme izlaza</w:t>
+            </w:r>
+          </w:p>
+        </w:tc>
+        <w:tc>
+          <w:tcPr>
+            <w:tcW w:w="6912" w:type="dxa"/>
+            <w:vAlign w:val="center"/>
+          </w:tcPr>
+          <w:p>
+            <w:pPr>
+              <w:spacing w:after="120"/>
+              <w:jc w:val="both"/>
+              <w:rPr>
+                <w:rFonts w:ascii="Times New Roman" w:hAnsi="Times New Roman" w:cs="Times New Roman"/>
+              </w:rPr>
+            </w:pPr>
+            <w:r>
+              <w:rPr>
+                <w:rFonts w:ascii="Times New Roman" w:hAnsi="Times New Roman" w:cs="Times New Roman"/>
+                <w:b/>
+                <w:i/>
+              </w:rPr>
+              <w:t>Šta?</w:t>
+            </w:r>
+            <w:r>
+              <w:rPr>
+                <w:rFonts w:ascii="Times New Roman" w:hAnsi="Times New Roman" w:cs="Times New Roman"/>
+              </w:rPr>
+              <w:t xml:space="preserve"> – U aplikaciji za učenje japanskog j</w:t>
+            </w:r>
+            <w:r>
+              <w:rPr>
+                <w:rFonts w:ascii="Times New Roman" w:hAnsi="Times New Roman" w:cs="Times New Roman"/>
+              </w:rPr>
+              <w:t>e izvršeno naglašavanje dugmadi za završetak akcije izdvajanjem tog dugmeta odmah ispod stavki u kojima se unose informacije. Na taj način korisnik može brzo i efikasno završiti akciju bez posebnog vraćanja unazad. Primjer toga jeste izmjena profila gdje je dugme za potvrdu izdvojeno i pozicionirano ispod prostora za unos podataka.</w:t>
+            </w:r>
+          </w:p>
+          <w:p>
+            <w:pPr>
+              <w:spacing w:after="120"/>
+              <w:jc w:val="center"/>
+              <w:rPr>
+                <w:rFonts w:ascii="Times New Roman" w:hAnsi="Times New Roman" w:cs="Times New Roman"/>
+              </w:rPr>
+            </w:pPr>
+            <w:r>
+              <w:object w:dxaOrig="6375" w:dyaOrig="5460">
+                <v:shape id="_x0000_i1028" type="#_x0000_t75" style="width:186.75pt;height:159.75pt" o:ole="">
+                  <v:imagedata r:id="rId48" o:title=""/>
+                </v:shape>
+                <o:OLEObject Type="Embed" ProgID="PBrush" ShapeID="_x0000_i1028" DrawAspect="Content" ObjectID="_1523212080" r:id="rId49"/>
+              </w:object>
+            </w:r>
+          </w:p>
+        </w:tc>
+      </w:tr>
+      <w:tr>
+        <w:tc>
+          <w:tcPr>
+            <w:tcW w:w="2376" w:type="dxa"/>
+            <w:vMerge/>
+            <w:vAlign w:val="center"/>
+          </w:tcPr>
+          <w:p>
+            <w:pPr>
+              <w:jc w:val="both"/>
+              <w:rPr>
+                <w:rFonts w:ascii="Times New Roman" w:hAnsi="Times New Roman" w:cs="Times New Roman"/>
+              </w:rPr>
+            </w:pPr>
+          </w:p>
+        </w:tc>
+        <w:tc>
+          <w:tcPr>
+            <w:tcW w:w="6912" w:type="dxa"/>
+            <w:vAlign w:val="center"/>
+          </w:tcPr>
+          <w:p>
+            <w:pPr>
+              <w:spacing w:after="120"/>
+              <w:jc w:val="both"/>
+              <w:rPr>
+                <w:rFonts w:ascii="Times New Roman" w:hAnsi="Times New Roman" w:cs="Times New Roman"/>
+              </w:rPr>
+            </w:pPr>
+            <w:r>
+              <w:rPr>
+                <w:rFonts w:ascii="Times New Roman" w:hAnsi="Times New Roman" w:cs="Times New Roman"/>
+                <w:b/>
+                <w:i/>
+              </w:rPr>
+              <w:t>Zašto?</w:t>
+            </w:r>
+            <w:r>
+              <w:rPr>
+                <w:rFonts w:ascii="Times New Roman" w:hAnsi="Times New Roman" w:cs="Times New Roman"/>
+              </w:rPr>
+              <w:t xml:space="preserve"> –</w:t>
+            </w:r>
+            <w:r>
+              <w:rPr>
+                <w:rFonts w:ascii="Times New Roman" w:hAnsi="Times New Roman" w:cs="Times New Roman"/>
+              </w:rPr>
+              <w:t xml:space="preserve"> Veoma je važno istaći ovu dugmad jer predstavljaju završetak određene važne akcije, te je takođe njihovo placiranje veoma važno da bi se korisniku što više olakšalo rukovanje aplikacijom.</w:t>
+            </w:r>
+          </w:p>
+        </w:tc>
+      </w:tr>
+      <w:tr>
+        <w:tc>
+          <w:tcPr>
+            <w:tcW w:w="2376" w:type="dxa"/>
+            <w:vMerge/>
+            <w:vAlign w:val="center"/>
+          </w:tcPr>
+          <w:p>
+            <w:pPr>
+              <w:jc w:val="both"/>
+              <w:rPr>
+                <w:rFonts w:ascii="Times New Roman" w:hAnsi="Times New Roman" w:cs="Times New Roman"/>
+              </w:rPr>
+            </w:pPr>
+          </w:p>
+        </w:tc>
+        <w:tc>
+          <w:tcPr>
+            <w:tcW w:w="6912" w:type="dxa"/>
+            <w:vAlign w:val="center"/>
+          </w:tcPr>
+          <w:p>
+            <w:pPr>
+              <w:spacing w:after="120"/>
+              <w:jc w:val="both"/>
+              <w:rPr>
+                <w:rFonts w:ascii="Times New Roman" w:hAnsi="Times New Roman" w:cs="Times New Roman"/>
+              </w:rPr>
+            </w:pPr>
+            <w:r>
+              <w:rPr>
+                <w:rFonts w:ascii="Times New Roman" w:hAnsi="Times New Roman" w:cs="Times New Roman"/>
+                <w:b/>
+                <w:i/>
+              </w:rPr>
+              <w:t>Kada?</w:t>
+            </w:r>
+            <w:r>
+              <w:rPr>
+                <w:rFonts w:ascii="Times New Roman" w:hAnsi="Times New Roman" w:cs="Times New Roman"/>
+              </w:rPr>
+              <w:t xml:space="preserve"> –</w:t>
+            </w:r>
+            <w:r>
+              <w:rPr>
+                <w:rFonts w:ascii="Times New Roman" w:hAnsi="Times New Roman" w:cs="Times New Roman"/>
+              </w:rPr>
+              <w:t xml:space="preserve"> Pošto aplikacija ima određen broj mjesta gdje se zahtjeva unos podataka i potvrda tih unosa, ovaj uzorak se dobro uklopio u našu aplikaciju.  </w:t>
+            </w:r>
+          </w:p>
+        </w:tc>
+      </w:tr>
+    </w:tbl>
     <w:p>
       <w:pPr>
         <w:spacing w:after="0"/>
@@ -5653,17 +8076,601 @@
           <w:rFonts w:ascii="Times New Roman" w:hAnsi="Times New Roman" w:cs="Times New Roman"/>
         </w:rPr>
       </w:pPr>
-      <w:r>
-        <w:rPr>
-          <w:rFonts w:ascii="Times New Roman" w:hAnsi="Times New Roman" w:cs="Times New Roman"/>
-        </w:rPr>
-        <w:t>Odgovor</w:t>
-      </w:r>
-      <w:r>
-        <w:rPr>
-          <w:rFonts w:ascii="Times New Roman" w:hAnsi="Times New Roman" w:cs="Times New Roman"/>
-        </w:rPr>
-        <w:t>:</w:t>
+    </w:p>
+    <w:tbl>
+      <w:tblPr>
+        <w:tblStyle w:val="TableGrid"/>
+        <w:tblW w:w="0" w:type="auto"/>
+        <w:tblLook w:val="04A0"/>
+      </w:tblPr>
+      <w:tblGrid>
+        <w:gridCol w:w="2376"/>
+        <w:gridCol w:w="6912"/>
+      </w:tblGrid>
+      <w:tr>
+        <w:tc>
+          <w:tcPr>
+            <w:tcW w:w="9288" w:type="dxa"/>
+            <w:gridSpan w:val="2"/>
+            <w:shd w:val="clear" w:color="auto" w:fill="D9D9D9" w:themeFill="background1" w:themeFillShade="D9"/>
+            <w:vAlign w:val="center"/>
+          </w:tcPr>
+          <w:p>
+            <w:pPr>
+              <w:jc w:val="both"/>
+              <w:rPr>
+                <w:rFonts w:ascii="Times New Roman" w:hAnsi="Times New Roman" w:cs="Times New Roman"/>
+                <w:b/>
+                <w:i/>
+              </w:rPr>
+            </w:pPr>
+            <w:r>
+              <w:rPr>
+                <w:rFonts w:ascii="Times New Roman" w:hAnsi="Times New Roman" w:cs="Times New Roman"/>
+                <w:b/>
+                <w:i/>
+              </w:rPr>
+              <w:t>6. Unos podataka</w:t>
+            </w:r>
+          </w:p>
+        </w:tc>
+      </w:tr>
+      <w:tr>
+        <w:tc>
+          <w:tcPr>
+            <w:tcW w:w="2376" w:type="dxa"/>
+            <w:vAlign w:val="center"/>
+          </w:tcPr>
+          <w:p>
+            <w:pPr>
+              <w:jc w:val="both"/>
+              <w:rPr>
+                <w:rFonts w:ascii="Times New Roman" w:hAnsi="Times New Roman" w:cs="Times New Roman"/>
+              </w:rPr>
+            </w:pPr>
+            <w:r>
+              <w:rPr>
+                <w:rFonts w:ascii="Times New Roman" w:hAnsi="Times New Roman" w:cs="Times New Roman"/>
+                <w:b/>
+                <w:i/>
+              </w:rPr>
+              <w:t>Osnovne postavke</w:t>
+            </w:r>
+          </w:p>
+        </w:tc>
+        <w:tc>
+          <w:tcPr>
+            <w:tcW w:w="6912" w:type="dxa"/>
+            <w:vAlign w:val="center"/>
+          </w:tcPr>
+          <w:p>
+            <w:pPr>
+              <w:spacing w:after="120"/>
+              <w:jc w:val="both"/>
+              <w:rPr>
+                <w:rFonts w:ascii="Times New Roman" w:hAnsi="Times New Roman" w:cs="Times New Roman"/>
+              </w:rPr>
+            </w:pPr>
+            <w:r>
+              <w:rPr>
+                <w:rFonts w:ascii="Times New Roman" w:hAnsi="Times New Roman" w:cs="Times New Roman"/>
+              </w:rPr>
+              <w:t xml:space="preserve">Za svaku kontrolu je odabrana kontrola koja odgovara toj vrsti podataka. To se prije svega vidi pri registraciji. Korištene kontrole su </w:t>
+            </w:r>
+            <w:r>
+              <w:rPr>
+                <w:rFonts w:ascii="Times New Roman" w:hAnsi="Times New Roman" w:cs="Times New Roman"/>
+                <w:i/>
+              </w:rPr>
+              <w:t>radio button</w:t>
+            </w:r>
+            <w:r>
+              <w:rPr>
+                <w:rFonts w:ascii="Times New Roman" w:hAnsi="Times New Roman" w:cs="Times New Roman"/>
+              </w:rPr>
+              <w:t xml:space="preserve">, </w:t>
+            </w:r>
+            <w:r>
+              <w:rPr>
+                <w:rFonts w:ascii="Times New Roman" w:hAnsi="Times New Roman" w:cs="Times New Roman"/>
+                <w:i/>
+              </w:rPr>
+              <w:t>date time picker</w:t>
+            </w:r>
+            <w:r>
+              <w:rPr>
+                <w:rFonts w:ascii="Times New Roman" w:hAnsi="Times New Roman" w:cs="Times New Roman"/>
+              </w:rPr>
+              <w:t xml:space="preserve">, </w:t>
+            </w:r>
+            <w:r>
+              <w:rPr>
+                <w:rFonts w:ascii="Times New Roman" w:hAnsi="Times New Roman" w:cs="Times New Roman"/>
+                <w:i/>
+              </w:rPr>
+              <w:t>picture box</w:t>
+            </w:r>
+            <w:r>
+              <w:rPr>
+                <w:rFonts w:ascii="Times New Roman" w:hAnsi="Times New Roman" w:cs="Times New Roman"/>
+              </w:rPr>
+              <w:t xml:space="preserve"> itd. Sve detalji se vide sa slike.</w:t>
+            </w:r>
+          </w:p>
+          <w:p>
+            <w:pPr>
+              <w:spacing w:after="120"/>
+              <w:jc w:val="center"/>
+              <w:rPr>
+                <w:rFonts w:ascii="Times New Roman" w:hAnsi="Times New Roman" w:cs="Times New Roman"/>
+                <w:b/>
+                <w:i/>
+              </w:rPr>
+            </w:pPr>
+            <w:r>
+              <w:rPr>
+                <w:rFonts w:ascii="Times New Roman" w:hAnsi="Times New Roman" w:cs="Times New Roman"/>
+                <w:b/>
+                <w:i/>
+                <w:noProof/>
+              </w:rPr>
+              <w:drawing>
+                <wp:inline distT="0" distB="0" distL="0" distR="0">
+                  <wp:extent cx="2333625" cy="3581195"/>
+                  <wp:effectExtent l="19050" t="0" r="9525" b="0"/>
+                  <wp:docPr id="43" name="Picture 27"/>
+                  <wp:cNvGraphicFramePr>
+                    <a:graphicFrameLocks xmlns:a="http://schemas.openxmlformats.org/drawingml/2006/main" noChangeAspect="1"/>
+                  </wp:cNvGraphicFramePr>
+                  <a:graphic xmlns:a="http://schemas.openxmlformats.org/drawingml/2006/main">
+                    <a:graphicData uri="http://schemas.openxmlformats.org/drawingml/2006/picture">
+                      <pic:pic xmlns:pic="http://schemas.openxmlformats.org/drawingml/2006/picture">
+                        <pic:nvPicPr>
+                          <pic:cNvPr id="0" name="Picture 27"/>
+                          <pic:cNvPicPr>
+                            <a:picLocks noChangeAspect="1" noChangeArrowheads="1"/>
+                          </pic:cNvPicPr>
+                        </pic:nvPicPr>
+                        <pic:blipFill>
+                          <a:blip r:embed="rId50" cstate="print"/>
+                          <a:srcRect/>
+                          <a:stretch>
+                            <a:fillRect/>
+                          </a:stretch>
+                        </pic:blipFill>
+                        <pic:spPr bwMode="auto">
+                          <a:xfrm>
+                            <a:off x="0" y="0"/>
+                            <a:ext cx="2333625" cy="3581195"/>
+                          </a:xfrm>
+                          <a:prstGeom prst="rect">
+                            <a:avLst/>
+                          </a:prstGeom>
+                          <a:noFill/>
+                          <a:ln w="9525">
+                            <a:noFill/>
+                            <a:miter lim="800000"/>
+                            <a:headEnd/>
+                            <a:tailEnd/>
+                          </a:ln>
+                        </pic:spPr>
+                      </pic:pic>
+                    </a:graphicData>
+                  </a:graphic>
+                </wp:inline>
+              </w:drawing>
+            </w:r>
+          </w:p>
+        </w:tc>
+      </w:tr>
+    </w:tbl>
+    <w:tbl>
+      <w:tblPr>
+        <w:tblStyle w:val="TableGrid"/>
+        <w:tblpPr w:leftFromText="180" w:rightFromText="180" w:vertAnchor="text" w:tblpY="10"/>
+        <w:tblW w:w="0" w:type="auto"/>
+        <w:tblLook w:val="04A0"/>
+      </w:tblPr>
+      <w:tblGrid>
+        <w:gridCol w:w="2376"/>
+        <w:gridCol w:w="6912"/>
+      </w:tblGrid>
+      <w:tr>
+        <w:tc>
+          <w:tcPr>
+            <w:tcW w:w="9288" w:type="dxa"/>
+            <w:gridSpan w:val="2"/>
+            <w:shd w:val="clear" w:color="auto" w:fill="D9D9D9" w:themeFill="background1" w:themeFillShade="D9"/>
+            <w:vAlign w:val="center"/>
+          </w:tcPr>
+          <w:p>
+            <w:pPr>
+              <w:jc w:val="both"/>
+              <w:rPr>
+                <w:rFonts w:ascii="Times New Roman" w:hAnsi="Times New Roman" w:cs="Times New Roman"/>
+                <w:b/>
+                <w:i/>
+              </w:rPr>
+            </w:pPr>
+            <w:r>
+              <w:rPr>
+                <w:rFonts w:ascii="Times New Roman" w:hAnsi="Times New Roman" w:cs="Times New Roman"/>
+                <w:b/>
+                <w:i/>
+              </w:rPr>
+              <w:lastRenderedPageBreak/>
+              <w:t>7. Grafika</w:t>
+            </w:r>
+          </w:p>
+        </w:tc>
+      </w:tr>
+      <w:tr>
+        <w:tc>
+          <w:tcPr>
+            <w:tcW w:w="2376" w:type="dxa"/>
+            <w:vMerge w:val="restart"/>
+            <w:vAlign w:val="center"/>
+          </w:tcPr>
+          <w:p>
+            <w:pPr>
+              <w:jc w:val="both"/>
+              <w:rPr>
+                <w:rFonts w:ascii="Times New Roman" w:hAnsi="Times New Roman" w:cs="Times New Roman"/>
+                <w:b/>
+                <w:i/>
+              </w:rPr>
+            </w:pPr>
+            <w:r>
+              <w:rPr>
+                <w:rFonts w:ascii="Times New Roman" w:hAnsi="Times New Roman" w:cs="Times New Roman"/>
+                <w:b/>
+                <w:i/>
+              </w:rPr>
+              <w:t>Animacije</w:t>
+            </w:r>
+          </w:p>
+        </w:tc>
+        <w:tc>
+          <w:tcPr>
+            <w:tcW w:w="6912" w:type="dxa"/>
+            <w:vAlign w:val="center"/>
+          </w:tcPr>
+          <w:p>
+            <w:pPr>
+              <w:spacing w:after="120"/>
+              <w:jc w:val="both"/>
+              <w:rPr>
+                <w:rFonts w:ascii="Times New Roman" w:hAnsi="Times New Roman" w:cs="Times New Roman"/>
+              </w:rPr>
+            </w:pPr>
+            <w:r>
+              <w:rPr>
+                <w:rFonts w:ascii="Times New Roman" w:hAnsi="Times New Roman" w:cs="Times New Roman"/>
+                <w:b/>
+                <w:i/>
+              </w:rPr>
+              <w:t>Šta?</w:t>
+            </w:r>
+            <w:r>
+              <w:rPr>
+                <w:rFonts w:ascii="Times New Roman" w:hAnsi="Times New Roman" w:cs="Times New Roman"/>
+              </w:rPr>
+              <w:t xml:space="preserve"> – U aplikaciji za učenje japanskog jezika </w:t>
+            </w:r>
+            <w:r>
+              <w:rPr>
+                <w:rFonts w:ascii="Times New Roman" w:hAnsi="Times New Roman" w:cs="Times New Roman"/>
+              </w:rPr>
+              <w:t>je veoma bitno ilustrativno prikazati neke stvari, a to se posebno odnosi na pravilno crtanje poteza pojedinih slova što je jako bitno u japanskoj kulturi. Da bi se to predstavilo na što ljepši način, korištene su animacije u .gif formatu. Te animacije su univerzalne za sve aplikacije i mogu se prenositi, a rezolucija im je fiksirana okvriom kontrole tako da su izbjegnuti osnovni problemi sa ovim stvarima. U slikama ispod je prikazana upotreba animacija.</w:t>
+            </w:r>
+          </w:p>
+          <w:p>
+            <w:pPr>
+              <w:spacing w:after="120"/>
+              <w:jc w:val="center"/>
+              <w:rPr>
+                <w:rFonts w:ascii="Times New Roman" w:hAnsi="Times New Roman" w:cs="Times New Roman"/>
+              </w:rPr>
+            </w:pPr>
+            <w:r>
+              <w:rPr>
+                <w:rFonts w:ascii="Times New Roman" w:hAnsi="Times New Roman" w:cs="Times New Roman"/>
+                <w:noProof/>
+              </w:rPr>
+              <w:drawing>
+                <wp:inline distT="0" distB="0" distL="0" distR="0">
+                  <wp:extent cx="1343025" cy="2061015"/>
+                  <wp:effectExtent l="19050" t="0" r="9525" b="0"/>
+                  <wp:docPr id="44" name="Picture 30"/>
+                  <wp:cNvGraphicFramePr>
+                    <a:graphicFrameLocks xmlns:a="http://schemas.openxmlformats.org/drawingml/2006/main" noChangeAspect="1"/>
+                  </wp:cNvGraphicFramePr>
+                  <a:graphic xmlns:a="http://schemas.openxmlformats.org/drawingml/2006/main">
+                    <a:graphicData uri="http://schemas.openxmlformats.org/drawingml/2006/picture">
+                      <pic:pic xmlns:pic="http://schemas.openxmlformats.org/drawingml/2006/picture">
+                        <pic:nvPicPr>
+                          <pic:cNvPr id="0" name="Picture 30"/>
+                          <pic:cNvPicPr>
+                            <a:picLocks noChangeAspect="1" noChangeArrowheads="1"/>
+                          </pic:cNvPicPr>
+                        </pic:nvPicPr>
+                        <pic:blipFill>
+                          <a:blip r:embed="rId51" cstate="print"/>
+                          <a:srcRect/>
+                          <a:stretch>
+                            <a:fillRect/>
+                          </a:stretch>
+                        </pic:blipFill>
+                        <pic:spPr bwMode="auto">
+                          <a:xfrm>
+                            <a:off x="0" y="0"/>
+                            <a:ext cx="1344976" cy="2064009"/>
+                          </a:xfrm>
+                          <a:prstGeom prst="rect">
+                            <a:avLst/>
+                          </a:prstGeom>
+                          <a:noFill/>
+                          <a:ln w="9525">
+                            <a:noFill/>
+                            <a:miter lim="800000"/>
+                            <a:headEnd/>
+                            <a:tailEnd/>
+                          </a:ln>
+                        </pic:spPr>
+                      </pic:pic>
+                    </a:graphicData>
+                  </a:graphic>
+                </wp:inline>
+              </w:drawing>
+            </w:r>
+            <w:r>
+              <w:rPr>
+                <w:rFonts w:ascii="Times New Roman" w:hAnsi="Times New Roman" w:cs="Times New Roman"/>
+                <w:noProof/>
+              </w:rPr>
+              <w:drawing>
+                <wp:inline distT="0" distB="0" distL="0" distR="0">
+                  <wp:extent cx="1340136" cy="2056582"/>
+                  <wp:effectExtent l="19050" t="0" r="0" b="0"/>
+                  <wp:docPr id="46" name="Picture 33"/>
+                  <wp:cNvGraphicFramePr>
+                    <a:graphicFrameLocks xmlns:a="http://schemas.openxmlformats.org/drawingml/2006/main" noChangeAspect="1"/>
+                  </wp:cNvGraphicFramePr>
+                  <a:graphic xmlns:a="http://schemas.openxmlformats.org/drawingml/2006/main">
+                    <a:graphicData uri="http://schemas.openxmlformats.org/drawingml/2006/picture">
+                      <pic:pic xmlns:pic="http://schemas.openxmlformats.org/drawingml/2006/picture">
+                        <pic:nvPicPr>
+                          <pic:cNvPr id="0" name="Picture 33"/>
+                          <pic:cNvPicPr>
+                            <a:picLocks noChangeAspect="1" noChangeArrowheads="1"/>
+                          </pic:cNvPicPr>
+                        </pic:nvPicPr>
+                        <pic:blipFill>
+                          <a:blip r:embed="rId52" cstate="print"/>
+                          <a:srcRect/>
+                          <a:stretch>
+                            <a:fillRect/>
+                          </a:stretch>
+                        </pic:blipFill>
+                        <pic:spPr bwMode="auto">
+                          <a:xfrm>
+                            <a:off x="0" y="0"/>
+                            <a:ext cx="1347954" cy="2068579"/>
+                          </a:xfrm>
+                          <a:prstGeom prst="rect">
+                            <a:avLst/>
+                          </a:prstGeom>
+                          <a:noFill/>
+                          <a:ln w="9525">
+                            <a:noFill/>
+                            <a:miter lim="800000"/>
+                            <a:headEnd/>
+                            <a:tailEnd/>
+                          </a:ln>
+                        </pic:spPr>
+                      </pic:pic>
+                    </a:graphicData>
+                  </a:graphic>
+                </wp:inline>
+              </w:drawing>
+            </w:r>
+            <w:r>
+              <w:rPr>
+                <w:rFonts w:ascii="Times New Roman" w:hAnsi="Times New Roman" w:cs="Times New Roman"/>
+                <w:noProof/>
+              </w:rPr>
+              <w:drawing>
+                <wp:inline distT="0" distB="0" distL="0" distR="0">
+                  <wp:extent cx="1340670" cy="2057400"/>
+                  <wp:effectExtent l="19050" t="0" r="0" b="0"/>
+                  <wp:docPr id="47" name="Picture 36"/>
+                  <wp:cNvGraphicFramePr>
+                    <a:graphicFrameLocks xmlns:a="http://schemas.openxmlformats.org/drawingml/2006/main" noChangeAspect="1"/>
+                  </wp:cNvGraphicFramePr>
+                  <a:graphic xmlns:a="http://schemas.openxmlformats.org/drawingml/2006/main">
+                    <a:graphicData uri="http://schemas.openxmlformats.org/drawingml/2006/picture">
+                      <pic:pic xmlns:pic="http://schemas.openxmlformats.org/drawingml/2006/picture">
+                        <pic:nvPicPr>
+                          <pic:cNvPr id="0" name="Picture 36"/>
+                          <pic:cNvPicPr>
+                            <a:picLocks noChangeAspect="1" noChangeArrowheads="1"/>
+                          </pic:cNvPicPr>
+                        </pic:nvPicPr>
+                        <pic:blipFill>
+                          <a:blip r:embed="rId53" cstate="print"/>
+                          <a:srcRect/>
+                          <a:stretch>
+                            <a:fillRect/>
+                          </a:stretch>
+                        </pic:blipFill>
+                        <pic:spPr bwMode="auto">
+                          <a:xfrm>
+                            <a:off x="0" y="0"/>
+                            <a:ext cx="1341090" cy="2058045"/>
+                          </a:xfrm>
+                          <a:prstGeom prst="rect">
+                            <a:avLst/>
+                          </a:prstGeom>
+                          <a:noFill/>
+                          <a:ln w="9525">
+                            <a:noFill/>
+                            <a:miter lim="800000"/>
+                            <a:headEnd/>
+                            <a:tailEnd/>
+                          </a:ln>
+                        </pic:spPr>
+                      </pic:pic>
+                    </a:graphicData>
+                  </a:graphic>
+                </wp:inline>
+              </w:drawing>
+            </w:r>
+          </w:p>
+        </w:tc>
+      </w:tr>
+      <w:tr>
+        <w:tc>
+          <w:tcPr>
+            <w:tcW w:w="2376" w:type="dxa"/>
+            <w:vMerge/>
+            <w:vAlign w:val="center"/>
+          </w:tcPr>
+          <w:p>
+            <w:pPr>
+              <w:jc w:val="both"/>
+              <w:rPr>
+                <w:rFonts w:ascii="Times New Roman" w:hAnsi="Times New Roman" w:cs="Times New Roman"/>
+              </w:rPr>
+            </w:pPr>
+          </w:p>
+        </w:tc>
+        <w:tc>
+          <w:tcPr>
+            <w:tcW w:w="6912" w:type="dxa"/>
+            <w:vAlign w:val="center"/>
+          </w:tcPr>
+          <w:p>
+            <w:pPr>
+              <w:spacing w:after="120"/>
+              <w:jc w:val="both"/>
+              <w:rPr>
+                <w:rFonts w:ascii="Times New Roman" w:hAnsi="Times New Roman" w:cs="Times New Roman"/>
+              </w:rPr>
+            </w:pPr>
+            <w:r>
+              <w:rPr>
+                <w:rFonts w:ascii="Times New Roman" w:hAnsi="Times New Roman" w:cs="Times New Roman"/>
+                <w:b/>
+                <w:i/>
+              </w:rPr>
+              <w:t>Zašto?</w:t>
+            </w:r>
+            <w:r>
+              <w:rPr>
+                <w:rFonts w:ascii="Times New Roman" w:hAnsi="Times New Roman" w:cs="Times New Roman"/>
+              </w:rPr>
+              <w:t xml:space="preserve"> –</w:t>
+            </w:r>
+            <w:r>
+              <w:rPr>
+                <w:rFonts w:ascii="Times New Roman" w:hAnsi="Times New Roman" w:cs="Times New Roman"/>
+              </w:rPr>
+              <w:t xml:space="preserve"> Zato što je nekada vrlo bitno koristiti multimedijalne elemente da bi se bolje prenijelo određeno gradivo</w:t>
+            </w:r>
+          </w:p>
+        </w:tc>
+      </w:tr>
+      <w:tr>
+        <w:tc>
+          <w:tcPr>
+            <w:tcW w:w="2376" w:type="dxa"/>
+            <w:vMerge/>
+            <w:vAlign w:val="center"/>
+          </w:tcPr>
+          <w:p>
+            <w:pPr>
+              <w:jc w:val="both"/>
+              <w:rPr>
+                <w:rFonts w:ascii="Times New Roman" w:hAnsi="Times New Roman" w:cs="Times New Roman"/>
+              </w:rPr>
+            </w:pPr>
+          </w:p>
+        </w:tc>
+        <w:tc>
+          <w:tcPr>
+            <w:tcW w:w="6912" w:type="dxa"/>
+            <w:vAlign w:val="center"/>
+          </w:tcPr>
+          <w:p>
+            <w:pPr>
+              <w:spacing w:after="120"/>
+              <w:jc w:val="both"/>
+              <w:rPr>
+                <w:rFonts w:ascii="Times New Roman" w:hAnsi="Times New Roman" w:cs="Times New Roman"/>
+              </w:rPr>
+            </w:pPr>
+            <w:r>
+              <w:rPr>
+                <w:rFonts w:ascii="Times New Roman" w:hAnsi="Times New Roman" w:cs="Times New Roman"/>
+                <w:b/>
+                <w:i/>
+              </w:rPr>
+              <w:t>Kada?</w:t>
+            </w:r>
+            <w:r>
+              <w:rPr>
+                <w:rFonts w:ascii="Times New Roman" w:hAnsi="Times New Roman" w:cs="Times New Roman"/>
+              </w:rPr>
+              <w:t xml:space="preserve"> –</w:t>
+            </w:r>
+            <w:r>
+              <w:rPr>
+                <w:rFonts w:ascii="Times New Roman" w:hAnsi="Times New Roman" w:cs="Times New Roman"/>
+              </w:rPr>
+              <w:t xml:space="preserve"> Kada je bitno pokazati određene pokrete, u ovom slučaju pokrete olovkom ili kistom kada se crtaju simboli.</w:t>
+            </w:r>
+          </w:p>
+        </w:tc>
+      </w:tr>
+    </w:tbl>
+    <w:p>
+      <w:pPr>
+        <w:spacing w:before="240" w:after="0"/>
+        <w:jc w:val="both"/>
+        <w:rPr>
+          <w:rFonts w:ascii="Times New Roman" w:hAnsi="Times New Roman" w:cs="Times New Roman"/>
+          <w:b/>
+          <w:i/>
+        </w:rPr>
+      </w:pPr>
+      <w:r>
+        <w:rPr>
+          <w:rFonts w:ascii="Times New Roman" w:hAnsi="Times New Roman" w:cs="Times New Roman"/>
+          <w:b/>
+          <w:i/>
+        </w:rPr>
+        <w:t xml:space="preserve">Navedite projektne uzorke koji bi se mogli primijeniti kod profesionalnog proizvoda bez ograničenja vremene izrade i drugih resursa kao kod studentskog rada. </w:t>
+      </w:r>
+    </w:p>
+    <w:p>
+      <w:pPr>
+        <w:spacing w:after="120"/>
+        <w:jc w:val="both"/>
+        <w:rPr>
+          <w:rFonts w:ascii="Times New Roman" w:hAnsi="Times New Roman" w:cs="Times New Roman"/>
+        </w:rPr>
+      </w:pPr>
+      <w:r>
+        <w:rPr>
+          <w:rFonts w:ascii="Times New Roman" w:hAnsi="Times New Roman" w:cs="Times New Roman"/>
+        </w:rPr>
+        <w:t>Asd</w:t>
+      </w:r>
+      <w:r>
+        <w:rPr>
+          <w:rFonts w:ascii="Times New Roman" w:hAnsi="Times New Roman" w:cs="Times New Roman"/>
+        </w:rPr>
+        <w:t xml:space="preserve">a </w:t>
       </w:r>
     </w:p>
     <w:p>
@@ -5848,168 +8855,6 @@
     </w:p>
     <w:p>
       <w:pPr>
-        <w:spacing w:after="0"/>
-        <w:jc w:val="both"/>
-        <w:rPr>
-          <w:rFonts w:ascii="Times New Roman" w:hAnsi="Times New Roman" w:cs="Times New Roman"/>
-        </w:rPr>
-      </w:pPr>
-    </w:p>
-    <w:p>
-      <w:pPr>
-        <w:spacing w:after="0"/>
-        <w:jc w:val="both"/>
-        <w:rPr>
-          <w:rFonts w:ascii="Times New Roman" w:hAnsi="Times New Roman" w:cs="Times New Roman"/>
-        </w:rPr>
-      </w:pPr>
-    </w:p>
-    <w:p>
-      <w:pPr>
-        <w:spacing w:after="0"/>
-        <w:jc w:val="both"/>
-        <w:rPr>
-          <w:rFonts w:ascii="Times New Roman" w:hAnsi="Times New Roman" w:cs="Times New Roman"/>
-        </w:rPr>
-      </w:pPr>
-    </w:p>
-    <w:p>
-      <w:pPr>
-        <w:spacing w:after="0"/>
-        <w:jc w:val="both"/>
-        <w:rPr>
-          <w:rFonts w:ascii="Times New Roman" w:hAnsi="Times New Roman" w:cs="Times New Roman"/>
-        </w:rPr>
-      </w:pPr>
-    </w:p>
-    <w:p>
-      <w:pPr>
-        <w:spacing w:after="0"/>
-        <w:jc w:val="both"/>
-        <w:rPr>
-          <w:rFonts w:ascii="Times New Roman" w:hAnsi="Times New Roman" w:cs="Times New Roman"/>
-        </w:rPr>
-      </w:pPr>
-    </w:p>
-    <w:p>
-      <w:pPr>
-        <w:spacing w:after="0"/>
-        <w:jc w:val="both"/>
-        <w:rPr>
-          <w:rFonts w:ascii="Times New Roman" w:hAnsi="Times New Roman" w:cs="Times New Roman"/>
-        </w:rPr>
-      </w:pPr>
-    </w:p>
-    <w:p>
-      <w:pPr>
-        <w:spacing w:after="0"/>
-        <w:jc w:val="both"/>
-        <w:rPr>
-          <w:rFonts w:ascii="Times New Roman" w:hAnsi="Times New Roman" w:cs="Times New Roman"/>
-        </w:rPr>
-      </w:pPr>
-    </w:p>
-    <w:p>
-      <w:pPr>
-        <w:spacing w:after="0"/>
-        <w:jc w:val="both"/>
-        <w:rPr>
-          <w:rFonts w:ascii="Times New Roman" w:hAnsi="Times New Roman" w:cs="Times New Roman"/>
-        </w:rPr>
-      </w:pPr>
-    </w:p>
-    <w:p>
-      <w:pPr>
-        <w:spacing w:after="0"/>
-        <w:jc w:val="both"/>
-        <w:rPr>
-          <w:rFonts w:ascii="Times New Roman" w:hAnsi="Times New Roman" w:cs="Times New Roman"/>
-        </w:rPr>
-      </w:pPr>
-    </w:p>
-    <w:p>
-      <w:pPr>
-        <w:spacing w:after="0"/>
-        <w:jc w:val="both"/>
-        <w:rPr>
-          <w:rFonts w:ascii="Times New Roman" w:hAnsi="Times New Roman" w:cs="Times New Roman"/>
-        </w:rPr>
-      </w:pPr>
-    </w:p>
-    <w:p>
-      <w:pPr>
-        <w:spacing w:after="0"/>
-        <w:jc w:val="both"/>
-        <w:rPr>
-          <w:rFonts w:ascii="Times New Roman" w:hAnsi="Times New Roman" w:cs="Times New Roman"/>
-        </w:rPr>
-      </w:pPr>
-    </w:p>
-    <w:p>
-      <w:pPr>
-        <w:spacing w:after="0"/>
-        <w:jc w:val="both"/>
-        <w:rPr>
-          <w:rFonts w:ascii="Times New Roman" w:hAnsi="Times New Roman" w:cs="Times New Roman"/>
-        </w:rPr>
-      </w:pPr>
-    </w:p>
-    <w:p>
-      <w:pPr>
-        <w:spacing w:after="0"/>
-        <w:jc w:val="both"/>
-        <w:rPr>
-          <w:rFonts w:ascii="Times New Roman" w:hAnsi="Times New Roman" w:cs="Times New Roman"/>
-        </w:rPr>
-      </w:pPr>
-    </w:p>
-    <w:p>
-      <w:pPr>
-        <w:spacing w:after="0"/>
-        <w:jc w:val="both"/>
-        <w:rPr>
-          <w:rFonts w:ascii="Times New Roman" w:hAnsi="Times New Roman" w:cs="Times New Roman"/>
-        </w:rPr>
-      </w:pPr>
-    </w:p>
-    <w:p>
-      <w:pPr>
-        <w:spacing w:after="0"/>
-        <w:jc w:val="both"/>
-        <w:rPr>
-          <w:rFonts w:ascii="Times New Roman" w:hAnsi="Times New Roman" w:cs="Times New Roman"/>
-        </w:rPr>
-      </w:pPr>
-    </w:p>
-    <w:p>
-      <w:pPr>
-        <w:spacing w:after="0"/>
-        <w:jc w:val="both"/>
-        <w:rPr>
-          <w:rFonts w:ascii="Times New Roman" w:hAnsi="Times New Roman" w:cs="Times New Roman"/>
-        </w:rPr>
-      </w:pPr>
-    </w:p>
-    <w:p>
-      <w:pPr>
-        <w:spacing w:after="0"/>
-        <w:jc w:val="both"/>
-        <w:rPr>
-          <w:rFonts w:ascii="Times New Roman" w:hAnsi="Times New Roman" w:cs="Times New Roman"/>
-        </w:rPr>
-      </w:pPr>
-    </w:p>
-    <w:p>
-      <w:pPr>
-        <w:spacing w:after="0"/>
-        <w:jc w:val="both"/>
-        <w:rPr>
-          <w:rFonts w:ascii="Times New Roman" w:hAnsi="Times New Roman" w:cs="Times New Roman"/>
-        </w:rPr>
-      </w:pPr>
-    </w:p>
-    <w:p>
-      <w:pPr>
         <w:spacing w:after="60"/>
         <w:jc w:val="both"/>
         <w:rPr>
@@ -6082,7 +8927,7 @@
         </w:rPr>
         <w:t>(</w:t>
       </w:r>
-      <w:hyperlink r:id="rId36" w:history="1">
+      <w:hyperlink r:id="rId54" w:history="1">
         <w:r>
           <w:rPr>
             <w:rStyle w:val="Hyperlink"/>
@@ -6230,7 +9075,6 @@
       <w:r>
         <w:rPr>
           <w:noProof/>
-          <w:lang w:val="en-US"/>
         </w:rPr>
         <w:drawing>
           <wp:inline distT="0" distB="0" distL="0" distR="0">
@@ -6250,7 +9094,7 @@
                     </pic:cNvPicPr>
                   </pic:nvPicPr>
                   <pic:blipFill>
-                    <a:blip r:embed="rId37" cstate="print"/>
+                    <a:blip r:embed="rId55" cstate="print"/>
                     <a:srcRect/>
                     <a:stretch>
                       <a:fillRect/>
@@ -6492,8 +9336,8 @@
 </file>
 
 <file path=word/numbering.xml><?xml version="1.0" encoding="utf-8"?>
-<w:numbering xmlns:wpc="http://schemas.microsoft.com/office/word/2010/wordprocessingCanvas" xmlns:mc="http://schemas.openxmlformats.org/markup-compatibility/2006" xmlns:o="urn:schemas-microsoft-com:office:office" xmlns:r="http://schemas.openxmlformats.org/officeDocument/2006/relationships" xmlns:m="http://schemas.openxmlformats.org/officeDocument/2006/math" xmlns:v="urn:schemas-microsoft-com:vml" xmlns:wp14="http://schemas.microsoft.com/office/word/2010/wordprocessingDrawing" xmlns:wp="http://schemas.openxmlformats.org/drawingml/2006/wordprocessingDrawing" xmlns:w10="urn:schemas-microsoft-com:office:word" xmlns:w="http://schemas.openxmlformats.org/wordprocessingml/2006/main" xmlns:w14="http://schemas.microsoft.com/office/word/2010/wordml" xmlns:w15="http://schemas.microsoft.com/office/word/2012/wordml" xmlns:wpg="http://schemas.microsoft.com/office/word/2010/wordprocessingGroup" xmlns:wpi="http://schemas.microsoft.com/office/word/2010/wordprocessingInk" xmlns:wne="http://schemas.microsoft.com/office/word/2006/wordml" xmlns:wps="http://schemas.microsoft.com/office/word/2010/wordprocessingShape" mc:Ignorable="w14 w15 wp14">
-  <w:abstractNum w:abstractNumId="0" w15:restartNumberingAfterBreak="0">
+<w:numbering xmlns:ve="http://schemas.openxmlformats.org/markup-compatibility/2006" xmlns:o="urn:schemas-microsoft-com:office:office" xmlns:r="http://schemas.openxmlformats.org/officeDocument/2006/relationships" xmlns:m="http://schemas.openxmlformats.org/officeDocument/2006/math" xmlns:v="urn:schemas-microsoft-com:vml" xmlns:wp="http://schemas.openxmlformats.org/drawingml/2006/wordprocessingDrawing" xmlns:w10="urn:schemas-microsoft-com:office:word" xmlns:w="http://schemas.openxmlformats.org/wordprocessingml/2006/main" xmlns:wne="http://schemas.microsoft.com/office/word/2006/wordml">
+  <w:abstractNum w:abstractNumId="0">
     <w:nsid w:val="05924F71"/>
     <w:multiLevelType w:val="hybridMultilevel"/>
     <w:tmpl w:val="EB6878E8"/>
@@ -6606,7 +9450,7 @@
       </w:rPr>
     </w:lvl>
   </w:abstractNum>
-  <w:abstractNum w:abstractNumId="1" w15:restartNumberingAfterBreak="0">
+  <w:abstractNum w:abstractNumId="1">
     <w:nsid w:val="1CFF1592"/>
     <w:multiLevelType w:val="hybridMultilevel"/>
     <w:tmpl w:val="87CE937C"/>
@@ -6719,7 +9563,7 @@
       </w:rPr>
     </w:lvl>
   </w:abstractNum>
-  <w:abstractNum w:abstractNumId="2" w15:restartNumberingAfterBreak="0">
+  <w:abstractNum w:abstractNumId="2">
     <w:nsid w:val="1E776134"/>
     <w:multiLevelType w:val="hybridMultilevel"/>
     <w:tmpl w:val="333A8982"/>
@@ -6832,7 +9676,7 @@
       </w:rPr>
     </w:lvl>
   </w:abstractNum>
-  <w:abstractNum w:abstractNumId="3" w15:restartNumberingAfterBreak="0">
+  <w:abstractNum w:abstractNumId="3">
     <w:nsid w:val="22401E2C"/>
     <w:multiLevelType w:val="hybridMultilevel"/>
     <w:tmpl w:val="6BD8D432"/>
@@ -6945,7 +9789,7 @@
       </w:rPr>
     </w:lvl>
   </w:abstractNum>
-  <w:abstractNum w:abstractNumId="4" w15:restartNumberingAfterBreak="0">
+  <w:abstractNum w:abstractNumId="4">
     <w:nsid w:val="2DB363D1"/>
     <w:multiLevelType w:val="hybridMultilevel"/>
     <w:tmpl w:val="3BCEDCCE"/>
@@ -7058,7 +9902,7 @@
       </w:rPr>
     </w:lvl>
   </w:abstractNum>
-  <w:abstractNum w:abstractNumId="5" w15:restartNumberingAfterBreak="0">
+  <w:abstractNum w:abstractNumId="5">
     <w:nsid w:val="2DEE4D96"/>
     <w:multiLevelType w:val="hybridMultilevel"/>
     <w:tmpl w:val="7B841950"/>
@@ -7171,7 +10015,7 @@
       </w:rPr>
     </w:lvl>
   </w:abstractNum>
-  <w:abstractNum w:abstractNumId="6" w15:restartNumberingAfterBreak="0">
+  <w:abstractNum w:abstractNumId="6">
     <w:nsid w:val="36C31069"/>
     <w:multiLevelType w:val="hybridMultilevel"/>
     <w:tmpl w:val="1BA846A4"/>
@@ -7284,7 +10128,7 @@
       </w:rPr>
     </w:lvl>
   </w:abstractNum>
-  <w:abstractNum w:abstractNumId="7" w15:restartNumberingAfterBreak="0">
+  <w:abstractNum w:abstractNumId="7">
     <w:nsid w:val="405A1148"/>
     <w:multiLevelType w:val="hybridMultilevel"/>
     <w:tmpl w:val="427028EC"/>
@@ -7397,7 +10241,7 @@
       </w:rPr>
     </w:lvl>
   </w:abstractNum>
-  <w:abstractNum w:abstractNumId="8" w15:restartNumberingAfterBreak="0">
+  <w:abstractNum w:abstractNumId="8">
     <w:nsid w:val="464335F8"/>
     <w:multiLevelType w:val="hybridMultilevel"/>
     <w:tmpl w:val="6016B118"/>
@@ -7486,7 +10330,7 @@
       </w:pPr>
     </w:lvl>
   </w:abstractNum>
-  <w:abstractNum w:abstractNumId="9" w15:restartNumberingAfterBreak="0">
+  <w:abstractNum w:abstractNumId="9">
     <w:nsid w:val="4E444935"/>
     <w:multiLevelType w:val="hybridMultilevel"/>
     <w:tmpl w:val="5C5EE906"/>
@@ -7599,7 +10443,7 @@
       </w:rPr>
     </w:lvl>
   </w:abstractNum>
-  <w:abstractNum w:abstractNumId="10" w15:restartNumberingAfterBreak="0">
+  <w:abstractNum w:abstractNumId="10">
     <w:nsid w:val="4FB34C15"/>
     <w:multiLevelType w:val="hybridMultilevel"/>
     <w:tmpl w:val="F7806AF8"/>
@@ -7712,7 +10556,7 @@
       </w:rPr>
     </w:lvl>
   </w:abstractNum>
-  <w:abstractNum w:abstractNumId="11" w15:restartNumberingAfterBreak="0">
+  <w:abstractNum w:abstractNumId="11">
     <w:nsid w:val="67057016"/>
     <w:multiLevelType w:val="hybridMultilevel"/>
     <w:tmpl w:val="7B2CEC0A"/>
@@ -7825,7 +10669,7 @@
       </w:rPr>
     </w:lvl>
   </w:abstractNum>
-  <w:abstractNum w:abstractNumId="12" w15:restartNumberingAfterBreak="0">
+  <w:abstractNum w:abstractNumId="12">
     <w:nsid w:val="6872385C"/>
     <w:multiLevelType w:val="hybridMultilevel"/>
     <w:tmpl w:val="ABC66014"/>
@@ -7938,7 +10782,7 @@
       </w:rPr>
     </w:lvl>
   </w:abstractNum>
-  <w:abstractNum w:abstractNumId="13" w15:restartNumberingAfterBreak="0">
+  <w:abstractNum w:abstractNumId="13">
     <w:nsid w:val="6C4031C8"/>
     <w:multiLevelType w:val="hybridMultilevel"/>
     <w:tmpl w:val="A426DA10"/>
@@ -8051,7 +10895,7 @@
       </w:rPr>
     </w:lvl>
   </w:abstractNum>
-  <w:abstractNum w:abstractNumId="14" w15:restartNumberingAfterBreak="0">
+  <w:abstractNum w:abstractNumId="14">
     <w:nsid w:val="6FAE2365"/>
     <w:multiLevelType w:val="hybridMultilevel"/>
     <w:tmpl w:val="08CE1C82"/>
@@ -8164,7 +11008,7 @@
       </w:rPr>
     </w:lvl>
   </w:abstractNum>
-  <w:abstractNum w:abstractNumId="15" w15:restartNumberingAfterBreak="0">
+  <w:abstractNum w:abstractNumId="15">
     <w:nsid w:val="6FD34594"/>
     <w:multiLevelType w:val="hybridMultilevel"/>
     <w:tmpl w:val="B8BEEA3C"/>
@@ -8277,7 +11121,7 @@
       </w:rPr>
     </w:lvl>
   </w:abstractNum>
-  <w:abstractNum w:abstractNumId="16" w15:restartNumberingAfterBreak="0">
+  <w:abstractNum w:abstractNumId="16">
     <w:nsid w:val="70C57C48"/>
     <w:multiLevelType w:val="hybridMultilevel"/>
     <w:tmpl w:val="6C78D3DC"/>
@@ -8390,7 +11234,7 @@
       </w:rPr>
     </w:lvl>
   </w:abstractNum>
-  <w:abstractNum w:abstractNumId="17" w15:restartNumberingAfterBreak="0">
+  <w:abstractNum w:abstractNumId="17">
     <w:nsid w:val="72590FCC"/>
     <w:multiLevelType w:val="hybridMultilevel"/>
     <w:tmpl w:val="591052DA"/>
@@ -8503,7 +11347,7 @@
       </w:rPr>
     </w:lvl>
   </w:abstractNum>
-  <w:abstractNum w:abstractNumId="18" w15:restartNumberingAfterBreak="0">
+  <w:abstractNum w:abstractNumId="18">
     <w:nsid w:val="728C2637"/>
     <w:multiLevelType w:val="hybridMultilevel"/>
     <w:tmpl w:val="75CC8B1E"/>
@@ -8616,7 +11460,7 @@
       </w:rPr>
     </w:lvl>
   </w:abstractNum>
-  <w:abstractNum w:abstractNumId="19" w15:restartNumberingAfterBreak="0">
+  <w:abstractNum w:abstractNumId="19">
     <w:nsid w:val="73677D1B"/>
     <w:multiLevelType w:val="hybridMultilevel"/>
     <w:tmpl w:val="A448C718"/>
@@ -8729,7 +11573,120 @@
       </w:rPr>
     </w:lvl>
   </w:abstractNum>
-  <w:abstractNum w:abstractNumId="20" w15:restartNumberingAfterBreak="0">
+  <w:abstractNum w:abstractNumId="20">
+    <w:nsid w:val="799050C4"/>
+    <w:multiLevelType w:val="hybridMultilevel"/>
+    <w:tmpl w:val="76FC2EAC"/>
+    <w:lvl w:ilvl="0" w:tplc="141A0005">
+      <w:start w:val="1"/>
+      <w:numFmt w:val="bullet"/>
+      <w:lvlText w:val=""/>
+      <w:lvlJc w:val="left"/>
+      <w:pPr>
+        <w:ind w:left="720" w:hanging="360"/>
+      </w:pPr>
+      <w:rPr>
+        <w:rFonts w:ascii="Wingdings" w:hAnsi="Wingdings" w:hint="default"/>
+      </w:rPr>
+    </w:lvl>
+    <w:lvl w:ilvl="1" w:tplc="141A0003" w:tentative="1">
+      <w:start w:val="1"/>
+      <w:numFmt w:val="bullet"/>
+      <w:lvlText w:val="o"/>
+      <w:lvlJc w:val="left"/>
+      <w:pPr>
+        <w:ind w:left="1440" w:hanging="360"/>
+      </w:pPr>
+      <w:rPr>
+        <w:rFonts w:ascii="Courier New" w:hAnsi="Courier New" w:cs="Courier New" w:hint="default"/>
+      </w:rPr>
+    </w:lvl>
+    <w:lvl w:ilvl="2" w:tplc="141A0005" w:tentative="1">
+      <w:start w:val="1"/>
+      <w:numFmt w:val="bullet"/>
+      <w:lvlText w:val=""/>
+      <w:lvlJc w:val="left"/>
+      <w:pPr>
+        <w:ind w:left="2160" w:hanging="360"/>
+      </w:pPr>
+      <w:rPr>
+        <w:rFonts w:ascii="Wingdings" w:hAnsi="Wingdings" w:hint="default"/>
+      </w:rPr>
+    </w:lvl>
+    <w:lvl w:ilvl="3" w:tplc="141A0001" w:tentative="1">
+      <w:start w:val="1"/>
+      <w:numFmt w:val="bullet"/>
+      <w:lvlText w:val=""/>
+      <w:lvlJc w:val="left"/>
+      <w:pPr>
+        <w:ind w:left="2880" w:hanging="360"/>
+      </w:pPr>
+      <w:rPr>
+        <w:rFonts w:ascii="Symbol" w:hAnsi="Symbol" w:hint="default"/>
+      </w:rPr>
+    </w:lvl>
+    <w:lvl w:ilvl="4" w:tplc="141A0003" w:tentative="1">
+      <w:start w:val="1"/>
+      <w:numFmt w:val="bullet"/>
+      <w:lvlText w:val="o"/>
+      <w:lvlJc w:val="left"/>
+      <w:pPr>
+        <w:ind w:left="3600" w:hanging="360"/>
+      </w:pPr>
+      <w:rPr>
+        <w:rFonts w:ascii="Courier New" w:hAnsi="Courier New" w:cs="Courier New" w:hint="default"/>
+      </w:rPr>
+    </w:lvl>
+    <w:lvl w:ilvl="5" w:tplc="141A0005" w:tentative="1">
+      <w:start w:val="1"/>
+      <w:numFmt w:val="bullet"/>
+      <w:lvlText w:val=""/>
+      <w:lvlJc w:val="left"/>
+      <w:pPr>
+        <w:ind w:left="4320" w:hanging="360"/>
+      </w:pPr>
+      <w:rPr>
+        <w:rFonts w:ascii="Wingdings" w:hAnsi="Wingdings" w:hint="default"/>
+      </w:rPr>
+    </w:lvl>
+    <w:lvl w:ilvl="6" w:tplc="141A0001" w:tentative="1">
+      <w:start w:val="1"/>
+      <w:numFmt w:val="bullet"/>
+      <w:lvlText w:val=""/>
+      <w:lvlJc w:val="left"/>
+      <w:pPr>
+        <w:ind w:left="5040" w:hanging="360"/>
+      </w:pPr>
+      <w:rPr>
+        <w:rFonts w:ascii="Symbol" w:hAnsi="Symbol" w:hint="default"/>
+      </w:rPr>
+    </w:lvl>
+    <w:lvl w:ilvl="7" w:tplc="141A0003" w:tentative="1">
+      <w:start w:val="1"/>
+      <w:numFmt w:val="bullet"/>
+      <w:lvlText w:val="o"/>
+      <w:lvlJc w:val="left"/>
+      <w:pPr>
+        <w:ind w:left="5760" w:hanging="360"/>
+      </w:pPr>
+      <w:rPr>
+        <w:rFonts w:ascii="Courier New" w:hAnsi="Courier New" w:cs="Courier New" w:hint="default"/>
+      </w:rPr>
+    </w:lvl>
+    <w:lvl w:ilvl="8" w:tplc="141A0005" w:tentative="1">
+      <w:start w:val="1"/>
+      <w:numFmt w:val="bullet"/>
+      <w:lvlText w:val=""/>
+      <w:lvlJc w:val="left"/>
+      <w:pPr>
+        <w:ind w:left="6480" w:hanging="360"/>
+      </w:pPr>
+      <w:rPr>
+        <w:rFonts w:ascii="Wingdings" w:hAnsi="Wingdings" w:hint="default"/>
+      </w:rPr>
+    </w:lvl>
+  </w:abstractNum>
+  <w:abstractNum w:abstractNumId="21">
     <w:nsid w:val="7E10743A"/>
     <w:multiLevelType w:val="hybridMultilevel"/>
     <w:tmpl w:val="C26A0B7A"/>
@@ -8849,7 +11806,7 @@
     <w:abstractNumId w:val="0"/>
   </w:num>
   <w:num w:numId="3">
-    <w:abstractNumId w:val="20"/>
+    <w:abstractNumId w:val="21"/>
   </w:num>
   <w:num w:numId="4">
     <w:abstractNumId w:val="10"/>
@@ -8905,11 +11862,14 @@
   <w:num w:numId="21">
     <w:abstractNumId w:val="18"/>
   </w:num>
+  <w:num w:numId="22">
+    <w:abstractNumId w:val="20"/>
+  </w:num>
 </w:numbering>
 </file>
 
 <file path=word/styles.xml><?xml version="1.0" encoding="utf-8"?>
-<w:styles xmlns:mc="http://schemas.openxmlformats.org/markup-compatibility/2006" xmlns:r="http://schemas.openxmlformats.org/officeDocument/2006/relationships" xmlns:w="http://schemas.openxmlformats.org/wordprocessingml/2006/main" xmlns:w14="http://schemas.microsoft.com/office/word/2010/wordml" xmlns:w15="http://schemas.microsoft.com/office/word/2012/wordml" mc:Ignorable="w14 w15">
+<w:styles xmlns:r="http://schemas.openxmlformats.org/officeDocument/2006/relationships" xmlns:w="http://schemas.openxmlformats.org/wordprocessingml/2006/main">
   <w:docDefaults>
     <w:rPrDefault>
       <w:rPr>
@@ -8925,378 +11885,144 @@
       </w:pPr>
     </w:pPrDefault>
   </w:docDefaults>
-  <w:latentStyles w:defLockedState="0" w:defUIPriority="99" w:defSemiHidden="0" w:defUnhideWhenUsed="0" w:defQFormat="0" w:count="371">
-    <w:lsdException w:name="Normal" w:uiPriority="0" w:qFormat="1"/>
-    <w:lsdException w:name="heading 1" w:uiPriority="9" w:qFormat="1"/>
-    <w:lsdException w:name="heading 2" w:semiHidden="1" w:uiPriority="9" w:unhideWhenUsed="1" w:qFormat="1"/>
-    <w:lsdException w:name="heading 3" w:semiHidden="1" w:uiPriority="9" w:unhideWhenUsed="1" w:qFormat="1"/>
-    <w:lsdException w:name="heading 4" w:semiHidden="1" w:uiPriority="9" w:unhideWhenUsed="1" w:qFormat="1"/>
-    <w:lsdException w:name="heading 5" w:semiHidden="1" w:uiPriority="9" w:unhideWhenUsed="1" w:qFormat="1"/>
-    <w:lsdException w:name="heading 6" w:semiHidden="1" w:uiPriority="9" w:unhideWhenUsed="1" w:qFormat="1"/>
-    <w:lsdException w:name="heading 7" w:semiHidden="1" w:uiPriority="9" w:unhideWhenUsed="1" w:qFormat="1"/>
-    <w:lsdException w:name="heading 8" w:semiHidden="1" w:uiPriority="9" w:unhideWhenUsed="1" w:qFormat="1"/>
-    <w:lsdException w:name="heading 9" w:semiHidden="1" w:uiPriority="9" w:unhideWhenUsed="1" w:qFormat="1"/>
-    <w:lsdException w:name="index 1" w:semiHidden="1" w:unhideWhenUsed="1"/>
-    <w:lsdException w:name="index 2" w:semiHidden="1" w:unhideWhenUsed="1"/>
-    <w:lsdException w:name="index 3" w:semiHidden="1" w:unhideWhenUsed="1"/>
-    <w:lsdException w:name="index 4" w:semiHidden="1" w:unhideWhenUsed="1"/>
-    <w:lsdException w:name="index 5" w:semiHidden="1" w:unhideWhenUsed="1"/>
-    <w:lsdException w:name="index 6" w:semiHidden="1" w:unhideWhenUsed="1"/>
-    <w:lsdException w:name="index 7" w:semiHidden="1" w:unhideWhenUsed="1"/>
-    <w:lsdException w:name="index 8" w:semiHidden="1" w:unhideWhenUsed="1"/>
-    <w:lsdException w:name="index 9" w:semiHidden="1" w:unhideWhenUsed="1"/>
-    <w:lsdException w:name="toc 1" w:semiHidden="1" w:uiPriority="39" w:unhideWhenUsed="1"/>
-    <w:lsdException w:name="toc 2" w:semiHidden="1" w:uiPriority="39" w:unhideWhenUsed="1"/>
-    <w:lsdException w:name="toc 3" w:semiHidden="1" w:uiPriority="39" w:unhideWhenUsed="1"/>
-    <w:lsdException w:name="toc 4" w:semiHidden="1" w:uiPriority="39" w:unhideWhenUsed="1"/>
-    <w:lsdException w:name="toc 5" w:semiHidden="1" w:uiPriority="39" w:unhideWhenUsed="1"/>
-    <w:lsdException w:name="toc 6" w:semiHidden="1" w:uiPriority="39" w:unhideWhenUsed="1"/>
-    <w:lsdException w:name="toc 7" w:semiHidden="1" w:uiPriority="39" w:unhideWhenUsed="1"/>
-    <w:lsdException w:name="toc 8" w:semiHidden="1" w:uiPriority="39" w:unhideWhenUsed="1"/>
-    <w:lsdException w:name="toc 9" w:semiHidden="1" w:uiPriority="39" w:unhideWhenUsed="1"/>
-    <w:lsdException w:name="Normal Indent" w:semiHidden="1" w:unhideWhenUsed="1"/>
-    <w:lsdException w:name="footnote text" w:semiHidden="1" w:unhideWhenUsed="1"/>
-    <w:lsdException w:name="annotation text" w:semiHidden="1" w:unhideWhenUsed="1"/>
-    <w:lsdException w:name="header" w:semiHidden="1" w:unhideWhenUsed="1"/>
-    <w:lsdException w:name="footer" w:semiHidden="1" w:unhideWhenUsed="1"/>
-    <w:lsdException w:name="index heading" w:semiHidden="1" w:unhideWhenUsed="1"/>
-    <w:lsdException w:name="caption" w:semiHidden="1" w:uiPriority="35" w:unhideWhenUsed="1" w:qFormat="1"/>
-    <w:lsdException w:name="table of figures" w:semiHidden="1" w:unhideWhenUsed="1"/>
-    <w:lsdException w:name="envelope address" w:semiHidden="1" w:unhideWhenUsed="1"/>
-    <w:lsdException w:name="envelope return" w:semiHidden="1" w:unhideWhenUsed="1"/>
-    <w:lsdException w:name="footnote reference" w:semiHidden="1" w:unhideWhenUsed="1"/>
-    <w:lsdException w:name="annotation reference" w:semiHidden="1" w:unhideWhenUsed="1"/>
-    <w:lsdException w:name="line number" w:semiHidden="1" w:unhideWhenUsed="1"/>
-    <w:lsdException w:name="page number" w:semiHidden="1" w:unhideWhenUsed="1"/>
-    <w:lsdException w:name="endnote reference" w:semiHidden="1" w:unhideWhenUsed="1"/>
-    <w:lsdException w:name="endnote text" w:semiHidden="1" w:unhideWhenUsed="1"/>
-    <w:lsdException w:name="table of authorities" w:semiHidden="1" w:unhideWhenUsed="1"/>
-    <w:lsdException w:name="macro" w:semiHidden="1" w:unhideWhenUsed="1"/>
-    <w:lsdException w:name="toa heading" w:semiHidden="1" w:unhideWhenUsed="1"/>
-    <w:lsdException w:name="List" w:semiHidden="1" w:unhideWhenUsed="1"/>
-    <w:lsdException w:name="List Bullet" w:semiHidden="1" w:unhideWhenUsed="1"/>
-    <w:lsdException w:name="List Number" w:semiHidden="1" w:unhideWhenUsed="1"/>
-    <w:lsdException w:name="List 2" w:semiHidden="1" w:unhideWhenUsed="1"/>
-    <w:lsdException w:name="List 3" w:semiHidden="1" w:unhideWhenUsed="1"/>
-    <w:lsdException w:name="List 4" w:semiHidden="1" w:unhideWhenUsed="1"/>
-    <w:lsdException w:name="List 5" w:semiHidden="1" w:unhideWhenUsed="1"/>
-    <w:lsdException w:name="List Bullet 2" w:semiHidden="1" w:unhideWhenUsed="1"/>
-    <w:lsdException w:name="List Bullet 3" w:semiHidden="1" w:unhideWhenUsed="1"/>
-    <w:lsdException w:name="List Bullet 4" w:semiHidden="1" w:unhideWhenUsed="1"/>
-    <w:lsdException w:name="List Bullet 5" w:semiHidden="1" w:unhideWhenUsed="1"/>
-    <w:lsdException w:name="List Number 2" w:semiHidden="1" w:unhideWhenUsed="1"/>
-    <w:lsdException w:name="List Number 3" w:semiHidden="1" w:unhideWhenUsed="1"/>
-    <w:lsdException w:name="List Number 4" w:semiHidden="1" w:unhideWhenUsed="1"/>
-    <w:lsdException w:name="List Number 5" w:semiHidden="1" w:unhideWhenUsed="1"/>
-    <w:lsdException w:name="Title" w:uiPriority="10" w:qFormat="1"/>
-    <w:lsdException w:name="Closing" w:semiHidden="1" w:unhideWhenUsed="1"/>
-    <w:lsdException w:name="Signature" w:semiHidden="1" w:unhideWhenUsed="1"/>
-    <w:lsdException w:name="Default Paragraph Font" w:semiHidden="1" w:uiPriority="1" w:unhideWhenUsed="1"/>
-    <w:lsdException w:name="Body Text" w:semiHidden="1" w:unhideWhenUsed="1"/>
-    <w:lsdException w:name="Body Text Indent" w:semiHidden="1" w:unhideWhenUsed="1"/>
-    <w:lsdException w:name="List Continue" w:semiHidden="1" w:unhideWhenUsed="1"/>
-    <w:lsdException w:name="List Continue 2" w:semiHidden="1" w:unhideWhenUsed="1"/>
-    <w:lsdException w:name="List Continue 3" w:semiHidden="1" w:unhideWhenUsed="1"/>
-    <w:lsdException w:name="List Continue 4" w:semiHidden="1" w:unhideWhenUsed="1"/>
-    <w:lsdException w:name="List Continue 5" w:semiHidden="1" w:unhideWhenUsed="1"/>
-    <w:lsdException w:name="Message Header" w:semiHidden="1" w:unhideWhenUsed="1"/>
-    <w:lsdException w:name="Subtitle" w:uiPriority="11" w:qFormat="1"/>
-    <w:lsdException w:name="Salutation" w:semiHidden="1" w:unhideWhenUsed="1"/>
-    <w:lsdException w:name="Date" w:semiHidden="1" w:unhideWhenUsed="1"/>
-    <w:lsdException w:name="Body Text First Indent" w:semiHidden="1" w:unhideWhenUsed="1"/>
-    <w:lsdException w:name="Body Text First Indent 2" w:semiHidden="1" w:unhideWhenUsed="1"/>
-    <w:lsdException w:name="Note Heading" w:semiHidden="1" w:unhideWhenUsed="1"/>
-    <w:lsdException w:name="Body Text 2" w:semiHidden="1" w:unhideWhenUsed="1"/>
-    <w:lsdException w:name="Body Text 3" w:semiHidden="1" w:unhideWhenUsed="1"/>
-    <w:lsdException w:name="Body Text Indent 2" w:semiHidden="1" w:unhideWhenUsed="1"/>
-    <w:lsdException w:name="Body Text Indent 3" w:semiHidden="1" w:unhideWhenUsed="1"/>
-    <w:lsdException w:name="Block Text" w:semiHidden="1" w:unhideWhenUsed="1"/>
-    <w:lsdException w:name="Hyperlink" w:semiHidden="1" w:unhideWhenUsed="1"/>
-    <w:lsdException w:name="FollowedHyperlink" w:semiHidden="1" w:unhideWhenUsed="1"/>
-    <w:lsdException w:name="Strong" w:uiPriority="22" w:qFormat="1"/>
-    <w:lsdException w:name="Emphasis" w:uiPriority="20" w:qFormat="1"/>
-    <w:lsdException w:name="Document Map" w:semiHidden="1" w:unhideWhenUsed="1"/>
-    <w:lsdException w:name="Plain Text" w:semiHidden="1" w:unhideWhenUsed="1"/>
-    <w:lsdException w:name="E-mail Signature" w:semiHidden="1" w:unhideWhenUsed="1"/>
-    <w:lsdException w:name="HTML Top of Form" w:semiHidden="1" w:unhideWhenUsed="1"/>
-    <w:lsdException w:name="HTML Bottom of Form" w:semiHidden="1" w:unhideWhenUsed="1"/>
-    <w:lsdException w:name="Normal (Web)" w:semiHidden="1" w:unhideWhenUsed="1"/>
-    <w:lsdException w:name="HTML Acronym" w:semiHidden="1" w:unhideWhenUsed="1"/>
-    <w:lsdException w:name="HTML Address" w:semiHidden="1" w:unhideWhenUsed="1"/>
-    <w:lsdException w:name="HTML Cite" w:semiHidden="1" w:unhideWhenUsed="1"/>
-    <w:lsdException w:name="HTML Code" w:semiHidden="1" w:unhideWhenUsed="1"/>
-    <w:lsdException w:name="HTML Definition" w:semiHidden="1" w:unhideWhenUsed="1"/>
-    <w:lsdException w:name="HTML Keyboard" w:semiHidden="1" w:unhideWhenUsed="1"/>
-    <w:lsdException w:name="HTML Preformatted" w:semiHidden="1" w:unhideWhenUsed="1"/>
-    <w:lsdException w:name="HTML Sample" w:semiHidden="1" w:unhideWhenUsed="1"/>
-    <w:lsdException w:name="HTML Typewriter" w:semiHidden="1" w:unhideWhenUsed="1"/>
-    <w:lsdException w:name="HTML Variable" w:semiHidden="1" w:unhideWhenUsed="1"/>
-    <w:lsdException w:name="Normal Table" w:semiHidden="1" w:unhideWhenUsed="1"/>
-    <w:lsdException w:name="annotation subject" w:semiHidden="1" w:unhideWhenUsed="1"/>
-    <w:lsdException w:name="No List" w:semiHidden="1" w:unhideWhenUsed="1"/>
-    <w:lsdException w:name="Outline List 1" w:semiHidden="1" w:unhideWhenUsed="1"/>
-    <w:lsdException w:name="Outline List 2" w:semiHidden="1" w:unhideWhenUsed="1"/>
-    <w:lsdException w:name="Outline List 3" w:semiHidden="1" w:unhideWhenUsed="1"/>
-    <w:lsdException w:name="Table Simple 1" w:semiHidden="1" w:unhideWhenUsed="1"/>
-    <w:lsdException w:name="Table Simple 2" w:semiHidden="1" w:unhideWhenUsed="1"/>
-    <w:lsdException w:name="Table Simple 3" w:semiHidden="1" w:unhideWhenUsed="1"/>
-    <w:lsdException w:name="Table Classic 1" w:semiHidden="1" w:unhideWhenUsed="1"/>
-    <w:lsdException w:name="Table Classic 2" w:semiHidden="1" w:unhideWhenUsed="1"/>
-    <w:lsdException w:name="Table Classic 3" w:semiHidden="1" w:unhideWhenUsed="1"/>
-    <w:lsdException w:name="Table Classic 4" w:semiHidden="1" w:unhideWhenUsed="1"/>
-    <w:lsdException w:name="Table Colorful 1" w:semiHidden="1" w:unhideWhenUsed="1"/>
-    <w:lsdException w:name="Table Colorful 2" w:semiHidden="1" w:unhideWhenUsed="1"/>
-    <w:lsdException w:name="Table Colorful 3" w:semiHidden="1" w:unhideWhenUsed="1"/>
-    <w:lsdException w:name="Table Columns 1" w:semiHidden="1" w:unhideWhenUsed="1"/>
-    <w:lsdException w:name="Table Columns 2" w:semiHidden="1" w:unhideWhenUsed="1"/>
-    <w:lsdException w:name="Table Columns 3" w:semiHidden="1" w:unhideWhenUsed="1"/>
-    <w:lsdException w:name="Table Columns 4" w:semiHidden="1" w:unhideWhenUsed="1"/>
-    <w:lsdException w:name="Table Columns 5" w:semiHidden="1" w:unhideWhenUsed="1"/>
-    <w:lsdException w:name="Table Grid 1" w:semiHidden="1" w:unhideWhenUsed="1"/>
-    <w:lsdException w:name="Table Grid 2" w:semiHidden="1" w:unhideWhenUsed="1"/>
-    <w:lsdException w:name="Table Grid 3" w:semiHidden="1" w:unhideWhenUsed="1"/>
-    <w:lsdException w:name="Table Grid 4" w:semiHidden="1" w:unhideWhenUsed="1"/>
-    <w:lsdException w:name="Table Grid 5" w:semiHidden="1" w:unhideWhenUsed="1"/>
-    <w:lsdException w:name="Table Grid 6" w:semiHidden="1" w:unhideWhenUsed="1"/>
-    <w:lsdException w:name="Table Grid 7" w:semiHidden="1" w:unhideWhenUsed="1"/>
-    <w:lsdException w:name="Table Grid 8" w:semiHidden="1" w:unhideWhenUsed="1"/>
-    <w:lsdException w:name="Table List 1" w:semiHidden="1" w:unhideWhenUsed="1"/>
-    <w:lsdException w:name="Table List 2" w:semiHidden="1" w:unhideWhenUsed="1"/>
-    <w:lsdException w:name="Table List 3" w:semiHidden="1" w:unhideWhenUsed="1"/>
-    <w:lsdException w:name="Table List 4" w:semiHidden="1" w:unhideWhenUsed="1"/>
-    <w:lsdException w:name="Table List 5" w:semiHidden="1" w:unhideWhenUsed="1"/>
-    <w:lsdException w:name="Table List 6" w:semiHidden="1" w:unhideWhenUsed="1"/>
-    <w:lsdException w:name="Table List 7" w:semiHidden="1" w:unhideWhenUsed="1"/>
-    <w:lsdException w:name="Table List 8" w:semiHidden="1" w:unhideWhenUsed="1"/>
-    <w:lsdException w:name="Table 3D effects 1" w:semiHidden="1" w:unhideWhenUsed="1"/>
-    <w:lsdException w:name="Table 3D effects 2" w:semiHidden="1" w:unhideWhenUsed="1"/>
-    <w:lsdException w:name="Table 3D effects 3" w:semiHidden="1" w:unhideWhenUsed="1"/>
-    <w:lsdException w:name="Table Contemporary" w:semiHidden="1" w:unhideWhenUsed="1"/>
-    <w:lsdException w:name="Table Elegant" w:semiHidden="1" w:unhideWhenUsed="1"/>
-    <w:lsdException w:name="Table Professional" w:semiHidden="1" w:unhideWhenUsed="1"/>
-    <w:lsdException w:name="Table Subtle 1" w:semiHidden="1" w:unhideWhenUsed="1"/>
-    <w:lsdException w:name="Table Subtle 2" w:semiHidden="1" w:unhideWhenUsed="1"/>
-    <w:lsdException w:name="Table Web 1" w:semiHidden="1" w:unhideWhenUsed="1"/>
-    <w:lsdException w:name="Table Web 2" w:semiHidden="1" w:unhideWhenUsed="1"/>
-    <w:lsdException w:name="Table Web 3" w:semiHidden="1" w:unhideWhenUsed="1"/>
-    <w:lsdException w:name="Balloon Text" w:semiHidden="1" w:unhideWhenUsed="1"/>
-    <w:lsdException w:name="Table Grid" w:uiPriority="59"/>
-    <w:lsdException w:name="Table Theme" w:semiHidden="1" w:unhideWhenUsed="1"/>
-    <w:lsdException w:name="Placeholder Text" w:semiHidden="1"/>
-    <w:lsdException w:name="No Spacing" w:uiPriority="1" w:qFormat="1"/>
-    <w:lsdException w:name="Light Shading" w:uiPriority="60"/>
-    <w:lsdException w:name="Light List" w:uiPriority="61"/>
-    <w:lsdException w:name="Light Grid" w:uiPriority="62"/>
-    <w:lsdException w:name="Medium Shading 1" w:uiPriority="63"/>
-    <w:lsdException w:name="Medium Shading 2" w:uiPriority="64"/>
-    <w:lsdException w:name="Medium List 1" w:uiPriority="65"/>
-    <w:lsdException w:name="Medium List 2" w:uiPriority="66"/>
-    <w:lsdException w:name="Medium Grid 1" w:uiPriority="67"/>
-    <w:lsdException w:name="Medium Grid 2" w:uiPriority="68"/>
-    <w:lsdException w:name="Medium Grid 3" w:uiPriority="69"/>
-    <w:lsdException w:name="Dark List" w:uiPriority="70"/>
-    <w:lsdException w:name="Colorful Shading" w:uiPriority="71"/>
-    <w:lsdException w:name="Colorful List" w:uiPriority="72"/>
-    <w:lsdException w:name="Colorful Grid" w:uiPriority="73"/>
-    <w:lsdException w:name="Light Shading Accent 1" w:uiPriority="60"/>
-    <w:lsdException w:name="Light List Accent 1" w:uiPriority="61"/>
-    <w:lsdException w:name="Light Grid Accent 1" w:uiPriority="62"/>
-    <w:lsdException w:name="Medium Shading 1 Accent 1" w:uiPriority="63"/>
-    <w:lsdException w:name="Medium Shading 2 Accent 1" w:uiPriority="64"/>
-    <w:lsdException w:name="Medium List 1 Accent 1" w:uiPriority="65"/>
-    <w:lsdException w:name="Revision" w:semiHidden="1"/>
-    <w:lsdException w:name="List Paragraph" w:uiPriority="34" w:qFormat="1"/>
-    <w:lsdException w:name="Quote" w:uiPriority="29" w:qFormat="1"/>
-    <w:lsdException w:name="Intense Quote" w:uiPriority="30" w:qFormat="1"/>
-    <w:lsdException w:name="Medium List 2 Accent 1" w:uiPriority="66"/>
-    <w:lsdException w:name="Medium Grid 1 Accent 1" w:uiPriority="67"/>
-    <w:lsdException w:name="Medium Grid 2 Accent 1" w:uiPriority="68"/>
-    <w:lsdException w:name="Medium Grid 3 Accent 1" w:uiPriority="69"/>
-    <w:lsdException w:name="Dark List Accent 1" w:uiPriority="70"/>
-    <w:lsdException w:name="Colorful Shading Accent 1" w:uiPriority="71"/>
-    <w:lsdException w:name="Colorful List Accent 1" w:uiPriority="72"/>
-    <w:lsdException w:name="Colorful Grid Accent 1" w:uiPriority="73"/>
-    <w:lsdException w:name="Light Shading Accent 2" w:uiPriority="60"/>
-    <w:lsdException w:name="Light List Accent 2" w:uiPriority="61"/>
-    <w:lsdException w:name="Light Grid Accent 2" w:uiPriority="62"/>
-    <w:lsdException w:name="Medium Shading 1 Accent 2" w:uiPriority="63"/>
-    <w:lsdException w:name="Medium Shading 2 Accent 2" w:uiPriority="64"/>
-    <w:lsdException w:name="Medium List 1 Accent 2" w:uiPriority="65"/>
-    <w:lsdException w:name="Medium List 2 Accent 2" w:uiPriority="66"/>
-    <w:lsdException w:name="Medium Grid 1 Accent 2" w:uiPriority="67"/>
-    <w:lsdException w:name="Medium Grid 2 Accent 2" w:uiPriority="68"/>
-    <w:lsdException w:name="Medium Grid 3 Accent 2" w:uiPriority="69"/>
-    <w:lsdException w:name="Dark List Accent 2" w:uiPriority="70"/>
-    <w:lsdException w:name="Colorful Shading Accent 2" w:uiPriority="71"/>
-    <w:lsdException w:name="Colorful List Accent 2" w:uiPriority="72"/>
-    <w:lsdException w:name="Colorful Grid Accent 2" w:uiPriority="73"/>
-    <w:lsdException w:name="Light Shading Accent 3" w:uiPriority="60"/>
-    <w:lsdException w:name="Light List Accent 3" w:uiPriority="61"/>
-    <w:lsdException w:name="Light Grid Accent 3" w:uiPriority="62"/>
-    <w:lsdException w:name="Medium Shading 1 Accent 3" w:uiPriority="63"/>
-    <w:lsdException w:name="Medium Shading 2 Accent 3" w:uiPriority="64"/>
-    <w:lsdException w:name="Medium List 1 Accent 3" w:uiPriority="65"/>
-    <w:lsdException w:name="Medium List 2 Accent 3" w:uiPriority="66"/>
-    <w:lsdException w:name="Medium Grid 1 Accent 3" w:uiPriority="67"/>
-    <w:lsdException w:name="Medium Grid 2 Accent 3" w:uiPriority="68"/>
-    <w:lsdException w:name="Medium Grid 3 Accent 3" w:uiPriority="69"/>
-    <w:lsdException w:name="Dark List Accent 3" w:uiPriority="70"/>
-    <w:lsdException w:name="Colorful Shading Accent 3" w:uiPriority="71"/>
-    <w:lsdException w:name="Colorful List Accent 3" w:uiPriority="72"/>
-    <w:lsdException w:name="Colorful Grid Accent 3" w:uiPriority="73"/>
-    <w:lsdException w:name="Light Shading Accent 4" w:uiPriority="60"/>
-    <w:lsdException w:name="Light List Accent 4" w:uiPriority="61"/>
-    <w:lsdException w:name="Light Grid Accent 4" w:uiPriority="62"/>
-    <w:lsdException w:name="Medium Shading 1 Accent 4" w:uiPriority="63"/>
-    <w:lsdException w:name="Medium Shading 2 Accent 4" w:uiPriority="64"/>
-    <w:lsdException w:name="Medium List 1 Accent 4" w:uiPriority="65"/>
-    <w:lsdException w:name="Medium List 2 Accent 4" w:uiPriority="66"/>
-    <w:lsdException w:name="Medium Grid 1 Accent 4" w:uiPriority="67"/>
-    <w:lsdException w:name="Medium Grid 2 Accent 4" w:uiPriority="68"/>
-    <w:lsdException w:name="Medium Grid 3 Accent 4" w:uiPriority="69"/>
-    <w:lsdException w:name="Dark List Accent 4" w:uiPriority="70"/>
-    <w:lsdException w:name="Colorful Shading Accent 4" w:uiPriority="71"/>
-    <w:lsdException w:name="Colorful List Accent 4" w:uiPriority="72"/>
-    <w:lsdException w:name="Colorful Grid Accent 4" w:uiPriority="73"/>
-    <w:lsdException w:name="Light Shading Accent 5" w:uiPriority="60"/>
-    <w:lsdException w:name="Light List Accent 5" w:uiPriority="61"/>
-    <w:lsdException w:name="Light Grid Accent 5" w:uiPriority="62"/>
-    <w:lsdException w:name="Medium Shading 1 Accent 5" w:uiPriority="63"/>
-    <w:lsdException w:name="Medium Shading 2 Accent 5" w:uiPriority="64"/>
-    <w:lsdException w:name="Medium List 1 Accent 5" w:uiPriority="65"/>
-    <w:lsdException w:name="Medium List 2 Accent 5" w:uiPriority="66"/>
-    <w:lsdException w:name="Medium Grid 1 Accent 5" w:uiPriority="67"/>
-    <w:lsdException w:name="Medium Grid 2 Accent 5" w:uiPriority="68"/>
-    <w:lsdException w:name="Medium Grid 3 Accent 5" w:uiPriority="69"/>
-    <w:lsdException w:name="Dark List Accent 5" w:uiPriority="70"/>
-    <w:lsdException w:name="Colorful Shading Accent 5" w:uiPriority="71"/>
-    <w:lsdException w:name="Colorful List Accent 5" w:uiPriority="72"/>
-    <w:lsdException w:name="Colorful Grid Accent 5" w:uiPriority="73"/>
-    <w:lsdException w:name="Light Shading Accent 6" w:uiPriority="60"/>
-    <w:lsdException w:name="Light List Accent 6" w:uiPriority="61"/>
-    <w:lsdException w:name="Light Grid Accent 6" w:uiPriority="62"/>
-    <w:lsdException w:name="Medium Shading 1 Accent 6" w:uiPriority="63"/>
-    <w:lsdException w:name="Medium Shading 2 Accent 6" w:uiPriority="64"/>
-    <w:lsdException w:name="Medium List 1 Accent 6" w:uiPriority="65"/>
-    <w:lsdException w:name="Medium List 2 Accent 6" w:uiPriority="66"/>
-    <w:lsdException w:name="Medium Grid 1 Accent 6" w:uiPriority="67"/>
-    <w:lsdException w:name="Medium Grid 2 Accent 6" w:uiPriority="68"/>
-    <w:lsdException w:name="Medium Grid 3 Accent 6" w:uiPriority="69"/>
-    <w:lsdException w:name="Dark List Accent 6" w:uiPriority="70"/>
-    <w:lsdException w:name="Colorful Shading Accent 6" w:uiPriority="71"/>
-    <w:lsdException w:name="Colorful List Accent 6" w:uiPriority="72"/>
-    <w:lsdException w:name="Colorful Grid Accent 6" w:uiPriority="73"/>
-    <w:lsdException w:name="Subtle Emphasis" w:uiPriority="19" w:qFormat="1"/>
-    <w:lsdException w:name="Intense Emphasis" w:uiPriority="21" w:qFormat="1"/>
-    <w:lsdException w:name="Subtle Reference" w:uiPriority="31" w:qFormat="1"/>
-    <w:lsdException w:name="Intense Reference" w:uiPriority="32" w:qFormat="1"/>
-    <w:lsdException w:name="Book Title" w:uiPriority="33" w:qFormat="1"/>
-    <w:lsdException w:name="Bibliography" w:semiHidden="1" w:uiPriority="37" w:unhideWhenUsed="1"/>
-    <w:lsdException w:name="TOC Heading" w:semiHidden="1" w:uiPriority="39" w:unhideWhenUsed="1" w:qFormat="1"/>
-    <w:lsdException w:name="Plain Table 1" w:uiPriority="41"/>
-    <w:lsdException w:name="Plain Table 2" w:uiPriority="42"/>
-    <w:lsdException w:name="Plain Table 3" w:uiPriority="43"/>
-    <w:lsdException w:name="Plain Table 4" w:uiPriority="44"/>
-    <w:lsdException w:name="Plain Table 5" w:uiPriority="45"/>
-    <w:lsdException w:name="Grid Table Light" w:uiPriority="40"/>
-    <w:lsdException w:name="Grid Table 1 Light" w:uiPriority="46"/>
-    <w:lsdException w:name="Grid Table 2" w:uiPriority="47"/>
-    <w:lsdException w:name="Grid Table 3" w:uiPriority="48"/>
-    <w:lsdException w:name="Grid Table 4" w:uiPriority="49"/>
-    <w:lsdException w:name="Grid Table 5 Dark" w:uiPriority="50"/>
-    <w:lsdException w:name="Grid Table 6 Colorful" w:uiPriority="51"/>
-    <w:lsdException w:name="Grid Table 7 Colorful" w:uiPriority="52"/>
-    <w:lsdException w:name="Grid Table 1 Light Accent 1" w:uiPriority="46"/>
-    <w:lsdException w:name="Grid Table 2 Accent 1" w:uiPriority="47"/>
-    <w:lsdException w:name="Grid Table 3 Accent 1" w:uiPriority="48"/>
-    <w:lsdException w:name="Grid Table 4 Accent 1" w:uiPriority="49"/>
-    <w:lsdException w:name="Grid Table 5 Dark Accent 1" w:uiPriority="50"/>
-    <w:lsdException w:name="Grid Table 6 Colorful Accent 1" w:uiPriority="51"/>
-    <w:lsdException w:name="Grid Table 7 Colorful Accent 1" w:uiPriority="52"/>
-    <w:lsdException w:name="Grid Table 1 Light Accent 2" w:uiPriority="46"/>
-    <w:lsdException w:name="Grid Table 2 Accent 2" w:uiPriority="47"/>
-    <w:lsdException w:name="Grid Table 3 Accent 2" w:uiPriority="48"/>
-    <w:lsdException w:name="Grid Table 4 Accent 2" w:uiPriority="49"/>
-    <w:lsdException w:name="Grid Table 5 Dark Accent 2" w:uiPriority="50"/>
-    <w:lsdException w:name="Grid Table 6 Colorful Accent 2" w:uiPriority="51"/>
-    <w:lsdException w:name="Grid Table 7 Colorful Accent 2" w:uiPriority="52"/>
-    <w:lsdException w:name="Grid Table 1 Light Accent 3" w:uiPriority="46"/>
-    <w:lsdException w:name="Grid Table 2 Accent 3" w:uiPriority="47"/>
-    <w:lsdException w:name="Grid Table 3 Accent 3" w:uiPriority="48"/>
-    <w:lsdException w:name="Grid Table 4 Accent 3" w:uiPriority="49"/>
-    <w:lsdException w:name="Grid Table 5 Dark Accent 3" w:uiPriority="50"/>
-    <w:lsdException w:name="Grid Table 6 Colorful Accent 3" w:uiPriority="51"/>
-    <w:lsdException w:name="Grid Table 7 Colorful Accent 3" w:uiPriority="52"/>
-    <w:lsdException w:name="Grid Table 1 Light Accent 4" w:uiPriority="46"/>
-    <w:lsdException w:name="Grid Table 2 Accent 4" w:uiPriority="47"/>
-    <w:lsdException w:name="Grid Table 3 Accent 4" w:uiPriority="48"/>
-    <w:lsdException w:name="Grid Table 4 Accent 4" w:uiPriority="49"/>
-    <w:lsdException w:name="Grid Table 5 Dark Accent 4" w:uiPriority="50"/>
-    <w:lsdException w:name="Grid Table 6 Colorful Accent 4" w:uiPriority="51"/>
-    <w:lsdException w:name="Grid Table 7 Colorful Accent 4" w:uiPriority="52"/>
-    <w:lsdException w:name="Grid Table 1 Light Accent 5" w:uiPriority="46"/>
-    <w:lsdException w:name="Grid Table 2 Accent 5" w:uiPriority="47"/>
-    <w:lsdException w:name="Grid Table 3 Accent 5" w:uiPriority="48"/>
-    <w:lsdException w:name="Grid Table 4 Accent 5" w:uiPriority="49"/>
-    <w:lsdException w:name="Grid Table 5 Dark Accent 5" w:uiPriority="50"/>
-    <w:lsdException w:name="Grid Table 6 Colorful Accent 5" w:uiPriority="51"/>
-    <w:lsdException w:name="Grid Table 7 Colorful Accent 5" w:uiPriority="52"/>
-    <w:lsdException w:name="Grid Table 1 Light Accent 6" w:uiPriority="46"/>
-    <w:lsdException w:name="Grid Table 2 Accent 6" w:uiPriority="47"/>
-    <w:lsdException w:name="Grid Table 3 Accent 6" w:uiPriority="48"/>
-    <w:lsdException w:name="Grid Table 4 Accent 6" w:uiPriority="49"/>
-    <w:lsdException w:name="Grid Table 5 Dark Accent 6" w:uiPriority="50"/>
-    <w:lsdException w:name="Grid Table 6 Colorful Accent 6" w:uiPriority="51"/>
-    <w:lsdException w:name="Grid Table 7 Colorful Accent 6" w:uiPriority="52"/>
-    <w:lsdException w:name="List Table 1 Light" w:uiPriority="46"/>
-    <w:lsdException w:name="List Table 2" w:uiPriority="47"/>
-    <w:lsdException w:name="List Table 3" w:uiPriority="48"/>
-    <w:lsdException w:name="List Table 4" w:uiPriority="49"/>
-    <w:lsdException w:name="List Table 5 Dark" w:uiPriority="50"/>
-    <w:lsdException w:name="List Table 6 Colorful" w:uiPriority="51"/>
-    <w:lsdException w:name="List Table 7 Colorful" w:uiPriority="52"/>
-    <w:lsdException w:name="List Table 1 Light Accent 1" w:uiPriority="46"/>
-    <w:lsdException w:name="List Table 2 Accent 1" w:uiPriority="47"/>
-    <w:lsdException w:name="List Table 3 Accent 1" w:uiPriority="48"/>
-    <w:lsdException w:name="List Table 4 Accent 1" w:uiPriority="49"/>
-    <w:lsdException w:name="List Table 5 Dark Accent 1" w:uiPriority="50"/>
-    <w:lsdException w:name="List Table 6 Colorful Accent 1" w:uiPriority="51"/>
-    <w:lsdException w:name="List Table 7 Colorful Accent 1" w:uiPriority="52"/>
-    <w:lsdException w:name="List Table 1 Light Accent 2" w:uiPriority="46"/>
-    <w:lsdException w:name="List Table 2 Accent 2" w:uiPriority="47"/>
-    <w:lsdException w:name="List Table 3 Accent 2" w:uiPriority="48"/>
-    <w:lsdException w:name="List Table 4 Accent 2" w:uiPriority="49"/>
-    <w:lsdException w:name="List Table 5 Dark Accent 2" w:uiPriority="50"/>
-    <w:lsdException w:name="List Table 6 Colorful Accent 2" w:uiPriority="51"/>
-    <w:lsdException w:name="List Table 7 Colorful Accent 2" w:uiPriority="52"/>
-    <w:lsdException w:name="List Table 1 Light Accent 3" w:uiPriority="46"/>
-    <w:lsdException w:name="List Table 2 Accent 3" w:uiPriority="47"/>
-    <w:lsdException w:name="List Table 3 Accent 3" w:uiPriority="48"/>
-    <w:lsdException w:name="List Table 4 Accent 3" w:uiPriority="49"/>
-    <w:lsdException w:name="List Table 5 Dark Accent 3" w:uiPriority="50"/>
-    <w:lsdException w:name="List Table 6 Colorful Accent 3" w:uiPriority="51"/>
-    <w:lsdException w:name="List Table 7 Colorful Accent 3" w:uiPriority="52"/>
-    <w:lsdException w:name="List Table 1 Light Accent 4" w:uiPriority="46"/>
-    <w:lsdException w:name="List Table 2 Accent 4" w:uiPriority="47"/>
-    <w:lsdException w:name="List Table 3 Accent 4" w:uiPriority="48"/>
-    <w:lsdException w:name="List Table 4 Accent 4" w:uiPriority="49"/>
-    <w:lsdException w:name="List Table 5 Dark Accent 4" w:uiPriority="50"/>
-    <w:lsdException w:name="List Table 6 Colorful Accent 4" w:uiPriority="51"/>
-    <w:lsdException w:name="List Table 7 Colorful Accent 4" w:uiPriority="52"/>
-    <w:lsdException w:name="List Table 1 Light Accent 5" w:uiPriority="46"/>
-    <w:lsdException w:name="List Table 2 Accent 5" w:uiPriority="47"/>
-    <w:lsdException w:name="List Table 3 Accent 5" w:uiPriority="48"/>
-    <w:lsdException w:name="List Table 4 Accent 5" w:uiPriority="49"/>
-    <w:lsdException w:name="List Table 5 Dark Accent 5" w:uiPriority="50"/>
-    <w:lsdException w:name="List Table 6 Colorful Accent 5" w:uiPriority="51"/>
-    <w:lsdException w:name="List Table 7 Colorful Accent 5" w:uiPriority="52"/>
-    <w:lsdException w:name="List Table 1 Light Accent 6" w:uiPriority="46"/>
-    <w:lsdException w:name="List Table 2 Accent 6" w:uiPriority="47"/>
-    <w:lsdException w:name="List Table 3 Accent 6" w:uiPriority="48"/>
-    <w:lsdException w:name="List Table 4 Accent 6" w:uiPriority="49"/>
-    <w:lsdException w:name="List Table 5 Dark Accent 6" w:uiPriority="50"/>
-    <w:lsdException w:name="List Table 6 Colorful Accent 6" w:uiPriority="51"/>
-    <w:lsdException w:name="List Table 7 Colorful Accent 6" w:uiPriority="52"/>
+  <w:latentStyles w:defLockedState="0" w:defUIPriority="99" w:defSemiHidden="1" w:defUnhideWhenUsed="1" w:defQFormat="0" w:count="267">
+    <w:lsdException w:name="Normal" w:semiHidden="0" w:uiPriority="0" w:unhideWhenUsed="0" w:qFormat="1"/>
+    <w:lsdException w:name="heading 1" w:semiHidden="0" w:uiPriority="9" w:unhideWhenUsed="0" w:qFormat="1"/>
+    <w:lsdException w:name="heading 2" w:uiPriority="9" w:qFormat="1"/>
+    <w:lsdException w:name="heading 3" w:uiPriority="9" w:qFormat="1"/>
+    <w:lsdException w:name="heading 4" w:uiPriority="9" w:qFormat="1"/>
+    <w:lsdException w:name="heading 5" w:uiPriority="9" w:qFormat="1"/>
+    <w:lsdException w:name="heading 6" w:uiPriority="9" w:qFormat="1"/>
+    <w:lsdException w:name="heading 7" w:uiPriority="9" w:qFormat="1"/>
+    <w:lsdException w:name="heading 8" w:uiPriority="9" w:qFormat="1"/>
+    <w:lsdException w:name="heading 9" w:uiPriority="9" w:qFormat="1"/>
+    <w:lsdException w:name="toc 1" w:uiPriority="39"/>
+    <w:lsdException w:name="toc 2" w:uiPriority="39"/>
+    <w:lsdException w:name="toc 3" w:uiPriority="39"/>
+    <w:lsdException w:name="toc 4" w:uiPriority="39"/>
+    <w:lsdException w:name="toc 5" w:uiPriority="39"/>
+    <w:lsdException w:name="toc 6" w:uiPriority="39"/>
+    <w:lsdException w:name="toc 7" w:uiPriority="39"/>
+    <w:lsdException w:name="toc 8" w:uiPriority="39"/>
+    <w:lsdException w:name="toc 9" w:uiPriority="39"/>
+    <w:lsdException w:name="caption" w:uiPriority="35" w:qFormat="1"/>
+    <w:lsdException w:name="Title" w:semiHidden="0" w:uiPriority="10" w:unhideWhenUsed="0" w:qFormat="1"/>
+    <w:lsdException w:name="Default Paragraph Font" w:uiPriority="1"/>
+    <w:lsdException w:name="Subtitle" w:semiHidden="0" w:uiPriority="11" w:unhideWhenUsed="0" w:qFormat="1"/>
+    <w:lsdException w:name="Strong" w:semiHidden="0" w:uiPriority="22" w:unhideWhenUsed="0" w:qFormat="1"/>
+    <w:lsdException w:name="Emphasis" w:semiHidden="0" w:uiPriority="20" w:unhideWhenUsed="0" w:qFormat="1"/>
+    <w:lsdException w:name="Table Grid" w:semiHidden="0" w:uiPriority="59" w:unhideWhenUsed="0"/>
+    <w:lsdException w:name="Placeholder Text" w:unhideWhenUsed="0"/>
+    <w:lsdException w:name="No Spacing" w:semiHidden="0" w:uiPriority="1" w:unhideWhenUsed="0" w:qFormat="1"/>
+    <w:lsdException w:name="Light Shading" w:semiHidden="0" w:uiPriority="60" w:unhideWhenUsed="0"/>
+    <w:lsdException w:name="Light List" w:semiHidden="0" w:uiPriority="61" w:unhideWhenUsed="0"/>
+    <w:lsdException w:name="Light Grid" w:semiHidden="0" w:uiPriority="62" w:unhideWhenUsed="0"/>
+    <w:lsdException w:name="Medium Shading 1" w:semiHidden="0" w:uiPriority="63" w:unhideWhenUsed="0"/>
+    <w:lsdException w:name="Medium Shading 2" w:semiHidden="0" w:uiPriority="64" w:unhideWhenUsed="0"/>
+    <w:lsdException w:name="Medium List 1" w:semiHidden="0" w:uiPriority="65" w:unhideWhenUsed="0"/>
+    <w:lsdException w:name="Medium List 2" w:semiHidden="0" w:uiPriority="66" w:unhideWhenUsed="0"/>
+    <w:lsdException w:name="Medium Grid 1" w:semiHidden="0" w:uiPriority="67" w:unhideWhenUsed="0"/>
+    <w:lsdException w:name="Medium Grid 2" w:semiHidden="0" w:uiPriority="68" w:unhideWhenUsed="0"/>
+    <w:lsdException w:name="Medium Grid 3" w:semiHidden="0" w:uiPriority="69" w:unhideWhenUsed="0"/>
+    <w:lsdException w:name="Dark List" w:semiHidden="0" w:uiPriority="70" w:unhideWhenUsed="0"/>
+    <w:lsdException w:name="Colorful Shading" w:semiHidden="0" w:uiPriority="71" w:unhideWhenUsed="0"/>
+    <w:lsdException w:name="Colorful List" w:semiHidden="0" w:uiPriority="72" w:unhideWhenUsed="0"/>
+    <w:lsdException w:name="Colorful Grid" w:semiHidden="0" w:uiPriority="73" w:unhideWhenUsed="0"/>
+    <w:lsdException w:name="Light Shading Accent 1" w:semiHidden="0" w:uiPriority="60" w:unhideWhenUsed="0"/>
+    <w:lsdException w:name="Light List Accent 1" w:semiHidden="0" w:uiPriority="61" w:unhideWhenUsed="0"/>
+    <w:lsdException w:name="Light Grid Accent 1" w:semiHidden="0" w:uiPriority="62" w:unhideWhenUsed="0"/>
+    <w:lsdException w:name="Medium Shading 1 Accent 1" w:semiHidden="0" w:uiPriority="63" w:unhideWhenUsed="0"/>
+    <w:lsdException w:name="Medium Shading 2 Accent 1" w:semiHidden="0" w:uiPriority="64" w:unhideWhenUsed="0"/>
+    <w:lsdException w:name="Medium List 1 Accent 1" w:semiHidden="0" w:uiPriority="65" w:unhideWhenUsed="0"/>
+    <w:lsdException w:name="Revision" w:unhideWhenUsed="0"/>
+    <w:lsdException w:name="List Paragraph" w:semiHidden="0" w:uiPriority="34" w:unhideWhenUsed="0" w:qFormat="1"/>
+    <w:lsdException w:name="Quote" w:semiHidden="0" w:uiPriority="29" w:unhideWhenUsed="0" w:qFormat="1"/>
+    <w:lsdException w:name="Intense Quote" w:semiHidden="0" w:uiPriority="30" w:unhideWhenUsed="0" w:qFormat="1"/>
+    <w:lsdException w:name="Medium List 2 Accent 1" w:semiHidden="0" w:uiPriority="66" w:unhideWhenUsed="0"/>
+    <w:lsdException w:name="Medium Grid 1 Accent 1" w:semiHidden="0" w:uiPriority="67" w:unhideWhenUsed="0"/>
+    <w:lsdException w:name="Medium Grid 2 Accent 1" w:semiHidden="0" w:uiPriority="68" w:unhideWhenUsed="0"/>
+    <w:lsdException w:name="Medium Grid 3 Accent 1" w:semiHidden="0" w:uiPriority="69" w:unhideWhenUsed="0"/>
+    <w:lsdException w:name="Dark List Accent 1" w:semiHidden="0" w:uiPriority="70" w:unhideWhenUsed="0"/>
+    <w:lsdException w:name="Colorful Shading Accent 1" w:semiHidden="0" w:uiPriority="71" w:unhideWhenUsed="0"/>
+    <w:lsdException w:name="Colorful List Accent 1" w:semiHidden="0" w:uiPriority="72" w:unhideWhenUsed="0"/>
+    <w:lsdException w:name="Colorful Grid Accent 1" w:semiHidden="0" w:uiPriority="73" w:unhideWhenUsed="0"/>
+    <w:lsdException w:name="Light Shading Accent 2" w:semiHidden="0" w:uiPriority="60" w:unhideWhenUsed="0"/>
+    <w:lsdException w:name="Light List Accent 2" w:semiHidden="0" w:uiPriority="61" w:unhideWhenUsed="0"/>
+    <w:lsdException w:name="Light Grid Accent 2" w:semiHidden="0" w:uiPriority="62" w:unhideWhenUsed="0"/>
+    <w:lsdException w:name="Medium Shading 1 Accent 2" w:semiHidden="0" w:uiPriority="63" w:unhideWhenUsed="0"/>
+    <w:lsdException w:name="Medium Shading 2 Accent 2" w:semiHidden="0" w:uiPriority="64" w:unhideWhenUsed="0"/>
+    <w:lsdException w:name="Medium List 1 Accent 2" w:semiHidden="0" w:uiPriority="65" w:unhideWhenUsed="0"/>
+    <w:lsdException w:name="Medium List 2 Accent 2" w:semiHidden="0" w:uiPriority="66" w:unhideWhenUsed="0"/>
+    <w:lsdException w:name="Medium Grid 1 Accent 2" w:semiHidden="0" w:uiPriority="67" w:unhideWhenUsed="0"/>
+    <w:lsdException w:name="Medium Grid 2 Accent 2" w:semiHidden="0" w:uiPriority="68" w:unhideWhenUsed="0"/>
+    <w:lsdException w:name="Medium Grid 3 Accent 2" w:semiHidden="0" w:uiPriority="69" w:unhideWhenUsed="0"/>
+    <w:lsdException w:name="Dark List Accent 2" w:semiHidden="0" w:uiPriority="70" w:unhideWhenUsed="0"/>
+    <w:lsdException w:name="Colorful Shading Accent 2" w:semiHidden="0" w:uiPriority="71" w:unhideWhenUsed="0"/>
+    <w:lsdException w:name="Colorful List Accent 2" w:semiHidden="0" w:uiPriority="72" w:unhideWhenUsed="0"/>
+    <w:lsdException w:name="Colorful Grid Accent 2" w:semiHidden="0" w:uiPriority="73" w:unhideWhenUsed="0"/>
+    <w:lsdException w:name="Light Shading Accent 3" w:semiHidden="0" w:uiPriority="60" w:unhideWhenUsed="0"/>
+    <w:lsdException w:name="Light List Accent 3" w:semiHidden="0" w:uiPriority="61" w:unhideWhenUsed="0"/>
+    <w:lsdException w:name="Light Grid Accent 3" w:semiHidden="0" w:uiPriority="62" w:unhideWhenUsed="0"/>
+    <w:lsdException w:name="Medium Shading 1 Accent 3" w:semiHidden="0" w:uiPriority="63" w:unhideWhenUsed="0"/>
+    <w:lsdException w:name="Medium Shading 2 Accent 3" w:semiHidden="0" w:uiPriority="64" w:unhideWhenUsed="0"/>
+    <w:lsdException w:name="Medium List 1 Accent 3" w:semiHidden="0" w:uiPriority="65" w:unhideWhenUsed="0"/>
+    <w:lsdException w:name="Medium List 2 Accent 3" w:semiHidden="0" w:uiPriority="66" w:unhideWhenUsed="0"/>
+    <w:lsdException w:name="Medium Grid 1 Accent 3" w:semiHidden="0" w:uiPriority="67" w:unhideWhenUsed="0"/>
+    <w:lsdException w:name="Medium Grid 2 Accent 3" w:semiHidden="0" w:uiPriority="68" w:unhideWhenUsed="0"/>
+    <w:lsdException w:name="Medium Grid 3 Accent 3" w:semiHidden="0" w:uiPriority="69" w:unhideWhenUsed="0"/>
+    <w:lsdException w:name="Dark List Accent 3" w:semiHidden="0" w:uiPriority="70" w:unhideWhenUsed="0"/>
+    <w:lsdException w:name="Colorful Shading Accent 3" w:semiHidden="0" w:uiPriority="71" w:unhideWhenUsed="0"/>
+    <w:lsdException w:name="Colorful List Accent 3" w:semiHidden="0" w:uiPriority="72" w:unhideWhenUsed="0"/>
+    <w:lsdException w:name="Colorful Grid Accent 3" w:semiHidden="0" w:uiPriority="73" w:unhideWhenUsed="0"/>
+    <w:lsdException w:name="Light Shading Accent 4" w:semiHidden="0" w:uiPriority="60" w:unhideWhenUsed="0"/>
+    <w:lsdException w:name="Light List Accent 4" w:semiHidden="0" w:uiPriority="61" w:unhideWhenUsed="0"/>
+    <w:lsdException w:name="Light Grid Accent 4" w:semiHidden="0" w:uiPriority="62" w:unhideWhenUsed="0"/>
+    <w:lsdException w:name="Medium Shading 1 Accent 4" w:semiHidden="0" w:uiPriority="63" w:unhideWhenUsed="0"/>
+    <w:lsdException w:name="Medium Shading 2 Accent 4" w:semiHidden="0" w:uiPriority="64" w:unhideWhenUsed="0"/>
+    <w:lsdException w:name="Medium List 1 Accent 4" w:semiHidden="0" w:uiPriority="65" w:unhideWhenUsed="0"/>
+    <w:lsdException w:name="Medium List 2 Accent 4" w:semiHidden="0" w:uiPriority="66" w:unhideWhenUsed="0"/>
+    <w:lsdException w:name="Medium Grid 1 Accent 4" w:semiHidden="0" w:uiPriority="67" w:unhideWhenUsed="0"/>
+    <w:lsdException w:name="Medium Grid 2 Accent 4" w:semiHidden="0" w:uiPriority="68" w:unhideWhenUsed="0"/>
+    <w:lsdException w:name="Medium Grid 3 Accent 4" w:semiHidden="0" w:uiPriority="69" w:unhideWhenUsed="0"/>
+    <w:lsdException w:name="Dark List Accent 4" w:semiHidden="0" w:uiPriority="70" w:unhideWhenUsed="0"/>
+    <w:lsdException w:name="Colorful Shading Accent 4" w:semiHidden="0" w:uiPriority="71" w:unhideWhenUsed="0"/>
+    <w:lsdException w:name="Colorful List Accent 4" w:semiHidden="0" w:uiPriority="72" w:unhideWhenUsed="0"/>
+    <w:lsdException w:name="Colorful Grid Accent 4" w:semiHidden="0" w:uiPriority="73" w:unhideWhenUsed="0"/>
+    <w:lsdException w:name="Light Shading Accent 5" w:semiHidden="0" w:uiPriority="60" w:unhideWhenUsed="0"/>
+    <w:lsdException w:name="Light List Accent 5" w:semiHidden="0" w:uiPriority="61" w:unhideWhenUsed="0"/>
+    <w:lsdException w:name="Light Grid Accent 5" w:semiHidden="0" w:uiPriority="62" w:unhideWhenUsed="0"/>
+    <w:lsdException w:name="Medium Shading 1 Accent 5" w:semiHidden="0" w:uiPriority="63" w:unhideWhenUsed="0"/>
+    <w:lsdException w:name="Medium Shading 2 Accent 5" w:semiHidden="0" w:uiPriority="64" w:unhideWhenUsed="0"/>
+    <w:lsdException w:name="Medium List 1 Accent 5" w:semiHidden="0" w:uiPriority="65" w:unhideWhenUsed="0"/>
+    <w:lsdException w:name="Medium List 2 Accent 5" w:semiHidden="0" w:uiPriority="66" w:unhideWhenUsed="0"/>
+    <w:lsdException w:name="Medium Grid 1 Accent 5" w:semiHidden="0" w:uiPriority="67" w:unhideWhenUsed="0"/>
+    <w:lsdException w:name="Medium Grid 2 Accent 5" w:semiHidden="0" w:uiPriority="68" w:unhideWhenUsed="0"/>
+    <w:lsdException w:name="Medium Grid 3 Accent 5" w:semiHidden="0" w:uiPriority="69" w:unhideWhenUsed="0"/>
+    <w:lsdException w:name="Dark List Accent 5" w:semiHidden="0" w:uiPriority="70" w:unhideWhenUsed="0"/>
+    <w:lsdException w:name="Colorful Shading Accent 5" w:semiHidden="0" w:uiPriority="71" w:unhideWhenUsed="0"/>
+    <w:lsdException w:name="Colorful List Accent 5" w:semiHidden="0" w:uiPriority="72" w:unhideWhenUsed="0"/>
+    <w:lsdException w:name="Colorful Grid Accent 5" w:semiHidden="0" w:uiPriority="73" w:unhideWhenUsed="0"/>
+    <w:lsdException w:name="Light Shading Accent 6" w:semiHidden="0" w:uiPriority="60" w:unhideWhenUsed="0"/>
+    <w:lsdException w:name="Light List Accent 6" w:semiHidden="0" w:uiPriority="61" w:unhideWhenUsed="0"/>
+    <w:lsdException w:name="Light Grid Accent 6" w:semiHidden="0" w:uiPriority="62" w:unhideWhenUsed="0"/>
+    <w:lsdException w:name="Medium Shading 1 Accent 6" w:semiHidden="0" w:uiPriority="63" w:unhideWhenUsed="0"/>
+    <w:lsdException w:name="Medium Shading 2 Accent 6" w:semiHidden="0" w:uiPriority="64" w:unhideWhenUsed="0"/>
+    <w:lsdException w:name="Medium List 1 Accent 6" w:semiHidden="0" w:uiPriority="65" w:unhideWhenUsed="0"/>
+    <w:lsdException w:name="Medium List 2 Accent 6" w:semiHidden="0" w:uiPriority="66" w:unhideWhenUsed="0"/>
+    <w:lsdException w:name="Medium Grid 1 Accent 6" w:semiHidden="0" w:uiPriority="67" w:unhideWhenUsed="0"/>
+    <w:lsdException w:name="Medium Grid 2 Accent 6" w:semiHidden="0" w:uiPriority="68" w:unhideWhenUsed="0"/>
+    <w:lsdException w:name="Medium Grid 3 Accent 6" w:semiHidden="0" w:uiPriority="69" w:unhideWhenUsed="0"/>
+    <w:lsdException w:name="Dark List Accent 6" w:semiHidden="0" w:uiPriority="70" w:unhideWhenUsed="0"/>
+    <w:lsdException w:name="Colorful Shading Accent 6" w:semiHidden="0" w:uiPriority="71" w:unhideWhenUsed="0"/>
+    <w:lsdException w:name="Colorful List Accent 6" w:semiHidden="0" w:uiPriority="72" w:unhideWhenUsed="0"/>
+    <w:lsdException w:name="Colorful Grid Accent 6" w:semiHidden="0" w:uiPriority="73" w:unhideWhenUsed="0"/>
+    <w:lsdException w:name="Subtle Emphasis" w:semiHidden="0" w:uiPriority="19" w:unhideWhenUsed="0" w:qFormat="1"/>
+    <w:lsdException w:name="Intense Emphasis" w:semiHidden="0" w:uiPriority="21" w:unhideWhenUsed="0" w:qFormat="1"/>
+    <w:lsdException w:name="Subtle Reference" w:semiHidden="0" w:uiPriority="31" w:unhideWhenUsed="0" w:qFormat="1"/>
+    <w:lsdException w:name="Intense Reference" w:semiHidden="0" w:uiPriority="32" w:unhideWhenUsed="0" w:qFormat="1"/>
+    <w:lsdException w:name="Book Title" w:semiHidden="0" w:uiPriority="33" w:unhideWhenUsed="0" w:qFormat="1"/>
+    <w:lsdException w:name="Bibliography" w:uiPriority="37"/>
+    <w:lsdException w:name="TOC Heading" w:uiPriority="39" w:qFormat="1"/>
   </w:latentStyles>
   <w:style w:type="paragraph" w:default="1" w:styleId="Normal">
     <w:name w:val="Normal"/>
@@ -9314,6 +12040,7 @@
     <w:uiPriority w:val="99"/>
     <w:semiHidden/>
     <w:unhideWhenUsed/>
+    <w:qFormat/>
     <w:tblPr>
       <w:tblInd w:w="0" w:type="dxa"/>
       <w:tblCellMar>
@@ -9382,6 +12109,32 @@
       <w:color w:val="0000FF" w:themeColor="hyperlink"/>
       <w:u w:val="single"/>
     </w:rPr>
+  </w:style>
+  <w:style w:type="table" w:styleId="TableGrid">
+    <w:name w:val="Table Grid"/>
+    <w:basedOn w:val="TableNormal"/>
+    <w:uiPriority w:val="59"/>
+    <w:rsid w:val="00D559AD"/>
+    <w:pPr>
+      <w:spacing w:after="0" w:line="240" w:lineRule="auto"/>
+    </w:pPr>
+    <w:tblPr>
+      <w:tblInd w:w="0" w:type="dxa"/>
+      <w:tblBorders>
+        <w:top w:val="single" w:sz="4" w:space="0" w:color="auto"/>
+        <w:left w:val="single" w:sz="4" w:space="0" w:color="auto"/>
+        <w:bottom w:val="single" w:sz="4" w:space="0" w:color="auto"/>
+        <w:right w:val="single" w:sz="4" w:space="0" w:color="auto"/>
+        <w:insideH w:val="single" w:sz="4" w:space="0" w:color="auto"/>
+        <w:insideV w:val="single" w:sz="4" w:space="0" w:color="auto"/>
+      </w:tblBorders>
+      <w:tblCellMar>
+        <w:top w:w="0" w:type="dxa"/>
+        <w:left w:w="108" w:type="dxa"/>
+        <w:bottom w:w="0" w:type="dxa"/>
+        <w:right w:w="108" w:type="dxa"/>
+      </w:tblCellMar>
+    </w:tblPr>
   </w:style>
 </w:styles>
 </file>
@@ -9674,7 +12427,7 @@
 </file>
 
 <file path=customXml/itemProps1.xml><?xml version="1.0" encoding="utf-8"?>
-<ds:datastoreItem xmlns:ds="http://schemas.openxmlformats.org/officeDocument/2006/customXml" ds:itemID="{54C3F47E-6E56-4EE9-BFF2-10EF797374BB}">
+<ds:datastoreItem xmlns:ds="http://schemas.openxmlformats.org/officeDocument/2006/customXml" ds:itemID="{D0347F9C-79EC-4640-9164-4DBA06BC6548}">
   <ds:schemaRefs>
     <ds:schemaRef ds:uri="http://schemas.openxmlformats.org/officeDocument/2006/bibliography"/>
   </ds:schemaRefs>

</xml_diff>

<commit_message>
jos malo pa nestalo :P
</commit_message>
<xml_diff>
--- a/DRAOS 2 - Finalni Izvještaj - POGLEDATI, SKORO GOTOVO.docx
+++ b/DRAOS 2 - Finalni Izvještaj - POGLEDATI, SKORO GOTOVO.docx
@@ -3101,7 +3101,7 @@
                     <a:blip r:embed="rId21" cstate="print">
                       <a:extLst>
                         <a:ext uri="{28A0092B-C50C-407E-A947-70E740481C1C}">
-                          <a14:useLocalDpi xmlns:a14="http://schemas.microsoft.com/office/drawing/2010/main" xmlns:wps="http://schemas.microsoft.com/office/word/2010/wordprocessingShape" xmlns:wpi="http://schemas.microsoft.com/office/word/2010/wordprocessingInk" xmlns:wpg="http://schemas.microsoft.com/office/word/2010/wordprocessingGroup" xmlns:w15="http://schemas.microsoft.com/office/word/2012/wordml" xmlns:w14="http://schemas.microsoft.com/office/word/2010/wordml" xmlns:w="http://schemas.openxmlformats.org/wordprocessingml/2006/main" xmlns:w10="urn:schemas-microsoft-com:office:word" xmlns:wp14="http://schemas.microsoft.com/office/word/2010/wordprocessingDrawing" xmlns:v="urn:schemas-microsoft-com:vml" xmlns:o="urn:schemas-microsoft-com:office:office" xmlns:mc="http://schemas.openxmlformats.org/markup-compatibility/2006" xmlns:wpc="http://schemas.microsoft.com/office/word/2010/wordprocessingCanvas" xmlns="" val="0"/>
+                          <a14:useLocalDpi xmlns="" xmlns:wpc="http://schemas.microsoft.com/office/word/2010/wordprocessingCanvas" xmlns:mc="http://schemas.openxmlformats.org/markup-compatibility/2006" xmlns:o="urn:schemas-microsoft-com:office:office" xmlns:v="urn:schemas-microsoft-com:vml" xmlns:wp14="http://schemas.microsoft.com/office/word/2010/wordprocessingDrawing" xmlns:w10="urn:schemas-microsoft-com:office:word" xmlns:w="http://schemas.openxmlformats.org/wordprocessingml/2006/main" xmlns:w14="http://schemas.microsoft.com/office/word/2010/wordml" xmlns:w15="http://schemas.microsoft.com/office/word/2012/wordml" xmlns:wpg="http://schemas.microsoft.com/office/word/2010/wordprocessingGroup" xmlns:wpi="http://schemas.microsoft.com/office/word/2010/wordprocessingInk" xmlns:wps="http://schemas.microsoft.com/office/word/2010/wordprocessingShape" xmlns:a14="http://schemas.microsoft.com/office/drawing/2010/main" val="0"/>
                         </a:ext>
                       </a:extLst>
                     </a:blip>
@@ -3301,7 +3301,7 @@
                     <a:blip r:embed="rId22" cstate="print">
                       <a:extLst>
                         <a:ext uri="{28A0092B-C50C-407E-A947-70E740481C1C}">
-                          <a14:useLocalDpi xmlns:a14="http://schemas.microsoft.com/office/drawing/2010/main" xmlns:wps="http://schemas.microsoft.com/office/word/2010/wordprocessingShape" xmlns:wpi="http://schemas.microsoft.com/office/word/2010/wordprocessingInk" xmlns:wpg="http://schemas.microsoft.com/office/word/2010/wordprocessingGroup" xmlns:w15="http://schemas.microsoft.com/office/word/2012/wordml" xmlns:w14="http://schemas.microsoft.com/office/word/2010/wordml" xmlns:w="http://schemas.openxmlformats.org/wordprocessingml/2006/main" xmlns:w10="urn:schemas-microsoft-com:office:word" xmlns:wp14="http://schemas.microsoft.com/office/word/2010/wordprocessingDrawing" xmlns:v="urn:schemas-microsoft-com:vml" xmlns:o="urn:schemas-microsoft-com:office:office" xmlns:mc="http://schemas.openxmlformats.org/markup-compatibility/2006" xmlns:wpc="http://schemas.microsoft.com/office/word/2010/wordprocessingCanvas" xmlns="" val="0"/>
+                          <a14:useLocalDpi xmlns="" xmlns:wpc="http://schemas.microsoft.com/office/word/2010/wordprocessingCanvas" xmlns:mc="http://schemas.openxmlformats.org/markup-compatibility/2006" xmlns:o="urn:schemas-microsoft-com:office:office" xmlns:v="urn:schemas-microsoft-com:vml" xmlns:wp14="http://schemas.microsoft.com/office/word/2010/wordprocessingDrawing" xmlns:w10="urn:schemas-microsoft-com:office:word" xmlns:w="http://schemas.openxmlformats.org/wordprocessingml/2006/main" xmlns:w14="http://schemas.microsoft.com/office/word/2010/wordml" xmlns:w15="http://schemas.microsoft.com/office/word/2012/wordml" xmlns:wpg="http://schemas.microsoft.com/office/word/2010/wordprocessingGroup" xmlns:wpi="http://schemas.microsoft.com/office/word/2010/wordprocessingInk" xmlns:wps="http://schemas.microsoft.com/office/word/2010/wordprocessingShape" xmlns:a14="http://schemas.microsoft.com/office/drawing/2010/main" val="0"/>
                         </a:ext>
                       </a:extLst>
                     </a:blip>
@@ -3892,6 +3892,65 @@
       <w:r>
         <w:rPr>
           <w:rFonts w:ascii="Times New Roman" w:hAnsi="Times New Roman" w:cs="Times New Roman"/>
+        </w:rPr>
+        <w:drawing>
+          <wp:inline distT="0" distB="0" distL="0" distR="0">
+            <wp:extent cx="2171700" cy="3332703"/>
+            <wp:effectExtent l="19050" t="0" r="0" b="0"/>
+            <wp:docPr id="49" name="Picture 27"/>
+            <wp:cNvGraphicFramePr>
+              <a:graphicFrameLocks xmlns:a="http://schemas.openxmlformats.org/drawingml/2006/main" noChangeAspect="1"/>
+            </wp:cNvGraphicFramePr>
+            <a:graphic xmlns:a="http://schemas.openxmlformats.org/drawingml/2006/main">
+              <a:graphicData uri="http://schemas.openxmlformats.org/drawingml/2006/picture">
+                <pic:pic xmlns:pic="http://schemas.openxmlformats.org/drawingml/2006/picture">
+                  <pic:nvPicPr>
+                    <pic:cNvPr id="0" name="Picture 27"/>
+                    <pic:cNvPicPr>
+                      <a:picLocks noChangeAspect="1" noChangeArrowheads="1"/>
+                    </pic:cNvPicPr>
+                  </pic:nvPicPr>
+                  <pic:blipFill>
+                    <a:blip r:embed="rId26" cstate="print"/>
+                    <a:srcRect/>
+                    <a:stretch>
+                      <a:fillRect/>
+                    </a:stretch>
+                  </pic:blipFill>
+                  <pic:spPr bwMode="auto">
+                    <a:xfrm>
+                      <a:off x="0" y="0"/>
+                      <a:ext cx="2171700" cy="3332703"/>
+                    </a:xfrm>
+                    <a:prstGeom prst="rect">
+                      <a:avLst/>
+                    </a:prstGeom>
+                    <a:noFill/>
+                    <a:ln w="9525">
+                      <a:noFill/>
+                      <a:miter lim="800000"/>
+                      <a:headEnd/>
+                      <a:tailEnd/>
+                    </a:ln>
+                  </pic:spPr>
+                </pic:pic>
+              </a:graphicData>
+            </a:graphic>
+          </wp:inline>
+        </w:drawing>
+      </w:r>
+    </w:p>
+    <w:p>
+      <w:pPr>
+        <w:spacing w:after="120"/>
+        <w:jc w:val="center"/>
+        <w:rPr>
+          <w:rFonts w:ascii="Times New Roman" w:hAnsi="Times New Roman" w:cs="Times New Roman"/>
+        </w:rPr>
+      </w:pPr>
+      <w:r>
+        <w:rPr>
+          <w:rFonts w:ascii="Times New Roman" w:hAnsi="Times New Roman" w:cs="Times New Roman"/>
           <w:b/>
         </w:rPr>
         <w:t>Slika 3</w:t>
@@ -3961,11 +4020,62 @@
     <w:p>
       <w:pPr>
         <w:spacing w:after="120"/>
-        <w:jc w:val="both"/>
-        <w:rPr>
-          <w:rFonts w:ascii="Times New Roman" w:hAnsi="Times New Roman" w:cs="Times New Roman"/>
-        </w:rPr>
-      </w:pPr>
+        <w:jc w:val="center"/>
+        <w:rPr>
+          <w:rFonts w:ascii="Times New Roman" w:hAnsi="Times New Roman" w:cs="Times New Roman"/>
+        </w:rPr>
+      </w:pPr>
+      <w:r>
+        <w:rPr>
+          <w:rFonts w:ascii="Times New Roman" w:hAnsi="Times New Roman" w:cs="Times New Roman"/>
+          <w:noProof/>
+        </w:rPr>
+        <w:drawing>
+          <wp:inline distT="0" distB="0" distL="0" distR="0">
+            <wp:extent cx="2133600" cy="3274237"/>
+            <wp:effectExtent l="19050" t="0" r="0" b="0"/>
+            <wp:docPr id="50" name="Picture 5"/>
+            <wp:cNvGraphicFramePr>
+              <a:graphicFrameLocks xmlns:a="http://schemas.openxmlformats.org/drawingml/2006/main" noChangeAspect="1"/>
+            </wp:cNvGraphicFramePr>
+            <a:graphic xmlns:a="http://schemas.openxmlformats.org/drawingml/2006/main">
+              <a:graphicData uri="http://schemas.openxmlformats.org/drawingml/2006/picture">
+                <pic:pic xmlns:pic="http://schemas.openxmlformats.org/drawingml/2006/picture">
+                  <pic:nvPicPr>
+                    <pic:cNvPr id="0" name="Picture 5"/>
+                    <pic:cNvPicPr>
+                      <a:picLocks noChangeAspect="1" noChangeArrowheads="1"/>
+                    </pic:cNvPicPr>
+                  </pic:nvPicPr>
+                  <pic:blipFill>
+                    <a:blip r:embed="rId27" cstate="print"/>
+                    <a:srcRect/>
+                    <a:stretch>
+                      <a:fillRect/>
+                    </a:stretch>
+                  </pic:blipFill>
+                  <pic:spPr bwMode="auto">
+                    <a:xfrm>
+                      <a:off x="0" y="0"/>
+                      <a:ext cx="2133845" cy="3274614"/>
+                    </a:xfrm>
+                    <a:prstGeom prst="rect">
+                      <a:avLst/>
+                    </a:prstGeom>
+                    <a:noFill/>
+                    <a:ln w="9525">
+                      <a:noFill/>
+                      <a:miter lim="800000"/>
+                      <a:headEnd/>
+                      <a:tailEnd/>
+                    </a:ln>
+                  </pic:spPr>
+                </pic:pic>
+              </a:graphicData>
+            </a:graphic>
+          </wp:inline>
+        </w:drawing>
+      </w:r>
     </w:p>
     <w:p>
       <w:pPr>
@@ -4015,6 +4125,7 @@
         <w:rPr>
           <w:rFonts w:ascii="Times New Roman" w:hAnsi="Times New Roman" w:cs="Times New Roman"/>
         </w:rPr>
+        <w:lastRenderedPageBreak/>
         <w:t xml:space="preserve">Još jedan način interakcije koji je specifičan za mobilne uređaje je promjena orjentacije mobilnog uređaja. Neki sadržaj je prikladniji za tzv. </w:t>
       </w:r>
       <w:r>
@@ -4803,7 +4914,7 @@
                     </pic:cNvPicPr>
                   </pic:nvPicPr>
                   <pic:blipFill>
-                    <a:blip r:embed="rId26" cstate="print"/>
+                    <a:blip r:embed="rId28" cstate="print"/>
                     <a:srcRect/>
                     <a:stretch>
                       <a:fillRect/>
@@ -4915,7 +5026,7 @@
                     </pic:cNvPicPr>
                   </pic:nvPicPr>
                   <pic:blipFill>
-                    <a:blip r:embed="rId27" cstate="print"/>
+                    <a:blip r:embed="rId29" cstate="print"/>
                     <a:srcRect/>
                     <a:stretch>
                       <a:fillRect/>
@@ -4966,7 +5077,7 @@
                     </pic:cNvPicPr>
                   </pic:nvPicPr>
                   <pic:blipFill>
-                    <a:blip r:embed="rId28" cstate="print"/>
+                    <a:blip r:embed="rId30" cstate="print"/>
                     <a:srcRect/>
                     <a:stretch>
                       <a:fillRect/>
@@ -5017,7 +5128,7 @@
                     </pic:cNvPicPr>
                   </pic:nvPicPr>
                   <pic:blipFill>
-                    <a:blip r:embed="rId29" cstate="print"/>
+                    <a:blip r:embed="rId31" cstate="print"/>
                     <a:srcRect/>
                     <a:stretch>
                       <a:fillRect/>
@@ -5085,7 +5196,7 @@
                     </pic:cNvPicPr>
                   </pic:nvPicPr>
                   <pic:blipFill>
-                    <a:blip r:embed="rId30" cstate="print"/>
+                    <a:blip r:embed="rId32" cstate="print"/>
                     <a:srcRect/>
                     <a:stretch>
                       <a:fillRect/>
@@ -5150,7 +5261,7 @@
                     </pic:cNvPicPr>
                   </pic:nvPicPr>
                   <pic:blipFill>
-                    <a:blip r:embed="rId31" cstate="print"/>
+                    <a:blip r:embed="rId33" cstate="print"/>
                     <a:srcRect/>
                     <a:stretch>
                       <a:fillRect/>
@@ -5201,7 +5312,7 @@
                     </pic:cNvPicPr>
                   </pic:nvPicPr>
                   <pic:blipFill>
-                    <a:blip r:embed="rId32" cstate="print"/>
+                    <a:blip r:embed="rId34" cstate="print"/>
                     <a:srcRect/>
                     <a:stretch>
                       <a:fillRect/>
@@ -5261,7 +5372,7 @@
                     </pic:cNvPicPr>
                   </pic:nvPicPr>
                   <pic:blipFill>
-                    <a:blip r:embed="rId33" cstate="print"/>
+                    <a:blip r:embed="rId35" cstate="print"/>
                     <a:srcRect/>
                     <a:stretch>
                       <a:fillRect/>
@@ -5312,7 +5423,7 @@
                     </pic:cNvPicPr>
                   </pic:nvPicPr>
                   <pic:blipFill>
-                    <a:blip r:embed="rId34" cstate="print"/>
+                    <a:blip r:embed="rId36" cstate="print"/>
                     <a:srcRect/>
                     <a:stretch>
                       <a:fillRect/>
@@ -5363,7 +5474,7 @@
                     </pic:cNvPicPr>
                   </pic:nvPicPr>
                   <pic:blipFill>
-                    <a:blip r:embed="rId35" cstate="print"/>
+                    <a:blip r:embed="rId37" cstate="print"/>
                     <a:srcRect/>
                     <a:stretch>
                       <a:fillRect/>
@@ -6121,9 +6232,9 @@
                   <o:lock v:ext="edit" aspectratio="t"/>
                 </v:shapetype>
                 <v:shape id="_x0000_i1025" type="#_x0000_t75" style="width:318pt;height:63pt" o:ole="">
-                  <v:imagedata r:id="rId36" o:title=""/>
+                  <v:imagedata r:id="rId38" o:title=""/>
                 </v:shape>
-                <o:OLEObject Type="Embed" ProgID="PBrush" ShapeID="_x0000_i1025" DrawAspect="Content" ObjectID="_1523212077" r:id="rId37"/>
+                <o:OLEObject Type="Embed" ProgID="PBrush" ShapeID="_x0000_i1025" DrawAspect="Content" ObjectID="_1523213448" r:id="rId39"/>
               </w:object>
             </w:r>
           </w:p>
@@ -6354,7 +6465,7 @@
                           </pic:cNvPicPr>
                         </pic:nvPicPr>
                         <pic:blipFill>
-                          <a:blip r:embed="rId38" cstate="print"/>
+                          <a:blip r:embed="rId40" cstate="print"/>
                           <a:srcRect/>
                           <a:stretch>
                             <a:fillRect/>
@@ -6455,7 +6566,7 @@
                           </pic:cNvPicPr>
                         </pic:nvPicPr>
                         <pic:blipFill>
-                          <a:blip r:embed="rId39" cstate="print"/>
+                          <a:blip r:embed="rId41" cstate="print"/>
                           <a:srcRect/>
                           <a:stretch>
                             <a:fillRect/>
@@ -6515,7 +6626,7 @@
                           </pic:cNvPicPr>
                         </pic:nvPicPr>
                         <pic:blipFill>
-                          <a:blip r:embed="rId40" cstate="print"/>
+                          <a:blip r:embed="rId42" cstate="print"/>
                           <a:srcRect/>
                           <a:stretch>
                             <a:fillRect/>
@@ -6566,7 +6677,7 @@
                           </pic:cNvPicPr>
                         </pic:nvPicPr>
                         <pic:blipFill>
-                          <a:blip r:embed="rId41" cstate="print"/>
+                          <a:blip r:embed="rId43" cstate="print"/>
                           <a:srcRect/>
                           <a:stretch>
                             <a:fillRect/>
@@ -6883,9 +6994,9 @@
             <w:r>
               <w:object w:dxaOrig="7425" w:dyaOrig="6600">
                 <v:shape id="_x0000_i1026" type="#_x0000_t75" style="width:121.5pt;height:108pt" o:ole="">
-                  <v:imagedata r:id="rId42" o:title=""/>
+                  <v:imagedata r:id="rId44" o:title=""/>
                 </v:shape>
-                <o:OLEObject Type="Embed" ProgID="PBrush" ShapeID="_x0000_i1026" DrawAspect="Content" ObjectID="_1523212078" r:id="rId43"/>
+                <o:OLEObject Type="Embed" ProgID="PBrush" ShapeID="_x0000_i1026" DrawAspect="Content" ObjectID="_1523213449" r:id="rId45"/>
               </w:object>
             </w:r>
           </w:p>
@@ -7137,7 +7248,7 @@
                           </pic:cNvPicPr>
                         </pic:nvPicPr>
                         <pic:blipFill>
-                          <a:blip r:embed="rId44" cstate="print"/>
+                          <a:blip r:embed="rId46" cstate="print"/>
                           <a:srcRect/>
                           <a:stretch>
                             <a:fillRect/>
@@ -7188,7 +7299,7 @@
                           </pic:cNvPicPr>
                         </pic:nvPicPr>
                         <pic:blipFill>
-                          <a:blip r:embed="rId45" cstate="print"/>
+                          <a:blip r:embed="rId47" cstate="print"/>
                           <a:srcRect/>
                           <a:stretch>
                             <a:fillRect/>
@@ -7239,7 +7350,7 @@
                           </pic:cNvPicPr>
                         </pic:nvPicPr>
                         <pic:blipFill>
-                          <a:blip r:embed="rId46" cstate="print"/>
+                          <a:blip r:embed="rId48" cstate="print"/>
                           <a:srcRect/>
                           <a:stretch>
                             <a:fillRect/>
@@ -7773,9 +7884,9 @@
             <w:r>
               <w:object w:dxaOrig="6360" w:dyaOrig="1260">
                 <v:shape id="_x0000_i1027" type="#_x0000_t75" style="width:318pt;height:63pt" o:ole="">
-                  <v:imagedata r:id="rId36" o:title=""/>
+                  <v:imagedata r:id="rId38" o:title=""/>
                 </v:shape>
-                <o:OLEObject Type="Embed" ProgID="PBrush" ShapeID="_x0000_i1027" DrawAspect="Content" ObjectID="_1523212079" r:id="rId47"/>
+                <o:OLEObject Type="Embed" ProgID="PBrush" ShapeID="_x0000_i1027" DrawAspect="Content" ObjectID="_1523213450" r:id="rId49"/>
               </w:object>
             </w:r>
           </w:p>
@@ -7955,9 +8066,9 @@
             <w:r>
               <w:object w:dxaOrig="6375" w:dyaOrig="5460">
                 <v:shape id="_x0000_i1028" type="#_x0000_t75" style="width:186.75pt;height:159.75pt" o:ole="">
-                  <v:imagedata r:id="rId48" o:title=""/>
+                  <v:imagedata r:id="rId50" o:title=""/>
                 </v:shape>
-                <o:OLEObject Type="Embed" ProgID="PBrush" ShapeID="_x0000_i1028" DrawAspect="Content" ObjectID="_1523212080" r:id="rId49"/>
+                <o:OLEObject Type="Embed" ProgID="PBrush" ShapeID="_x0000_i1028" DrawAspect="Content" ObjectID="_1523213451" r:id="rId51"/>
               </w:object>
             </w:r>
           </w:p>
@@ -8232,7 +8343,7 @@
                           </pic:cNvPicPr>
                         </pic:nvPicPr>
                         <pic:blipFill>
-                          <a:blip r:embed="rId50" cstate="print"/>
+                          <a:blip r:embed="rId26" cstate="print"/>
                           <a:srcRect/>
                           <a:stretch>
                             <a:fillRect/>
@@ -8395,7 +8506,7 @@
                           </pic:cNvPicPr>
                         </pic:nvPicPr>
                         <pic:blipFill>
-                          <a:blip r:embed="rId51" cstate="print"/>
+                          <a:blip r:embed="rId52" cstate="print"/>
                           <a:srcRect/>
                           <a:stretch>
                             <a:fillRect/>
@@ -8446,7 +8557,7 @@
                           </pic:cNvPicPr>
                         </pic:nvPicPr>
                         <pic:blipFill>
-                          <a:blip r:embed="rId52" cstate="print"/>
+                          <a:blip r:embed="rId53" cstate="print"/>
                           <a:srcRect/>
                           <a:stretch>
                             <a:fillRect/>
@@ -8497,7 +8608,7 @@
                           </pic:cNvPicPr>
                         </pic:nvPicPr>
                         <pic:blipFill>
-                          <a:blip r:embed="rId53" cstate="print"/>
+                          <a:blip r:embed="rId54" cstate="print"/>
                           <a:srcRect/>
                           <a:stretch>
                             <a:fillRect/>
@@ -8654,6 +8765,21 @@
     </w:p>
     <w:p>
       <w:pPr>
+        <w:spacing w:after="60"/>
+        <w:jc w:val="both"/>
+        <w:rPr>
+          <w:rFonts w:ascii="Times New Roman" w:hAnsi="Times New Roman" w:cs="Times New Roman"/>
+        </w:rPr>
+      </w:pPr>
+      <w:r>
+        <w:rPr>
+          <w:rFonts w:ascii="Times New Roman" w:hAnsi="Times New Roman" w:cs="Times New Roman"/>
+        </w:rPr>
+        <w:t>Kada ne bi bilo vremenskih ograničenja i ograničenja bilo koje druge vrste moglo bi se primjeniti dosta projektnih uzoraka. Prije sveg ne bi bili ograničeni na rad sa pseudo mobilnom aplikacijom već bi mogli izgraditi laganu mobilnu aplikaciju sa svim tehnološkim mobilnim uzorcima koji se danas koriste, i ne samo to, već bi mogli i implementirati dosta drugih uzoraka koje nismo bili u mogućnosti. Neki od njih su prikaz notifikacija i poruka preko skrivenih panela koji se otvaraju i zatvaraju, globalni prikaz aplikacije sa implementiranim zumiranjem, animirane tranzicije,  kartice, otkrivanje na bazi odgovora, indikatori progresa, istorija komandi, te raznorazne grafičke pogodnosti koje nam nudi framework u kojem bi radili.</w:t>
+      </w:r>
+    </w:p>
+    <w:p>
+      <w:pPr>
         <w:spacing w:after="120"/>
         <w:jc w:val="both"/>
         <w:rPr>
@@ -8664,13 +8790,7 @@
         <w:rPr>
           <w:rFonts w:ascii="Times New Roman" w:hAnsi="Times New Roman" w:cs="Times New Roman"/>
         </w:rPr>
-        <w:t>Asd</w:t>
-      </w:r>
-      <w:r>
-        <w:rPr>
-          <w:rFonts w:ascii="Times New Roman" w:hAnsi="Times New Roman" w:cs="Times New Roman"/>
-        </w:rPr>
-        <w:t xml:space="preserve">a </w:t>
+        <w:t>Sve u svemu, uz dosta ograničenja smo u pogledu upotrebe projektinh uzoraka uspjeli napraviti dosta toga sa ovom pseudo mobilnom aplikacijom i da je u pitanju profesionalni razvoj, to bi izgledalo mnogo bolje.</w:t>
       </w:r>
     </w:p>
     <w:p>
@@ -8765,96 +8885,6 @@
     </w:p>
     <w:p>
       <w:pPr>
-        <w:spacing w:after="0"/>
-        <w:jc w:val="both"/>
-        <w:rPr>
-          <w:rFonts w:ascii="Times New Roman" w:hAnsi="Times New Roman" w:cs="Times New Roman"/>
-        </w:rPr>
-      </w:pPr>
-    </w:p>
-    <w:p>
-      <w:pPr>
-        <w:spacing w:after="0"/>
-        <w:jc w:val="both"/>
-        <w:rPr>
-          <w:rFonts w:ascii="Times New Roman" w:hAnsi="Times New Roman" w:cs="Times New Roman"/>
-        </w:rPr>
-      </w:pPr>
-    </w:p>
-    <w:p>
-      <w:pPr>
-        <w:spacing w:after="0"/>
-        <w:jc w:val="both"/>
-        <w:rPr>
-          <w:rFonts w:ascii="Times New Roman" w:hAnsi="Times New Roman" w:cs="Times New Roman"/>
-        </w:rPr>
-      </w:pPr>
-    </w:p>
-    <w:p>
-      <w:pPr>
-        <w:spacing w:after="0"/>
-        <w:jc w:val="both"/>
-        <w:rPr>
-          <w:rFonts w:ascii="Times New Roman" w:hAnsi="Times New Roman" w:cs="Times New Roman"/>
-        </w:rPr>
-      </w:pPr>
-    </w:p>
-    <w:p>
-      <w:pPr>
-        <w:spacing w:after="0"/>
-        <w:jc w:val="both"/>
-        <w:rPr>
-          <w:rFonts w:ascii="Times New Roman" w:hAnsi="Times New Roman" w:cs="Times New Roman"/>
-        </w:rPr>
-      </w:pPr>
-    </w:p>
-    <w:p>
-      <w:pPr>
-        <w:spacing w:after="0"/>
-        <w:jc w:val="both"/>
-        <w:rPr>
-          <w:rFonts w:ascii="Times New Roman" w:hAnsi="Times New Roman" w:cs="Times New Roman"/>
-        </w:rPr>
-      </w:pPr>
-    </w:p>
-    <w:p>
-      <w:pPr>
-        <w:spacing w:after="0"/>
-        <w:jc w:val="both"/>
-        <w:rPr>
-          <w:rFonts w:ascii="Times New Roman" w:hAnsi="Times New Roman" w:cs="Times New Roman"/>
-        </w:rPr>
-      </w:pPr>
-    </w:p>
-    <w:p>
-      <w:pPr>
-        <w:spacing w:after="0"/>
-        <w:jc w:val="both"/>
-        <w:rPr>
-          <w:rFonts w:ascii="Times New Roman" w:hAnsi="Times New Roman" w:cs="Times New Roman"/>
-        </w:rPr>
-      </w:pPr>
-    </w:p>
-    <w:p>
-      <w:pPr>
-        <w:spacing w:after="0"/>
-        <w:jc w:val="both"/>
-        <w:rPr>
-          <w:rFonts w:ascii="Times New Roman" w:hAnsi="Times New Roman" w:cs="Times New Roman"/>
-        </w:rPr>
-      </w:pPr>
-    </w:p>
-    <w:p>
-      <w:pPr>
-        <w:spacing w:after="0"/>
-        <w:jc w:val="both"/>
-        <w:rPr>
-          <w:rFonts w:ascii="Times New Roman" w:hAnsi="Times New Roman" w:cs="Times New Roman"/>
-        </w:rPr>
-      </w:pPr>
-    </w:p>
-    <w:p>
-      <w:pPr>
         <w:spacing w:after="60"/>
         <w:jc w:val="both"/>
         <w:rPr>
@@ -8927,7 +8957,7 @@
         </w:rPr>
         <w:t>(</w:t>
       </w:r>
-      <w:hyperlink r:id="rId54" w:history="1">
+      <w:hyperlink r:id="rId55" w:history="1">
         <w:r>
           <w:rPr>
             <w:rStyle w:val="Hyperlink"/>
@@ -9094,7 +9124,7 @@
                     </pic:cNvPicPr>
                   </pic:nvPicPr>
                   <pic:blipFill>
-                    <a:blip r:embed="rId55" cstate="print"/>
+                    <a:blip r:embed="rId56" cstate="print"/>
                     <a:srcRect/>
                     <a:stretch>
                       <a:fillRect/>
@@ -9300,7 +9330,6 @@
         <w:jc w:val="both"/>
         <w:rPr>
           <w:rFonts w:ascii="Times New Roman" w:hAnsi="Times New Roman" w:cs="Times New Roman"/>
-          <w:b/>
         </w:rPr>
       </w:pPr>
       <w:r>
@@ -9324,6 +9353,289 @@
         </w:rPr>
         <w:t>Atraktivnost softvera predstavljaju sposobnost istog da privuče korisnike da ga koriste. S obzirom da se radi o vrlo specifičnoj kategoriji aplikacije, dizajn korisničkog interfejsa je inspiriran japanskom kulturom i japanskim obilježjima, a uz to pri razvoju interfejsa pridržavalo se koncepata trenutno aktuelnim i prihvatljivim u engleskom govornom području, s obzirom da je aplikacija namijenjena za učenje japanskog jezika na osnovu engleskog. Kako je atraktivnost teško procijeniti, možemo procijeniti samo namjere da se aplikacija približi osobama koje imaju afiniteta ovim kulturama, možemo atraktivnost aplikacije ocijeniti sa ocjenom 9, jer bi za nešto atraktivniji dizajn bilo potrebno poznavati ove dvije kulture na većem nivou.</w:t>
       </w:r>
+    </w:p>
+    <w:p>
+      <w:pPr>
+        <w:spacing w:after="120"/>
+        <w:jc w:val="both"/>
+        <w:rPr>
+          <w:rFonts w:ascii="Times New Roman" w:hAnsi="Times New Roman" w:cs="Times New Roman"/>
+          <w:b/>
+        </w:rPr>
+      </w:pPr>
+      <w:r>
+        <w:rPr>
+          <w:rFonts w:ascii="Times New Roman" w:hAnsi="Times New Roman" w:cs="Times New Roman"/>
+          <w:b/>
+        </w:rPr>
+        <w:lastRenderedPageBreak/>
+        <w:t>Appendix 1 – Konsultacije</w:t>
+      </w:r>
+    </w:p>
+    <w:p>
+      <w:pPr>
+        <w:spacing w:after="120"/>
+        <w:jc w:val="both"/>
+        <w:rPr>
+          <w:rFonts w:ascii="Times New Roman" w:hAnsi="Times New Roman" w:cs="Times New Roman"/>
+        </w:rPr>
+      </w:pPr>
+      <w:r>
+        <w:rPr>
+          <w:rFonts w:ascii="Times New Roman" w:hAnsi="Times New Roman" w:cs="Times New Roman"/>
+        </w:rPr>
+        <w:t>U ovom dodatku je prikazan tekst u kome su navedene sve zamjerke nakon obavljenih konsultacija. Sve zamjerke koje su navedene su i ispravljene.</w:t>
+      </w:r>
+    </w:p>
+    <w:p>
+      <w:pPr>
+        <w:spacing w:after="120"/>
+        <w:jc w:val="both"/>
+        <w:rPr>
+          <w:rFonts w:ascii="Times New Roman" w:hAnsi="Times New Roman" w:cs="Times New Roman"/>
+          <w:b/>
+          <w:i/>
+          <w:u w:val="single"/>
+        </w:rPr>
+      </w:pPr>
+      <w:r>
+        <w:rPr>
+          <w:rFonts w:ascii="Times New Roman" w:hAnsi="Times New Roman" w:cs="Times New Roman"/>
+          <w:b/>
+          <w:i/>
+          <w:u w:val="single"/>
+        </w:rPr>
+        <w:t>Konsultacije 1</w:t>
+      </w:r>
+    </w:p>
+    <w:p>
+      <w:pPr>
+        <w:spacing w:after="120"/>
+        <w:jc w:val="both"/>
+        <w:rPr>
+          <w:rFonts w:ascii="Times New Roman" w:hAnsi="Times New Roman" w:cs="Times New Roman"/>
+          <w:noProof/>
+        </w:rPr>
+      </w:pPr>
+      <w:r>
+        <w:rPr>
+          <w:rFonts w:ascii="Times New Roman" w:hAnsi="Times New Roman" w:cs="Times New Roman"/>
+          <w:b/>
+          <w:i/>
+          <w:noProof/>
+        </w:rPr>
+        <w:t>Registracija</w:t>
+      </w:r>
+      <w:r>
+        <w:rPr>
+          <w:rFonts w:ascii="Times New Roman" w:hAnsi="Times New Roman" w:cs="Times New Roman"/>
+          <w:noProof/>
+        </w:rPr>
+        <w:t xml:space="preserve"> – </w:t>
+      </w:r>
+      <w:r>
+        <w:rPr>
+          <w:rFonts w:ascii="Times New Roman" w:hAnsi="Times New Roman" w:cs="Times New Roman"/>
+          <w:noProof/>
+        </w:rPr>
+        <w:t>Error poruke su sadržane u hintovima ikonica (crveni krug sa uzvičnikom) – nije intuitivno ni vidljivo. A nije ni prilagođeno za touchscreen interaciju.</w:t>
+      </w:r>
+    </w:p>
+    <w:p>
+      <w:pPr>
+        <w:jc w:val="both"/>
+        <w:rPr>
+          <w:rFonts w:ascii="Times New Roman" w:hAnsi="Times New Roman" w:cs="Times New Roman"/>
+          <w:noProof/>
+        </w:rPr>
+      </w:pPr>
+      <w:r>
+        <w:rPr>
+          <w:rFonts w:ascii="Times New Roman" w:hAnsi="Times New Roman" w:cs="Times New Roman"/>
+          <w:b/>
+          <w:i/>
+          <w:noProof/>
+        </w:rPr>
+        <w:t>Opšte</w:t>
+      </w:r>
+      <w:r>
+        <w:rPr>
+          <w:rFonts w:ascii="Times New Roman" w:hAnsi="Times New Roman" w:cs="Times New Roman"/>
+          <w:noProof/>
+        </w:rPr>
+        <w:t xml:space="preserve"> – </w:t>
+      </w:r>
+      <w:r>
+        <w:rPr>
+          <w:rFonts w:ascii="Times New Roman" w:hAnsi="Times New Roman" w:cs="Times New Roman"/>
+          <w:noProof/>
+        </w:rPr>
+        <w:t xml:space="preserve">Dugmad za direktnu navigaciju mogu biti rješena konzistentnije. Na primjer dugme Back se može pozicionirati u gornji lijevi ugao na fiksnu poziciju. Dugme Home na Writing je smješteno na dnu ekrana, dok je na Lectures smješteno na vrhu. Na nekim ekranima se nalazi dugme Menu koje bi moglo imati istu funkciju kao i Home. Cijeli koncept sa Menu-Home-Back navigacijom je malo zbunjujući. Jer kada se npr uđe u Test, pa onda u Vocabulary dobije se dugme Menu koje bi moglo značiti Menu sekcije Vocabulary, ali je rješeno kao povratak na glavni menu. Kad je već tako onda bi logično bilo da pored dugmeta Menu ovdje bude i Back za povratak na izbornik unutar sekcije Test. </w:t>
+      </w:r>
+    </w:p>
+    <w:p>
+      <w:pPr>
+        <w:spacing w:after="120"/>
+        <w:jc w:val="both"/>
+        <w:rPr>
+          <w:rFonts w:ascii="Times New Roman" w:hAnsi="Times New Roman" w:cs="Times New Roman"/>
+          <w:b/>
+          <w:i/>
+          <w:u w:val="single"/>
+        </w:rPr>
+      </w:pPr>
+      <w:r>
+        <w:rPr>
+          <w:rFonts w:ascii="Times New Roman" w:hAnsi="Times New Roman" w:cs="Times New Roman"/>
+          <w:b/>
+          <w:i/>
+          <w:u w:val="single"/>
+        </w:rPr>
+        <w:t>Kons</w:t>
+      </w:r>
+      <w:r>
+        <w:rPr>
+          <w:rFonts w:ascii="Times New Roman" w:hAnsi="Times New Roman" w:cs="Times New Roman"/>
+          <w:b/>
+          <w:i/>
+          <w:u w:val="single"/>
+        </w:rPr>
+        <w:t>ultacije 2</w:t>
+      </w:r>
+    </w:p>
+    <w:p>
+      <w:pPr>
+        <w:jc w:val="both"/>
+        <w:rPr>
+          <w:rFonts w:ascii="Times New Roman" w:hAnsi="Times New Roman" w:cs="Times New Roman"/>
+          <w:noProof/>
+        </w:rPr>
+      </w:pPr>
+      <w:r>
+        <w:rPr>
+          <w:rFonts w:ascii="Times New Roman" w:hAnsi="Times New Roman" w:cs="Times New Roman"/>
+          <w:b/>
+          <w:i/>
+          <w:noProof/>
+        </w:rPr>
+        <w:t>User statistics</w:t>
+      </w:r>
+      <w:r>
+        <w:rPr>
+          <w:rFonts w:ascii="Times New Roman" w:hAnsi="Times New Roman" w:cs="Times New Roman"/>
+          <w:noProof/>
+        </w:rPr>
+        <w:t xml:space="preserve"> – </w:t>
+      </w:r>
+      <w:r>
+        <w:rPr>
+          <w:rFonts w:ascii="Times New Roman" w:hAnsi="Times New Roman" w:cs="Times New Roman"/>
+          <w:noProof/>
+        </w:rPr>
+        <w:t xml:space="preserve">Rezultati testova imaju legendu koja ne objašnjava u potpunosti prikaz na grafu, tako da korisniku može biti nejasno o čemu se uopšte radi.  Dodatno, ako je po y-osi prikazan broj poena tada može doći do preklapanja rezultata više testova. Tako da bi se na grafikonu za testove moglo dodatno poraditi. </w:t>
+      </w:r>
+    </w:p>
+    <w:p>
+      <w:pPr>
+        <w:jc w:val="both"/>
+        <w:rPr>
+          <w:rFonts w:ascii="Times New Roman" w:hAnsi="Times New Roman" w:cs="Times New Roman"/>
+          <w:noProof/>
+        </w:rPr>
+      </w:pPr>
+      <w:r>
+        <w:rPr>
+          <w:rFonts w:ascii="Times New Roman" w:hAnsi="Times New Roman" w:cs="Times New Roman"/>
+          <w:b/>
+          <w:i/>
+          <w:noProof/>
+        </w:rPr>
+        <w:t>Testovi</w:t>
+      </w:r>
+      <w:r>
+        <w:rPr>
+          <w:rFonts w:ascii="Times New Roman" w:hAnsi="Times New Roman" w:cs="Times New Roman"/>
+          <w:noProof/>
+        </w:rPr>
+        <w:t xml:space="preserve"> – </w:t>
+      </w:r>
+      <w:r>
+        <w:rPr>
+          <w:rFonts w:ascii="Times New Roman" w:hAnsi="Times New Roman" w:cs="Times New Roman"/>
+          <w:noProof/>
+        </w:rPr>
+        <w:t>Kod prikaza rezultata testa, korisnik nakon završetka testa ne može doći do informacije šta je konkretno odgovorio tačno ili pogrešno i koji je tačan odgovor bio.</w:t>
+      </w:r>
+      <w:r>
+        <w:rPr>
+          <w:rFonts w:ascii="Times New Roman" w:hAnsi="Times New Roman" w:cs="Times New Roman"/>
+          <w:noProof/>
+        </w:rPr>
+        <w:t xml:space="preserve"> </w:t>
+      </w:r>
+      <w:r>
+        <w:rPr>
+          <w:rFonts w:ascii="Times New Roman" w:hAnsi="Times New Roman" w:cs="Times New Roman"/>
+          <w:noProof/>
+        </w:rPr>
+        <w:t>U testu gramatike izbor boja može biti bolji. Svjetlo-zeleni fontovi na tamno-zelenoj podlozi su teško čitljivi. U testu rječnika, kada se pojavljuju slike kao opcije za odgovor, teško je uočiti koji je od ponuđenih odgovora ispravan ako se odgovori pogrešno.</w:t>
+      </w:r>
+    </w:p>
+    <w:p>
+      <w:pPr>
+        <w:jc w:val="both"/>
+        <w:rPr>
+          <w:rFonts w:ascii="Times New Roman" w:hAnsi="Times New Roman" w:cs="Times New Roman"/>
+          <w:noProof/>
+        </w:rPr>
+      </w:pPr>
+      <w:r>
+        <w:rPr>
+          <w:rFonts w:ascii="Times New Roman" w:hAnsi="Times New Roman" w:cs="Times New Roman"/>
+          <w:b/>
+          <w:i/>
+          <w:noProof/>
+        </w:rPr>
+        <w:t>Predavanje (Lectures)</w:t>
+      </w:r>
+      <w:r>
+        <w:rPr>
+          <w:rFonts w:ascii="Times New Roman" w:hAnsi="Times New Roman" w:cs="Times New Roman"/>
+          <w:noProof/>
+        </w:rPr>
+        <w:t xml:space="preserve"> – </w:t>
+      </w:r>
+      <w:r>
+        <w:rPr>
+          <w:rFonts w:ascii="Times New Roman" w:hAnsi="Times New Roman" w:cs="Times New Roman"/>
+          <w:noProof/>
+        </w:rPr>
+        <w:t>Navigacija i informisanje korisnika u ovoj sekciji može biti bolje rješena. Korisnik u svakom momentu treba imati infromaciju koju lekciju obrađuje (2, 3,…).</w:t>
+      </w:r>
+      <w:r>
+        <w:rPr>
+          <w:rFonts w:ascii="Times New Roman" w:hAnsi="Times New Roman" w:cs="Times New Roman"/>
+          <w:noProof/>
+        </w:rPr>
+        <w:t xml:space="preserve"> </w:t>
+      </w:r>
+      <w:r>
+        <w:rPr>
+          <w:rFonts w:ascii="Times New Roman" w:hAnsi="Times New Roman" w:cs="Times New Roman"/>
+          <w:noProof/>
+        </w:rPr>
+        <w:t>Navigacijska dugmad za prebacivanje između lekcija (Lectures, Previous, Next) se kombinuju za navigacijskim dugmadima za promjenu sardžaja unutar lekcije (Story, Vocabulary, Grammar) u donjem dijelu ekrana. Ovo djeluje nekonzistentno i možda bi se moglo riješiti na bolji način općenito.</w:t>
+      </w:r>
+    </w:p>
+    <w:p>
+      <w:pPr>
+        <w:spacing w:after="0"/>
+        <w:jc w:val="both"/>
+        <w:rPr>
+          <w:rFonts w:ascii="Times New Roman" w:hAnsi="Times New Roman" w:cs="Times New Roman"/>
+          <w:b/>
+        </w:rPr>
+      </w:pPr>
     </w:p>
     <w:sectPr>
       <w:pgSz w:w="11906" w:h="16838"/>
@@ -12427,7 +12739,7 @@
 </file>
 
 <file path=customXml/itemProps1.xml><?xml version="1.0" encoding="utf-8"?>
-<ds:datastoreItem xmlns:ds="http://schemas.openxmlformats.org/officeDocument/2006/customXml" ds:itemID="{D0347F9C-79EC-4640-9164-4DBA06BC6548}">
+<ds:datastoreItem xmlns:ds="http://schemas.openxmlformats.org/officeDocument/2006/customXml" ds:itemID="{A0EA1476-B067-4A06-A814-59B9D1E1DE41}">
   <ds:schemaRefs>
     <ds:schemaRef ds:uri="http://schemas.openxmlformats.org/officeDocument/2006/bibliography"/>
   </ds:schemaRefs>

</xml_diff>